<commit_message>
V1 cofina contrat 06 dec 2024
</commit_message>
<xml_diff>
--- a/document_templates/Contracts/company/contract_company.docx
+++ b/document_templates/Contracts/company/contract_company.docx
@@ -515,264 +515,156 @@
           <w:sz w:val="16"/>
           <w:szCs w:val="16"/>
         </w:rPr>
+        <w:t>${company.denomination}</w:t>
+      </w:r>
+      <w:bookmarkEnd w:id="5"/>
+      <w:r>
+        <w:rPr>
+          <w:rFonts w:ascii="Times New Roman" w:hAnsi="Times New Roman"/>
+          <w:b/>
+          <w:sz w:val="16"/>
+          <w:szCs w:val="16"/>
+        </w:rPr>
+        <w:t xml:space="preserve"> </w:t>
+      </w:r>
+      <w:bookmarkEnd w:id="6"/>
+      <w:r>
+        <w:rPr>
+          <w:rFonts w:ascii="Times New Roman" w:hAnsi="Times New Roman"/>
+          <w:sz w:val="16"/>
+          <w:szCs w:val="16"/>
+        </w:rPr>
+        <w:t xml:space="preserve">société créée sous la forme </w:t>
+      </w:r>
+      <w:bookmarkStart w:id="8" w:name="_Hlk183004514"/>
+      <w:r>
+        <w:rPr>
+          <w:rFonts w:ascii="Times New Roman" w:hAnsi="Times New Roman"/>
+          <w:b/>
+          <w:bCs/>
+          <w:sz w:val="16"/>
+          <w:szCs w:val="16"/>
+        </w:rPr>
         <w:t>${</w:t>
       </w:r>
-      <w:proofErr w:type="spellStart"/>
-      <w:proofErr w:type="gramStart"/>
-      <w:r>
-        <w:rPr>
-          <w:rFonts w:ascii="Times New Roman" w:hAnsi="Times New Roman"/>
-          <w:b/>
-          <w:sz w:val="16"/>
-          <w:szCs w:val="16"/>
-        </w:rPr>
-        <w:t>company.denomination</w:t>
-      </w:r>
-      <w:proofErr w:type="spellEnd"/>
-      <w:proofErr w:type="gramEnd"/>
-      <w:r>
-        <w:rPr>
-          <w:rFonts w:ascii="Times New Roman" w:hAnsi="Times New Roman"/>
-          <w:b/>
+      <w:r>
+        <w:rPr>
+          <w:rFonts w:ascii="Times New Roman" w:hAnsi="Times New Roman"/>
+          <w:b/>
+          <w:bCs/>
+          <w:sz w:val="16"/>
+          <w:szCs w:val="16"/>
+        </w:rPr>
+        <w:t>company.legal_status</w:t>
+      </w:r>
+      <w:r>
+        <w:rPr>
+          <w:rFonts w:ascii="Times New Roman" w:hAnsi="Times New Roman"/>
+          <w:b/>
+          <w:bCs/>
           <w:sz w:val="16"/>
           <w:szCs w:val="16"/>
         </w:rPr>
         <w:t>}</w:t>
       </w:r>
-      <w:bookmarkEnd w:id="5"/>
-      <w:r>
-        <w:rPr>
-          <w:rFonts w:ascii="Times New Roman" w:hAnsi="Times New Roman"/>
-          <w:b/>
+      <w:bookmarkEnd w:id="8"/>
+      <w:r>
+        <w:rPr>
+          <w:rFonts w:ascii="Times New Roman" w:hAnsi="Times New Roman"/>
+          <w:sz w:val="16"/>
+          <w:szCs w:val="16"/>
+        </w:rPr>
+        <w:t xml:space="preserve">dont le siège social est </w:t>
+      </w:r>
+      <w:r>
+        <w:rPr>
+          <w:rFonts w:ascii="Times New Roman" w:hAnsi="Times New Roman"/>
+          <w:sz w:val="16"/>
+          <w:szCs w:val="16"/>
+        </w:rPr>
+        <w:t>situé</w:t>
+      </w:r>
+      <w:r>
+        <w:rPr>
+          <w:rFonts w:ascii="Times New Roman" w:hAnsi="Times New Roman"/>
+          <w:sz w:val="16"/>
+          <w:szCs w:val="16"/>
+        </w:rPr>
+        <w:t xml:space="preserve"> à </w:t>
+      </w:r>
+      <w:bookmarkStart w:id="9" w:name="_Hlk183004542"/>
+      <w:r>
+        <w:rPr>
+          <w:rFonts w:ascii="Times New Roman" w:hAnsi="Times New Roman"/>
+          <w:b/>
+          <w:bCs/>
+          <w:sz w:val="16"/>
+          <w:szCs w:val="16"/>
+        </w:rPr>
+        <w:t>${company.head_office_address},</w:t>
+      </w:r>
+      <w:r>
+        <w:rPr>
+          <w:rFonts w:ascii="Times New Roman" w:hAnsi="Times New Roman"/>
           <w:sz w:val="16"/>
           <w:szCs w:val="16"/>
         </w:rPr>
         <w:t xml:space="preserve"> </w:t>
       </w:r>
-      <w:bookmarkEnd w:id="6"/>
-      <w:r>
-        <w:rPr>
-          <w:rFonts w:ascii="Times New Roman" w:hAnsi="Times New Roman"/>
-          <w:sz w:val="16"/>
-          <w:szCs w:val="16"/>
-        </w:rPr>
-        <w:t xml:space="preserve">société créée sous la forme </w:t>
-      </w:r>
-      <w:bookmarkStart w:id="8" w:name="_Hlk183004514"/>
-      <w:r>
-        <w:rPr>
-          <w:rFonts w:ascii="Times New Roman" w:hAnsi="Times New Roman"/>
-          <w:b/>
-          <w:bCs/>
-          <w:sz w:val="16"/>
-          <w:szCs w:val="16"/>
-        </w:rPr>
-        <w:t>${</w:t>
-      </w:r>
-      <w:proofErr w:type="spellStart"/>
-      <w:r>
-        <w:rPr>
-          <w:rFonts w:ascii="Times New Roman" w:hAnsi="Times New Roman"/>
-          <w:b/>
-          <w:bCs/>
-          <w:sz w:val="16"/>
-          <w:szCs w:val="16"/>
-        </w:rPr>
-        <w:t>company.legal_status</w:t>
-      </w:r>
-      <w:proofErr w:type="spellEnd"/>
-      <w:r>
-        <w:rPr>
-          <w:rFonts w:ascii="Times New Roman" w:hAnsi="Times New Roman"/>
-          <w:b/>
-          <w:bCs/>
-          <w:sz w:val="16"/>
-          <w:szCs w:val="16"/>
-        </w:rPr>
-        <w:t>}</w:t>
-      </w:r>
-      <w:bookmarkEnd w:id="8"/>
-      <w:r>
-        <w:rPr>
-          <w:rFonts w:ascii="Times New Roman" w:hAnsi="Times New Roman"/>
-          <w:sz w:val="16"/>
-          <w:szCs w:val="16"/>
-        </w:rPr>
-        <w:t xml:space="preserve">dont le siège social est </w:t>
-      </w:r>
-      <w:r>
-        <w:rPr>
-          <w:rFonts w:ascii="Times New Roman" w:hAnsi="Times New Roman"/>
-          <w:sz w:val="16"/>
-          <w:szCs w:val="16"/>
-        </w:rPr>
-        <w:t>situé</w:t>
-      </w:r>
-      <w:r>
-        <w:rPr>
-          <w:rFonts w:ascii="Times New Roman" w:hAnsi="Times New Roman"/>
-          <w:sz w:val="16"/>
-          <w:szCs w:val="16"/>
-        </w:rPr>
-        <w:t xml:space="preserve"> à </w:t>
-      </w:r>
-      <w:bookmarkStart w:id="9" w:name="_Hlk183004542"/>
-      <w:r>
-        <w:rPr>
-          <w:rFonts w:ascii="Times New Roman" w:hAnsi="Times New Roman"/>
-          <w:b/>
-          <w:bCs/>
-          <w:sz w:val="16"/>
-          <w:szCs w:val="16"/>
-        </w:rPr>
-        <w:t>${</w:t>
-      </w:r>
-      <w:proofErr w:type="spellStart"/>
-      <w:r>
-        <w:rPr>
-          <w:rFonts w:ascii="Times New Roman" w:hAnsi="Times New Roman"/>
-          <w:b/>
-          <w:bCs/>
-          <w:sz w:val="16"/>
-          <w:szCs w:val="16"/>
-        </w:rPr>
-        <w:t>company.head_office_address</w:t>
-      </w:r>
-      <w:proofErr w:type="spellEnd"/>
-      <w:r>
-        <w:rPr>
-          <w:rFonts w:ascii="Times New Roman" w:hAnsi="Times New Roman"/>
-          <w:b/>
-          <w:bCs/>
-          <w:sz w:val="16"/>
-          <w:szCs w:val="16"/>
-        </w:rPr>
-        <w:t>},</w:t>
-      </w:r>
-      <w:r>
-        <w:rPr>
-          <w:rFonts w:ascii="Times New Roman" w:hAnsi="Times New Roman"/>
-          <w:sz w:val="16"/>
-          <w:szCs w:val="16"/>
+      <w:bookmarkEnd w:id="9"/>
+      <w:r>
+        <w:rPr>
+          <w:rFonts w:ascii="Times New Roman" w:hAnsi="Times New Roman"/>
+          <w:sz w:val="16"/>
+          <w:szCs w:val="16"/>
+        </w:rPr>
+        <w:t xml:space="preserve">dans la commune ${company.commune}, BP : </w:t>
+      </w:r>
+      <w:bookmarkStart w:id="10" w:name="_Hlk183004589"/>
+      <w:r>
+        <w:rPr>
+          <w:rFonts w:ascii="Times New Roman" w:hAnsi="Times New Roman"/>
+          <w:b/>
+          <w:bCs/>
+          <w:sz w:val="16"/>
+          <w:szCs w:val="16"/>
+        </w:rPr>
+        <w:t xml:space="preserve">${company.bp} </w:t>
+      </w:r>
+      <w:bookmarkEnd w:id="10"/>
+      <w:r>
+        <w:rPr>
+          <w:rFonts w:ascii="Times New Roman" w:hAnsi="Times New Roman"/>
+          <w:sz w:val="16"/>
+          <w:szCs w:val="16"/>
+        </w:rPr>
+        <w:t>immatriculée au Registre du Commerce et du Crédit Mobilier de LIBREVILLE sous le N°</w:t>
+      </w:r>
+      <w:r>
+        <w:rPr>
+          <w:rFonts w:ascii="Times New Roman" w:hAnsi="Times New Roman"/>
         </w:rPr>
         <w:t xml:space="preserve"> </w:t>
       </w:r>
-      <w:bookmarkEnd w:id="9"/>
-      <w:r>
-        <w:rPr>
-          <w:rFonts w:ascii="Times New Roman" w:hAnsi="Times New Roman"/>
-          <w:sz w:val="16"/>
-          <w:szCs w:val="16"/>
-        </w:rPr>
-        <w:t>dans la commune ${</w:t>
-      </w:r>
-      <w:proofErr w:type="spellStart"/>
-      <w:r>
-        <w:rPr>
-          <w:rFonts w:ascii="Times New Roman" w:hAnsi="Times New Roman"/>
-          <w:sz w:val="16"/>
-          <w:szCs w:val="16"/>
-        </w:rPr>
-        <w:t>company.commune</w:t>
-      </w:r>
-      <w:proofErr w:type="spellEnd"/>
-      <w:r>
-        <w:rPr>
-          <w:rFonts w:ascii="Times New Roman" w:hAnsi="Times New Roman"/>
-          <w:sz w:val="16"/>
-          <w:szCs w:val="16"/>
-        </w:rPr>
-        <w:t xml:space="preserve">}, BP : </w:t>
-      </w:r>
-      <w:bookmarkStart w:id="10" w:name="_Hlk183004589"/>
-      <w:r>
-        <w:rPr>
-          <w:rFonts w:ascii="Times New Roman" w:hAnsi="Times New Roman"/>
-          <w:b/>
-          <w:bCs/>
-          <w:sz w:val="16"/>
-          <w:szCs w:val="16"/>
-        </w:rPr>
-        <w:t>${</w:t>
-      </w:r>
-      <w:proofErr w:type="spellStart"/>
-      <w:r>
-        <w:rPr>
-          <w:rFonts w:ascii="Times New Roman" w:hAnsi="Times New Roman"/>
-          <w:b/>
-          <w:bCs/>
-          <w:sz w:val="16"/>
-          <w:szCs w:val="16"/>
-        </w:rPr>
-        <w:t>company.bp</w:t>
-      </w:r>
-      <w:proofErr w:type="spellEnd"/>
-      <w:r>
-        <w:rPr>
-          <w:rFonts w:ascii="Times New Roman" w:hAnsi="Times New Roman"/>
-          <w:b/>
-          <w:bCs/>
-          <w:sz w:val="16"/>
-          <w:szCs w:val="16"/>
-        </w:rPr>
-        <w:t xml:space="preserve">} </w:t>
-      </w:r>
-      <w:bookmarkEnd w:id="10"/>
-      <w:r>
-        <w:rPr>
-          <w:rFonts w:ascii="Times New Roman" w:hAnsi="Times New Roman"/>
-          <w:sz w:val="16"/>
-          <w:szCs w:val="16"/>
-        </w:rPr>
-        <w:t>immatriculée au Registre du Commerce et du Crédit Mobilier de LIBREVILLE sous le N°</w:t>
-      </w:r>
-      <w:r>
-        <w:rPr>
-          <w:rFonts w:ascii="Times New Roman" w:hAnsi="Times New Roman"/>
+      <w:bookmarkStart w:id="11" w:name="_Hlk183004609"/>
+      <w:r>
+        <w:rPr>
+          <w:rFonts w:ascii="Times New Roman" w:hAnsi="Times New Roman"/>
+          <w:b/>
+          <w:bCs/>
+          <w:sz w:val="16"/>
+          <w:szCs w:val="16"/>
+        </w:rPr>
+        <w:t>${company.rccm_number}</w:t>
+      </w:r>
+      <w:r>
+        <w:rPr>
+          <w:rFonts w:ascii="Times New Roman" w:hAnsi="Times New Roman"/>
+          <w:sz w:val="16"/>
+          <w:szCs w:val="16"/>
         </w:rPr>
         <w:t xml:space="preserve"> </w:t>
       </w:r>
-      <w:bookmarkStart w:id="11" w:name="_Hlk183004609"/>
-      <w:r>
-        <w:rPr>
-          <w:rFonts w:ascii="Times New Roman" w:hAnsi="Times New Roman"/>
-          <w:b/>
-          <w:bCs/>
-          <w:sz w:val="16"/>
-          <w:szCs w:val="16"/>
-        </w:rPr>
-        <w:t>${</w:t>
-      </w:r>
-      <w:proofErr w:type="spellStart"/>
-      <w:r>
-        <w:rPr>
-          <w:rFonts w:ascii="Times New Roman" w:hAnsi="Times New Roman"/>
-          <w:b/>
-          <w:bCs/>
-          <w:sz w:val="16"/>
-          <w:szCs w:val="16"/>
-        </w:rPr>
-        <w:t>company.rccm_number</w:t>
-      </w:r>
-      <w:proofErr w:type="spellEnd"/>
-      <w:r>
-        <w:rPr>
-          <w:rFonts w:ascii="Times New Roman" w:hAnsi="Times New Roman"/>
-          <w:b/>
-          <w:bCs/>
-          <w:sz w:val="16"/>
-          <w:szCs w:val="16"/>
-        </w:rPr>
-        <w:t>}</w:t>
-      </w:r>
-      <w:r>
-        <w:rPr>
-          <w:rFonts w:ascii="Times New Roman" w:hAnsi="Times New Roman"/>
-          <w:sz w:val="16"/>
-          <w:szCs w:val="16"/>
-        </w:rPr>
-        <w:t xml:space="preserve"> </w:t>
-      </w:r>
       <w:bookmarkEnd w:id="11"/>
       <w:r>
         <w:rPr>
@@ -791,29 +683,7 @@
           <w:sz w:val="16"/>
           <w:szCs w:val="16"/>
         </w:rPr>
-        <w:t>${</w:t>
-      </w:r>
-      <w:proofErr w:type="spellStart"/>
-      <w:r>
-        <w:rPr>
-          <w:rFonts w:ascii="Times New Roman" w:hAnsi="Times New Roman"/>
-          <w:b/>
-          <w:bCs/>
-          <w:sz w:val="16"/>
-          <w:szCs w:val="16"/>
-        </w:rPr>
-        <w:t>company.nif</w:t>
-      </w:r>
-      <w:proofErr w:type="spellEnd"/>
-      <w:r>
-        <w:rPr>
-          <w:rFonts w:ascii="Times New Roman" w:hAnsi="Times New Roman"/>
-          <w:b/>
-          <w:bCs/>
-          <w:sz w:val="16"/>
-          <w:szCs w:val="16"/>
-        </w:rPr>
-        <w:t>}</w:t>
+        <w:t>${company.nif}</w:t>
       </w:r>
       <w:bookmarkEnd w:id="12"/>
     </w:p>
@@ -840,29 +710,7 @@
           <w:sz w:val="16"/>
           <w:szCs w:val="16"/>
         </w:rPr>
-        <w:t>${</w:t>
-      </w:r>
-      <w:proofErr w:type="spellStart"/>
-      <w:proofErr w:type="gramStart"/>
-      <w:r>
-        <w:rPr>
-          <w:rFonts w:ascii="Times New Roman" w:hAnsi="Times New Roman"/>
-          <w:b/>
-          <w:sz w:val="16"/>
-          <w:szCs w:val="16"/>
-        </w:rPr>
-        <w:t>company.denomination</w:t>
-      </w:r>
-      <w:proofErr w:type="spellEnd"/>
-      <w:proofErr w:type="gramEnd"/>
-      <w:r>
-        <w:rPr>
-          <w:rFonts w:ascii="Times New Roman" w:hAnsi="Times New Roman"/>
-          <w:b/>
-          <w:sz w:val="16"/>
-          <w:szCs w:val="16"/>
-        </w:rPr>
-        <w:t>}</w:t>
+        <w:t>${company.denomination}</w:t>
       </w:r>
       <w:r>
         <w:rPr>
@@ -881,79 +729,17 @@
           <w:sz w:val="16"/>
           <w:szCs w:val="16"/>
         </w:rPr>
-        <w:t>${</w:t>
-      </w:r>
-      <w:proofErr w:type="spellStart"/>
-      <w:r>
-        <w:rPr>
-          <w:rFonts w:ascii="Times New Roman" w:hAnsi="Times New Roman"/>
-          <w:sz w:val="16"/>
-          <w:szCs w:val="16"/>
-        </w:rPr>
-        <w:t>verbal_trial.civility</w:t>
-      </w:r>
-      <w:proofErr w:type="spellEnd"/>
-      <w:r>
-        <w:rPr>
-          <w:rFonts w:ascii="Times New Roman" w:hAnsi="Times New Roman"/>
-          <w:sz w:val="16"/>
-          <w:szCs w:val="16"/>
-        </w:rPr>
-        <w:t>}</w:t>
-      </w:r>
-      <w:r>
-        <w:rPr>
-          <w:rFonts w:ascii="Times New Roman" w:hAnsi="Times New Roman"/>
-          <w:b/>
-          <w:bCs/>
-          <w:sz w:val="16"/>
-          <w:szCs w:val="16"/>
-        </w:rPr>
-        <w:t xml:space="preserve"> ${</w:t>
-      </w:r>
-      <w:proofErr w:type="spellStart"/>
-      <w:r>
-        <w:rPr>
-          <w:rFonts w:ascii="Times New Roman" w:hAnsi="Times New Roman"/>
-          <w:b/>
-          <w:bCs/>
-          <w:sz w:val="16"/>
-          <w:szCs w:val="16"/>
-        </w:rPr>
-        <w:t>verbal_trial.applicant_last_name</w:t>
-      </w:r>
-      <w:proofErr w:type="spellEnd"/>
-      <w:r>
-        <w:rPr>
-          <w:rFonts w:ascii="Times New Roman" w:hAnsi="Times New Roman"/>
-          <w:b/>
-          <w:bCs/>
-          <w:sz w:val="16"/>
-          <w:szCs w:val="16"/>
-        </w:rPr>
-        <w:t>} ${</w:t>
-      </w:r>
-      <w:proofErr w:type="spellStart"/>
-      <w:r>
-        <w:rPr>
-          <w:rFonts w:ascii="Times New Roman" w:hAnsi="Times New Roman"/>
-          <w:b/>
-          <w:bCs/>
-          <w:sz w:val="16"/>
-          <w:szCs w:val="16"/>
-        </w:rPr>
-        <w:t>verbal_trial.applicant_first_name</w:t>
-      </w:r>
-      <w:proofErr w:type="spellEnd"/>
-      <w:r>
-        <w:rPr>
-          <w:rFonts w:ascii="Times New Roman" w:hAnsi="Times New Roman"/>
-          <w:b/>
-          <w:bCs/>
-          <w:sz w:val="16"/>
-          <w:szCs w:val="16"/>
-        </w:rPr>
-        <w:t>}</w:t>
+        <w:t>${verbal_trial.civility}</w:t>
+      </w:r>
+      <w:r>
+        <w:rPr>
+          <w:rFonts w:ascii="Times New Roman" w:hAnsi="Times New Roman"/>
+          <w:b/>
+          <w:bCs/>
+          <w:sz w:val="16"/>
+          <w:szCs w:val="16"/>
+        </w:rPr>
+        <w:t xml:space="preserve"> ${verbal_trial.applicant_last_name} ${verbal_trial.applicant_first_name}</w:t>
       </w:r>
       <w:r>
         <w:rPr>
@@ -1000,29 +786,7 @@
           <w:sz w:val="16"/>
           <w:szCs w:val="16"/>
         </w:rPr>
-        <w:t>${</w:t>
-      </w:r>
-      <w:proofErr w:type="spellStart"/>
-      <w:r>
-        <w:rPr>
-          <w:rFonts w:ascii="Times New Roman" w:hAnsi="Times New Roman"/>
-          <w:b/>
-          <w:bCs/>
-          <w:sz w:val="16"/>
-          <w:szCs w:val="16"/>
-        </w:rPr>
-        <w:t>representative_type_of_identity_document</w:t>
-      </w:r>
-      <w:proofErr w:type="spellEnd"/>
-      <w:r>
-        <w:rPr>
-          <w:rFonts w:ascii="Times New Roman" w:hAnsi="Times New Roman"/>
-          <w:b/>
-          <w:bCs/>
-          <w:sz w:val="16"/>
-          <w:szCs w:val="16"/>
-        </w:rPr>
-        <w:t>}</w:t>
+        <w:t>${representative_type_of_identity_document}</w:t>
       </w:r>
       <w:r>
         <w:rPr>
@@ -1040,29 +804,7 @@
           <w:sz w:val="16"/>
           <w:szCs w:val="16"/>
         </w:rPr>
-        <w:t>°${</w:t>
-      </w:r>
-      <w:proofErr w:type="spellStart"/>
-      <w:r>
-        <w:rPr>
-          <w:rFonts w:ascii="Times New Roman" w:hAnsi="Times New Roman"/>
-          <w:b/>
-          <w:bCs/>
-          <w:sz w:val="16"/>
-          <w:szCs w:val="16"/>
-        </w:rPr>
-        <w:t>representative_number_of_identity_document</w:t>
-      </w:r>
-      <w:proofErr w:type="spellEnd"/>
-      <w:r>
-        <w:rPr>
-          <w:rFonts w:ascii="Times New Roman" w:hAnsi="Times New Roman"/>
-          <w:b/>
-          <w:bCs/>
-          <w:sz w:val="16"/>
-          <w:szCs w:val="16"/>
-        </w:rPr>
-        <w:t>}</w:t>
+        <w:t>°${representative_number_of_identity_document}</w:t>
       </w:r>
       <w:bookmarkEnd w:id="16"/>
       <w:r>
@@ -1082,29 +824,7 @@
           <w:sz w:val="16"/>
           <w:szCs w:val="16"/>
         </w:rPr>
-        <w:t>${</w:t>
-      </w:r>
-      <w:proofErr w:type="spellStart"/>
-      <w:r>
-        <w:rPr>
-          <w:rFonts w:ascii="Times New Roman" w:hAnsi="Times New Roman"/>
-          <w:b/>
-          <w:bCs/>
-          <w:sz w:val="16"/>
-          <w:szCs w:val="16"/>
-        </w:rPr>
-        <w:t>representative_date_of_issue_of_identity_document</w:t>
-      </w:r>
-      <w:proofErr w:type="spellEnd"/>
-      <w:r>
-        <w:rPr>
-          <w:rFonts w:ascii="Times New Roman" w:hAnsi="Times New Roman"/>
-          <w:b/>
-          <w:bCs/>
-          <w:sz w:val="16"/>
-          <w:szCs w:val="16"/>
-        </w:rPr>
-        <w:t>}</w:t>
+        <w:t>${representative_date_of_issue_of_identity_document}</w:t>
       </w:r>
       <w:bookmarkEnd w:id="15"/>
       <w:r>
@@ -1142,29 +862,7 @@
           <w:sz w:val="16"/>
           <w:szCs w:val="16"/>
         </w:rPr>
-        <w:t>${</w:t>
-      </w:r>
-      <w:proofErr w:type="spellStart"/>
-      <w:r>
-        <w:rPr>
-          <w:rFonts w:ascii="Times New Roman" w:hAnsi="Times New Roman"/>
-          <w:b/>
-          <w:bCs/>
-          <w:sz w:val="16"/>
-          <w:szCs w:val="16"/>
-        </w:rPr>
-        <w:t>representative_office_delivery</w:t>
-      </w:r>
-      <w:proofErr w:type="spellEnd"/>
-      <w:r>
-        <w:rPr>
-          <w:rFonts w:ascii="Times New Roman" w:hAnsi="Times New Roman"/>
-          <w:b/>
-          <w:bCs/>
-          <w:sz w:val="16"/>
-          <w:szCs w:val="16"/>
-        </w:rPr>
-        <w:t>}</w:t>
+        <w:t>${representative_office_delivery}</w:t>
       </w:r>
       <w:r>
         <w:rPr>
@@ -1192,29 +890,7 @@
           <w:sz w:val="16"/>
           <w:szCs w:val="16"/>
         </w:rPr>
-        <w:t>${</w:t>
-      </w:r>
-      <w:proofErr w:type="spellStart"/>
-      <w:r>
-        <w:rPr>
-          <w:rFonts w:ascii="Times New Roman" w:hAnsi="Times New Roman"/>
-          <w:b/>
-          <w:bCs/>
-          <w:sz w:val="16"/>
-          <w:szCs w:val="16"/>
-        </w:rPr>
-        <w:t>representative_home_address</w:t>
-      </w:r>
-      <w:proofErr w:type="spellEnd"/>
-      <w:r>
-        <w:rPr>
-          <w:rFonts w:ascii="Times New Roman" w:hAnsi="Times New Roman"/>
-          <w:b/>
-          <w:bCs/>
-          <w:sz w:val="16"/>
-          <w:szCs w:val="16"/>
-        </w:rPr>
-        <w:t>}</w:t>
+        <w:t>${representative_home_address}</w:t>
       </w:r>
       <w:r>
         <w:rPr>
@@ -1742,38 +1418,7 @@
           <w:sz w:val="16"/>
           <w:szCs w:val="16"/>
         </w:rPr>
-        <w:t>${</w:t>
-      </w:r>
-      <w:proofErr w:type="spellStart"/>
-      <w:r>
-        <w:rPr>
-          <w:rFonts w:ascii="Times New Roman" w:hAnsi="Times New Roman"/>
-          <w:b/>
-          <w:sz w:val="16"/>
-          <w:szCs w:val="16"/>
-        </w:rPr>
-        <w:t>verbal_</w:t>
-      </w:r>
-      <w:proofErr w:type="gramStart"/>
-      <w:r>
-        <w:rPr>
-          <w:rFonts w:ascii="Times New Roman" w:hAnsi="Times New Roman"/>
-          <w:b/>
-          <w:sz w:val="16"/>
-          <w:szCs w:val="16"/>
-        </w:rPr>
-        <w:t>trial.amount</w:t>
-      </w:r>
-      <w:proofErr w:type="spellEnd"/>
-      <w:proofErr w:type="gramEnd"/>
-      <w:r>
-        <w:rPr>
-          <w:rFonts w:ascii="Times New Roman" w:hAnsi="Times New Roman"/>
-          <w:b/>
-          <w:sz w:val="16"/>
-          <w:szCs w:val="16"/>
-        </w:rPr>
-        <w:t xml:space="preserve">} </w:t>
+        <w:t xml:space="preserve">${verbal_trial.amount} </w:t>
       </w:r>
       <w:r>
         <w:rPr>
@@ -1815,38 +1460,7 @@
           <w:sz w:val="16"/>
           <w:szCs w:val="16"/>
         </w:rPr>
-        <w:t xml:space="preserve"> ${</w:t>
-      </w:r>
-      <w:proofErr w:type="spellStart"/>
-      <w:r>
-        <w:rPr>
-          <w:rFonts w:ascii="Times New Roman" w:hAnsi="Times New Roman"/>
-          <w:b/>
-          <w:sz w:val="16"/>
-          <w:szCs w:val="16"/>
-        </w:rPr>
-        <w:t>verbal_</w:t>
-      </w:r>
-      <w:proofErr w:type="gramStart"/>
-      <w:r>
-        <w:rPr>
-          <w:rFonts w:ascii="Times New Roman" w:hAnsi="Times New Roman"/>
-          <w:b/>
-          <w:sz w:val="16"/>
-          <w:szCs w:val="16"/>
-        </w:rPr>
-        <w:t>trial.duration</w:t>
-      </w:r>
-      <w:proofErr w:type="spellEnd"/>
-      <w:proofErr w:type="gramEnd"/>
-      <w:r>
-        <w:rPr>
-          <w:rFonts w:ascii="Times New Roman" w:hAnsi="Times New Roman"/>
-          <w:b/>
-          <w:sz w:val="16"/>
-          <w:szCs w:val="16"/>
-        </w:rPr>
-        <w:t>}</w:t>
+        <w:t xml:space="preserve"> ${verbal_trial.duration}</w:t>
       </w:r>
       <w:r>
         <w:rPr>
@@ -1897,65 +1511,25 @@
           <w:sz w:val="16"/>
           <w:szCs w:val="16"/>
         </w:rPr>
-        <w:t>${</w:t>
-      </w:r>
-      <w:proofErr w:type="spellStart"/>
-      <w:r>
-        <w:rPr>
-          <w:rFonts w:ascii="Times New Roman" w:hAnsi="Times New Roman"/>
-          <w:b/>
-          <w:sz w:val="16"/>
-          <w:szCs w:val="16"/>
-        </w:rPr>
-        <w:t>taux_mensuel</w:t>
-      </w:r>
-      <w:proofErr w:type="spellEnd"/>
-      <w:r>
-        <w:rPr>
-          <w:rFonts w:ascii="Times New Roman" w:hAnsi="Times New Roman"/>
-          <w:b/>
-          <w:sz w:val="16"/>
-          <w:szCs w:val="16"/>
-        </w:rPr>
-        <w:t>} % mensuel soit</w:t>
-      </w:r>
-      <w:r>
-        <w:rPr>
-          <w:rFonts w:ascii="Times New Roman" w:hAnsi="Times New Roman"/>
-          <w:b/>
-          <w:sz w:val="16"/>
-          <w:szCs w:val="16"/>
-        </w:rPr>
-        <w:t xml:space="preserve"> ${</w:t>
-      </w:r>
-      <w:proofErr w:type="spellStart"/>
-      <w:r>
-        <w:rPr>
-          <w:rFonts w:ascii="Times New Roman" w:hAnsi="Times New Roman"/>
-          <w:b/>
-          <w:sz w:val="16"/>
-          <w:szCs w:val="16"/>
-        </w:rPr>
-        <w:t>verbal_trial.tax_fee_interest_</w:t>
-      </w:r>
-      <w:r>
-        <w:rPr>
-          <w:rFonts w:ascii="Times New Roman" w:hAnsi="Times New Roman"/>
-          <w:b/>
-          <w:sz w:val="16"/>
-          <w:szCs w:val="16"/>
-        </w:rPr>
-        <w:t>rate</w:t>
-      </w:r>
-      <w:proofErr w:type="spellEnd"/>
-      <w:r>
-        <w:rPr>
-          <w:rFonts w:ascii="Times New Roman" w:hAnsi="Times New Roman"/>
-          <w:b/>
-          <w:sz w:val="16"/>
-          <w:szCs w:val="16"/>
-        </w:rPr>
-        <w:t>} %</w:t>
+        <w:t>${taux_mensuel} % mensuel soit</w:t>
+      </w:r>
+      <w:r>
+        <w:rPr>
+          <w:rFonts w:ascii="Times New Roman" w:hAnsi="Times New Roman"/>
+          <w:b/>
+          <w:sz w:val="16"/>
+          <w:szCs w:val="16"/>
+        </w:rPr>
+        <w:t xml:space="preserve"> ${verbal_trial.tax_fee_interest_</w:t>
+      </w:r>
+      <w:r>
+        <w:rPr>
+          <w:rFonts w:ascii="Times New Roman" w:hAnsi="Times New Roman"/>
+          <w:b/>
+          <w:sz w:val="16"/>
+          <w:szCs w:val="16"/>
+        </w:rPr>
+        <w:t>rate} %</w:t>
       </w:r>
       <w:r>
         <w:rPr>
@@ -1999,7 +1573,6 @@
         </w:rPr>
         <w:t>${</w:t>
       </w:r>
-      <w:proofErr w:type="spellStart"/>
       <w:r>
         <w:rPr>
           <w:rFonts w:ascii="Times New Roman" w:hAnsi="Times New Roman"/>
@@ -2008,9 +1581,35 @@
           <w:szCs w:val="16"/>
           <w:lang w:val="fr-GA"/>
         </w:rPr>
-        <w:t>frais_dossier</w:t>
-      </w:r>
-      <w:proofErr w:type="spellEnd"/>
+        <w:t xml:space="preserve">frais_dossier} </w:t>
+      </w:r>
+      <w:r>
+        <w:rPr>
+          <w:rFonts w:ascii="Times New Roman" w:hAnsi="Times New Roman"/>
+          <w:b/>
+          <w:sz w:val="16"/>
+          <w:szCs w:val="16"/>
+        </w:rPr>
+        <w:t>FCFA</w:t>
+      </w:r>
+      <w:r>
+        <w:rPr>
+          <w:rFonts w:ascii="Times New Roman" w:hAnsi="Times New Roman"/>
+          <w:b/>
+          <w:sz w:val="16"/>
+          <w:szCs w:val="16"/>
+        </w:rPr>
+        <w:t xml:space="preserve"> soit </w:t>
+      </w:r>
+      <w:r>
+        <w:rPr>
+          <w:rFonts w:ascii="Times New Roman" w:hAnsi="Times New Roman"/>
+          <w:b/>
+          <w:sz w:val="16"/>
+          <w:szCs w:val="16"/>
+        </w:rPr>
+        <w:t>${</w:t>
+      </w:r>
       <w:r>
         <w:rPr>
           <w:rFonts w:ascii="Times New Roman" w:hAnsi="Times New Roman"/>
@@ -2019,69 +1618,8 @@
           <w:szCs w:val="16"/>
           <w:lang w:val="fr-GA"/>
         </w:rPr>
-        <w:t xml:space="preserve">} </w:t>
-      </w:r>
-      <w:r>
-        <w:rPr>
-          <w:rFonts w:ascii="Times New Roman" w:hAnsi="Times New Roman"/>
-          <w:b/>
-          <w:sz w:val="16"/>
-          <w:szCs w:val="16"/>
-        </w:rPr>
-        <w:t>FCFA</w:t>
-      </w:r>
-      <w:r>
-        <w:rPr>
-          <w:rFonts w:ascii="Times New Roman" w:hAnsi="Times New Roman"/>
-          <w:b/>
-          <w:sz w:val="16"/>
-          <w:szCs w:val="16"/>
-        </w:rPr>
-        <w:t xml:space="preserve"> soit </w:t>
-      </w:r>
-      <w:r>
-        <w:rPr>
-          <w:rFonts w:ascii="Times New Roman" w:hAnsi="Times New Roman"/>
-          <w:b/>
-          <w:sz w:val="16"/>
-          <w:szCs w:val="16"/>
-        </w:rPr>
-        <w:t>${</w:t>
-      </w:r>
-      <w:proofErr w:type="spellStart"/>
-      <w:r>
-        <w:rPr>
-          <w:rFonts w:ascii="Times New Roman" w:hAnsi="Times New Roman"/>
-          <w:b/>
-          <w:sz w:val="16"/>
-          <w:szCs w:val="16"/>
-          <w:lang w:val="fr-GA"/>
-        </w:rPr>
-        <w:t>verbal_</w:t>
-      </w:r>
-      <w:proofErr w:type="gramStart"/>
-      <w:r>
-        <w:rPr>
-          <w:rFonts w:ascii="Times New Roman" w:hAnsi="Times New Roman"/>
-          <w:b/>
-          <w:sz w:val="16"/>
-          <w:szCs w:val="16"/>
-          <w:lang w:val="fr-GA"/>
-        </w:rPr>
-        <w:t>trial.administrative</w:t>
-      </w:r>
-      <w:proofErr w:type="gramEnd"/>
-      <w:r>
-        <w:rPr>
-          <w:rFonts w:ascii="Times New Roman" w:hAnsi="Times New Roman"/>
-          <w:b/>
-          <w:sz w:val="16"/>
-          <w:szCs w:val="16"/>
-          <w:lang w:val="fr-GA"/>
-        </w:rPr>
-        <w:t>_fees_percentage</w:t>
-      </w:r>
-      <w:proofErr w:type="spellEnd"/>
+        <w:t>verbal_trial.administrative_fees_percentage</w:t>
+      </w:r>
       <w:r>
         <w:rPr>
           <w:rFonts w:ascii="Times New Roman" w:hAnsi="Times New Roman"/>
@@ -2169,7 +1707,6 @@
         </w:rPr>
         <w:t>${</w:t>
       </w:r>
-      <w:proofErr w:type="spellStart"/>
       <w:r>
         <w:rPr>
           <w:rFonts w:ascii="Times New Roman" w:hAnsi="Times New Roman"/>
@@ -2180,7 +1717,6 @@
         </w:rPr>
         <w:t>verbal_</w:t>
       </w:r>
-      <w:proofErr w:type="gramStart"/>
       <w:r>
         <w:rPr>
           <w:rFonts w:ascii="Times New Roman" w:hAnsi="Times New Roman"/>
@@ -2191,7 +1727,6 @@
         </w:rPr>
         <w:t>trial.insurance</w:t>
       </w:r>
-      <w:proofErr w:type="gramEnd"/>
       <w:r>
         <w:rPr>
           <w:rFonts w:ascii="Times New Roman" w:hAnsi="Times New Roman"/>
@@ -2202,7 +1737,6 @@
         </w:rPr>
         <w:t>_premium</w:t>
       </w:r>
-      <w:proofErr w:type="spellEnd"/>
       <w:r>
         <w:rPr>
           <w:rFonts w:ascii="Times New Roman" w:hAnsi="Times New Roman"/>
@@ -2258,48 +1792,19 @@
         <w:spacing w:after="0"/>
         <w:rPr>
           <w:rFonts w:ascii="Times New Roman" w:hAnsi="Times New Roman"/>
-          <w:sz w:val="16"/>
-          <w:szCs w:val="16"/>
-          <w:u w:val="single"/>
-        </w:rPr>
-      </w:pPr>
-      <w:r>
-        <w:rPr>
-          <w:rFonts w:ascii="Times New Roman" w:hAnsi="Times New Roman"/>
-          <w:b/>
-          <w:sz w:val="16"/>
-          <w:szCs w:val="16"/>
-        </w:rPr>
-        <w:t xml:space="preserve">Date de la première échéance : </w:t>
-      </w:r>
-      <w:r>
-        <w:rPr>
-          <w:rFonts w:ascii="Times New Roman" w:hAnsi="Times New Roman"/>
-          <w:b/>
-          <w:sz w:val="16"/>
-          <w:szCs w:val="16"/>
-        </w:rPr>
-        <w:t>${</w:t>
-      </w:r>
-      <w:proofErr w:type="spellStart"/>
-      <w:r>
-        <w:rPr>
-          <w:rFonts w:ascii="Times New Roman" w:hAnsi="Times New Roman"/>
-          <w:b/>
-          <w:sz w:val="16"/>
-          <w:szCs w:val="16"/>
-        </w:rPr>
-        <w:t>date_of_first_echeance</w:t>
-      </w:r>
-      <w:proofErr w:type="spellEnd"/>
-      <w:r>
-        <w:rPr>
-          <w:rFonts w:ascii="Times New Roman" w:hAnsi="Times New Roman"/>
-          <w:b/>
-          <w:sz w:val="16"/>
-          <w:szCs w:val="16"/>
-        </w:rPr>
-        <w:t>}.</w:t>
+          <w:b/>
+          <w:sz w:val="16"/>
+          <w:szCs w:val="16"/>
+        </w:rPr>
+      </w:pPr>
+      <w:r>
+        <w:rPr>
+          <w:rFonts w:ascii="Times New Roman" w:hAnsi="Times New Roman"/>
+          <w:b/>
+          <w:sz w:val="16"/>
+          <w:szCs w:val="16"/>
+        </w:rPr>
+        <w:t>Frais d’administration crédit : ${verbal_trial.frais_administration} F CFA</w:t>
       </w:r>
     </w:p>
     <w:p>
@@ -2323,6 +1828,39 @@
           <w:sz w:val="16"/>
           <w:szCs w:val="16"/>
         </w:rPr>
+        <w:t xml:space="preserve">Date de la première échéance : </w:t>
+      </w:r>
+      <w:r>
+        <w:rPr>
+          <w:rFonts w:ascii="Times New Roman" w:hAnsi="Times New Roman"/>
+          <w:b/>
+          <w:sz w:val="16"/>
+          <w:szCs w:val="16"/>
+        </w:rPr>
+        <w:t>${date_of_first_echeance}.</w:t>
+      </w:r>
+    </w:p>
+    <w:p>
+      <w:pPr>
+        <w:numPr>
+          <w:ilvl w:val="0"/>
+          <w:numId w:val="3"/>
+        </w:numPr>
+        <w:spacing w:after="0"/>
+        <w:rPr>
+          <w:rFonts w:ascii="Times New Roman" w:hAnsi="Times New Roman"/>
+          <w:sz w:val="16"/>
+          <w:szCs w:val="16"/>
+          <w:u w:val="single"/>
+        </w:rPr>
+      </w:pPr>
+      <w:r>
+        <w:rPr>
+          <w:rFonts w:ascii="Times New Roman" w:hAnsi="Times New Roman"/>
+          <w:b/>
+          <w:sz w:val="16"/>
+          <w:szCs w:val="16"/>
+        </w:rPr>
         <w:t xml:space="preserve">Date de la dernière échéance : </w:t>
       </w:r>
       <w:r>
@@ -2332,27 +1870,7 @@
           <w:sz w:val="16"/>
           <w:szCs w:val="16"/>
         </w:rPr>
-        <w:t>${</w:t>
-      </w:r>
-      <w:proofErr w:type="spellStart"/>
-      <w:r>
-        <w:rPr>
-          <w:rFonts w:ascii="Times New Roman" w:hAnsi="Times New Roman"/>
-          <w:b/>
-          <w:sz w:val="16"/>
-          <w:szCs w:val="16"/>
-        </w:rPr>
-        <w:t>date_of_last_echeance</w:t>
-      </w:r>
-      <w:proofErr w:type="spellEnd"/>
-      <w:r>
-        <w:rPr>
-          <w:rFonts w:ascii="Times New Roman" w:hAnsi="Times New Roman"/>
-          <w:b/>
-          <w:sz w:val="16"/>
-          <w:szCs w:val="16"/>
-        </w:rPr>
-        <w:t>}</w:t>
+        <w:t>${date_of_last_echeance}</w:t>
       </w:r>
     </w:p>
     <w:p>
@@ -2373,19 +1891,18 @@
           <w:b/>
           <w:sz w:val="16"/>
           <w:szCs w:val="16"/>
+        </w:rPr>
+      </w:pPr>
+      <w:r>
+        <w:rPr>
+          <w:rFonts w:ascii="Times New Roman" w:hAnsi="Times New Roman"/>
+          <w:b/>
+          <w:sz w:val="16"/>
+          <w:szCs w:val="16"/>
           <w:u w:val="single"/>
         </w:rPr>
-      </w:pPr>
-    </w:p>
-    <w:p>
-      <w:pPr>
-        <w:rPr>
-          <w:rFonts w:ascii="Times New Roman" w:hAnsi="Times New Roman"/>
-          <w:b/>
-          <w:sz w:val="16"/>
-          <w:szCs w:val="16"/>
-        </w:rPr>
-      </w:pPr>
+        <w:t xml:space="preserve">ARTICLE </w:t>
+      </w:r>
       <w:r>
         <w:rPr>
           <w:rFonts w:ascii="Times New Roman" w:hAnsi="Times New Roman"/>
@@ -2394,16 +1911,6 @@
           <w:szCs w:val="16"/>
           <w:u w:val="single"/>
         </w:rPr>
-        <w:t xml:space="preserve">ARTICLE </w:t>
-      </w:r>
-      <w:r>
-        <w:rPr>
-          <w:rFonts w:ascii="Times New Roman" w:hAnsi="Times New Roman"/>
-          <w:b/>
-          <w:sz w:val="16"/>
-          <w:szCs w:val="16"/>
-          <w:u w:val="single"/>
-        </w:rPr>
         <w:t>2</w:t>
       </w:r>
       <w:r>
@@ -2458,41 +1965,7 @@
           <w:sz w:val="16"/>
           <w:szCs w:val="16"/>
         </w:rPr>
-        <w:t>${</w:t>
-      </w:r>
-      <w:proofErr w:type="spellStart"/>
-      <w:r>
-        <w:rPr>
-          <w:rFonts w:ascii="Times New Roman" w:hAnsi="Times New Roman"/>
-          <w:b/>
-          <w:bCs/>
-          <w:sz w:val="16"/>
-          <w:szCs w:val="16"/>
-        </w:rPr>
-        <w:t>verbal_</w:t>
-      </w:r>
-      <w:proofErr w:type="gramStart"/>
-      <w:r>
-        <w:rPr>
-          <w:rFonts w:ascii="Times New Roman" w:hAnsi="Times New Roman"/>
-          <w:b/>
-          <w:bCs/>
-          <w:sz w:val="16"/>
-          <w:szCs w:val="16"/>
-        </w:rPr>
-        <w:t>trial.duration</w:t>
-      </w:r>
-      <w:proofErr w:type="spellEnd"/>
-      <w:proofErr w:type="gramEnd"/>
-      <w:r>
-        <w:rPr>
-          <w:rFonts w:ascii="Times New Roman" w:hAnsi="Times New Roman"/>
-          <w:b/>
-          <w:bCs/>
-          <w:sz w:val="16"/>
-          <w:szCs w:val="16"/>
-        </w:rPr>
-        <w:t>}</w:t>
+        <w:t>${verbal_trial.duration}</w:t>
       </w:r>
       <w:r>
         <w:rPr>
@@ -2572,41 +2045,7 @@
           <w:sz w:val="16"/>
           <w:szCs w:val="16"/>
         </w:rPr>
-        <w:t>de ${echance.fr} (${</w:t>
-      </w:r>
-      <w:proofErr w:type="spellStart"/>
-      <w:r>
-        <w:rPr>
-          <w:rFonts w:ascii="Times New Roman" w:hAnsi="Times New Roman"/>
-          <w:b/>
-          <w:bCs/>
-          <w:sz w:val="16"/>
-          <w:szCs w:val="16"/>
-        </w:rPr>
-        <w:t>verbal_</w:t>
-      </w:r>
-      <w:proofErr w:type="gramStart"/>
-      <w:r>
-        <w:rPr>
-          <w:rFonts w:ascii="Times New Roman" w:hAnsi="Times New Roman"/>
-          <w:b/>
-          <w:bCs/>
-          <w:sz w:val="16"/>
-          <w:szCs w:val="16"/>
-        </w:rPr>
-        <w:t>trial.duration</w:t>
-      </w:r>
-      <w:proofErr w:type="spellEnd"/>
-      <w:proofErr w:type="gramEnd"/>
-      <w:r>
-        <w:rPr>
-          <w:rFonts w:ascii="Times New Roman" w:hAnsi="Times New Roman"/>
-          <w:b/>
-          <w:bCs/>
-          <w:sz w:val="16"/>
-          <w:szCs w:val="16"/>
-        </w:rPr>
-        <w:t>}) échéances mensuelles</w:t>
+        <w:t>de ${echance.fr} (${verbal_trial.duration}) échéances mensuelles</w:t>
       </w:r>
       <w:r>
         <w:rPr>
@@ -2665,60 +2104,38 @@
           <w:sz w:val="16"/>
           <w:szCs w:val="16"/>
         </w:rPr>
+        <w:t xml:space="preserve">${due_amount} </w:t>
+      </w:r>
+      <w:r>
+        <w:rPr>
+          <w:rFonts w:ascii="Times New Roman" w:hAnsi="Times New Roman"/>
+          <w:b/>
+          <w:bCs/>
+          <w:sz w:val="16"/>
+          <w:szCs w:val="16"/>
+        </w:rPr>
+        <w:t xml:space="preserve">FCFA </w:t>
+      </w:r>
+      <w:r>
+        <w:rPr>
+          <w:rFonts w:ascii="Times New Roman" w:hAnsi="Times New Roman"/>
+          <w:b/>
+          <w:bCs/>
+          <w:sz w:val="16"/>
+          <w:szCs w:val="16"/>
+        </w:rPr>
+        <w:t>(</w:t>
+      </w:r>
+      <w:r>
+        <w:rPr>
+          <w:rFonts w:ascii="Times New Roman" w:hAnsi="Times New Roman"/>
+          <w:b/>
+          <w:bCs/>
+          <w:sz w:val="16"/>
+          <w:szCs w:val="16"/>
+        </w:rPr>
         <w:t>${</w:t>
       </w:r>
-      <w:proofErr w:type="spellStart"/>
-      <w:r>
-        <w:rPr>
-          <w:rFonts w:ascii="Times New Roman" w:hAnsi="Times New Roman"/>
-          <w:b/>
-          <w:bCs/>
-          <w:sz w:val="16"/>
-          <w:szCs w:val="16"/>
-        </w:rPr>
-        <w:t>due_amount</w:t>
-      </w:r>
-      <w:proofErr w:type="spellEnd"/>
-      <w:r>
-        <w:rPr>
-          <w:rFonts w:ascii="Times New Roman" w:hAnsi="Times New Roman"/>
-          <w:b/>
-          <w:bCs/>
-          <w:sz w:val="16"/>
-          <w:szCs w:val="16"/>
-        </w:rPr>
-        <w:t xml:space="preserve">} </w:t>
-      </w:r>
-      <w:r>
-        <w:rPr>
-          <w:rFonts w:ascii="Times New Roman" w:hAnsi="Times New Roman"/>
-          <w:b/>
-          <w:bCs/>
-          <w:sz w:val="16"/>
-          <w:szCs w:val="16"/>
-        </w:rPr>
-        <w:t xml:space="preserve">FCFA </w:t>
-      </w:r>
-      <w:r>
-        <w:rPr>
-          <w:rFonts w:ascii="Times New Roman" w:hAnsi="Times New Roman"/>
-          <w:b/>
-          <w:bCs/>
-          <w:sz w:val="16"/>
-          <w:szCs w:val="16"/>
-        </w:rPr>
-        <w:t>(</w:t>
-      </w:r>
-      <w:r>
-        <w:rPr>
-          <w:rFonts w:ascii="Times New Roman" w:hAnsi="Times New Roman"/>
-          <w:b/>
-          <w:bCs/>
-          <w:sz w:val="16"/>
-          <w:szCs w:val="16"/>
-        </w:rPr>
-        <w:t>${</w:t>
-      </w:r>
       <w:r>
         <w:rPr>
           <w:rFonts w:ascii="Times New Roman" w:hAnsi="Times New Roman"/>
@@ -2817,29 +2234,7 @@
           <w:sz w:val="16"/>
           <w:szCs w:val="16"/>
         </w:rPr>
-        <w:t>${</w:t>
-      </w:r>
-      <w:proofErr w:type="spellStart"/>
-      <w:r>
-        <w:rPr>
-          <w:rFonts w:ascii="Times New Roman" w:hAnsi="Times New Roman"/>
-          <w:b/>
-          <w:bCs/>
-          <w:sz w:val="16"/>
-          <w:szCs w:val="16"/>
-        </w:rPr>
-        <w:t>montant_troisieme_ech</w:t>
-      </w:r>
-      <w:proofErr w:type="spellEnd"/>
-      <w:r>
-        <w:rPr>
-          <w:rFonts w:ascii="Times New Roman" w:hAnsi="Times New Roman"/>
-          <w:b/>
-          <w:bCs/>
-          <w:sz w:val="16"/>
-          <w:szCs w:val="16"/>
-        </w:rPr>
-        <w:t>}</w:t>
+        <w:t>${montant_troisieme_ech}</w:t>
       </w:r>
       <w:r>
         <w:rPr>
@@ -2947,23 +2342,249 @@
           <w:sz w:val="16"/>
           <w:szCs w:val="16"/>
         </w:rPr>
+        <w:t>${date_of_first_echeance}</w:t>
+      </w:r>
+      <w:r>
+        <w:rPr>
+          <w:rFonts w:ascii="Times New Roman" w:hAnsi="Times New Roman"/>
+          <w:b/>
+          <w:bCs/>
+          <w:sz w:val="16"/>
+          <w:szCs w:val="16"/>
+        </w:rPr>
+        <w:t xml:space="preserve"> </w:t>
+      </w:r>
+      <w:r>
+        <w:rPr>
+          <w:rFonts w:ascii="Times New Roman" w:hAnsi="Times New Roman"/>
+          <w:sz w:val="16"/>
+          <w:szCs w:val="16"/>
+        </w:rPr>
+        <w:t>et la dernière échéance est fixée pour</w:t>
+      </w:r>
+      <w:r>
+        <w:rPr>
+          <w:rFonts w:ascii="Times New Roman" w:hAnsi="Times New Roman"/>
+          <w:sz w:val="16"/>
+          <w:szCs w:val="16"/>
+        </w:rPr>
+        <w:t xml:space="preserve"> le</w:t>
+      </w:r>
+      <w:r>
+        <w:rPr>
+          <w:rFonts w:ascii="Times New Roman" w:hAnsi="Times New Roman"/>
+          <w:sz w:val="16"/>
+          <w:szCs w:val="16"/>
+        </w:rPr>
+        <w:t xml:space="preserve"> </w:t>
+      </w:r>
+      <w:r>
+        <w:rPr>
+          <w:rFonts w:ascii="Times New Roman" w:hAnsi="Times New Roman"/>
+          <w:b/>
+          <w:sz w:val="16"/>
+          <w:szCs w:val="16"/>
+        </w:rPr>
+        <w:t>${date_of_last_echeance}</w:t>
+      </w:r>
+      <w:r>
+        <w:rPr>
+          <w:rFonts w:ascii="Times New Roman" w:hAnsi="Times New Roman"/>
+          <w:b/>
+          <w:bCs/>
+          <w:sz w:val="16"/>
+          <w:szCs w:val="16"/>
+        </w:rPr>
+        <w:t xml:space="preserve"> </w:t>
+      </w:r>
+      <w:r>
+        <w:rPr>
+          <w:rFonts w:ascii="Times New Roman" w:hAnsi="Times New Roman"/>
+          <w:sz w:val="16"/>
+          <w:szCs w:val="16"/>
+        </w:rPr>
+        <w:t>comme</w:t>
+      </w:r>
+      <w:r>
+        <w:rPr>
+          <w:rFonts w:ascii="Times New Roman" w:hAnsi="Times New Roman"/>
+          <w:sz w:val="16"/>
+          <w:szCs w:val="16"/>
+        </w:rPr>
+        <w:t xml:space="preserve"> il ressort du tableau d’amortissement joint en annexe.</w:t>
+      </w:r>
+    </w:p>
+    <w:p>
+      <w:pPr>
+        <w:spacing w:line="240" w:lineRule="auto"/>
+        <w:rPr>
+          <w:rFonts w:ascii="Times New Roman" w:hAnsi="Times New Roman"/>
+          <w:sz w:val="16"/>
+          <w:szCs w:val="16"/>
+        </w:rPr>
+      </w:pPr>
+      <w:r>
+        <w:rPr>
+          <w:rFonts w:ascii="Times New Roman" w:hAnsi="Times New Roman"/>
+          <w:sz w:val="16"/>
+          <w:szCs w:val="16"/>
+        </w:rPr>
+        <w:t>Les parties conviennent que le</w:t>
+      </w:r>
+      <w:r>
+        <w:rPr>
+          <w:rFonts w:ascii="Times New Roman" w:hAnsi="Times New Roman"/>
+          <w:sz w:val="16"/>
+          <w:szCs w:val="16"/>
+        </w:rPr>
+        <w:t xml:space="preserve">s </w:t>
+      </w:r>
+      <w:r>
+        <w:rPr>
+          <w:rFonts w:ascii="Times New Roman" w:hAnsi="Times New Roman"/>
+          <w:sz w:val="16"/>
+          <w:szCs w:val="16"/>
+        </w:rPr>
+        <w:t>montant</w:t>
+      </w:r>
+      <w:r>
+        <w:rPr>
+          <w:rFonts w:ascii="Times New Roman" w:hAnsi="Times New Roman"/>
+          <w:sz w:val="16"/>
+          <w:szCs w:val="16"/>
+        </w:rPr>
+        <w:t>s</w:t>
+      </w:r>
+      <w:r>
+        <w:rPr>
+          <w:rFonts w:ascii="Times New Roman" w:hAnsi="Times New Roman"/>
+          <w:sz w:val="16"/>
+          <w:szCs w:val="16"/>
+        </w:rPr>
+        <w:t xml:space="preserve"> des </w:t>
+      </w:r>
+      <w:r>
+        <w:rPr>
+          <w:rFonts w:ascii="Times New Roman" w:hAnsi="Times New Roman"/>
+          <w:sz w:val="16"/>
+          <w:szCs w:val="16"/>
+        </w:rPr>
+        <w:t>échéances mensuelles défini</w:t>
+      </w:r>
+      <w:r>
+        <w:rPr>
+          <w:rFonts w:ascii="Times New Roman" w:hAnsi="Times New Roman"/>
+          <w:sz w:val="16"/>
+          <w:szCs w:val="16"/>
+        </w:rPr>
+        <w:t>s</w:t>
+      </w:r>
+      <w:r>
+        <w:rPr>
+          <w:rFonts w:ascii="Times New Roman" w:hAnsi="Times New Roman"/>
+          <w:sz w:val="16"/>
+          <w:szCs w:val="16"/>
+        </w:rPr>
+        <w:t xml:space="preserve"> ci-dessus</w:t>
+      </w:r>
+      <w:r>
+        <w:rPr>
+          <w:rFonts w:ascii="Times New Roman" w:hAnsi="Times New Roman"/>
+          <w:sz w:val="16"/>
+          <w:szCs w:val="16"/>
+        </w:rPr>
+        <w:t xml:space="preserve"> peu</w:t>
+      </w:r>
+      <w:r>
+        <w:rPr>
+          <w:rFonts w:ascii="Times New Roman" w:hAnsi="Times New Roman"/>
+          <w:sz w:val="16"/>
+          <w:szCs w:val="16"/>
+        </w:rPr>
+        <w:t>vent</w:t>
+      </w:r>
+      <w:r>
+        <w:rPr>
+          <w:rFonts w:ascii="Times New Roman" w:hAnsi="Times New Roman"/>
+          <w:sz w:val="16"/>
+          <w:szCs w:val="16"/>
+        </w:rPr>
+        <w:t xml:space="preserve"> être morcelé</w:t>
+      </w:r>
+      <w:r>
+        <w:rPr>
+          <w:rFonts w:ascii="Times New Roman" w:hAnsi="Times New Roman"/>
+          <w:sz w:val="16"/>
+          <w:szCs w:val="16"/>
+        </w:rPr>
+        <w:t>s</w:t>
+      </w:r>
+      <w:r>
+        <w:rPr>
+          <w:rFonts w:ascii="Times New Roman" w:hAnsi="Times New Roman"/>
+          <w:sz w:val="16"/>
+          <w:szCs w:val="16"/>
+        </w:rPr>
+        <w:t xml:space="preserve"> en paiement </w:t>
+      </w:r>
+      <w:r>
+        <w:rPr>
+          <w:rFonts w:ascii="Times New Roman" w:hAnsi="Times New Roman"/>
+          <w:sz w:val="16"/>
+          <w:szCs w:val="16"/>
+        </w:rPr>
+        <w:t xml:space="preserve">journalier ou </w:t>
+      </w:r>
+      <w:r>
+        <w:rPr>
+          <w:rFonts w:ascii="Times New Roman" w:hAnsi="Times New Roman"/>
+          <w:sz w:val="16"/>
+          <w:szCs w:val="16"/>
+        </w:rPr>
+        <w:t>hebdomadaire</w:t>
+      </w:r>
+      <w:r>
+        <w:rPr>
+          <w:rFonts w:ascii="Times New Roman" w:hAnsi="Times New Roman"/>
+          <w:sz w:val="16"/>
+          <w:szCs w:val="16"/>
+        </w:rPr>
+        <w:t xml:space="preserve"> soit</w:t>
+      </w:r>
+      <w:bookmarkStart w:id="25" w:name="_Hlk178768723"/>
+      <w:r>
+        <w:rPr>
+          <w:rFonts w:ascii="Times New Roman" w:hAnsi="Times New Roman"/>
+          <w:sz w:val="16"/>
+          <w:szCs w:val="16"/>
+        </w:rPr>
+        <w:t xml:space="preserve"> </w:t>
+      </w:r>
+      <w:r>
+        <w:rPr>
+          <w:rFonts w:ascii="Times New Roman" w:hAnsi="Times New Roman"/>
+          <w:b/>
+          <w:bCs/>
+          <w:sz w:val="16"/>
+          <w:szCs w:val="16"/>
+        </w:rPr>
         <w:t>${</w:t>
       </w:r>
-      <w:proofErr w:type="spellStart"/>
-      <w:r>
-        <w:rPr>
-          <w:rFonts w:ascii="Times New Roman" w:hAnsi="Times New Roman"/>
-          <w:b/>
-          <w:sz w:val="16"/>
-          <w:szCs w:val="16"/>
-        </w:rPr>
-        <w:t>date_of_first_echeance</w:t>
-      </w:r>
-      <w:proofErr w:type="spellEnd"/>
-      <w:r>
-        <w:rPr>
-          <w:rFonts w:ascii="Times New Roman" w:hAnsi="Times New Roman"/>
-          <w:b/>
+      <w:r>
+        <w:rPr>
+          <w:rFonts w:ascii="Times New Roman" w:hAnsi="Times New Roman"/>
+          <w:b/>
+          <w:bCs/>
+          <w:sz w:val="16"/>
+          <w:szCs w:val="16"/>
+        </w:rPr>
+        <w:t>montant_engement_heb</w:t>
+      </w:r>
+      <w:r>
+        <w:rPr>
+          <w:rFonts w:ascii="Times New Roman" w:hAnsi="Times New Roman"/>
+          <w:b/>
+          <w:bCs/>
           <w:sz w:val="16"/>
           <w:szCs w:val="16"/>
         </w:rPr>
@@ -2982,240 +2603,23 @@
       <w:r>
         <w:rPr>
           <w:rFonts w:ascii="Times New Roman" w:hAnsi="Times New Roman"/>
-          <w:sz w:val="16"/>
-          <w:szCs w:val="16"/>
-        </w:rPr>
-        <w:t>et la dernière échéance est fixée pour</w:t>
-      </w:r>
-      <w:r>
-        <w:rPr>
-          <w:rFonts w:ascii="Times New Roman" w:hAnsi="Times New Roman"/>
-          <w:sz w:val="16"/>
-          <w:szCs w:val="16"/>
-        </w:rPr>
-        <w:t xml:space="preserve"> le</w:t>
-      </w:r>
-      <w:r>
-        <w:rPr>
-          <w:rFonts w:ascii="Times New Roman" w:hAnsi="Times New Roman"/>
-          <w:sz w:val="16"/>
-          <w:szCs w:val="16"/>
-        </w:rPr>
-        <w:t xml:space="preserve"> </w:t>
-      </w:r>
-      <w:r>
-        <w:rPr>
-          <w:rFonts w:ascii="Times New Roman" w:hAnsi="Times New Roman"/>
-          <w:b/>
+          <w:b/>
+          <w:bCs/>
+          <w:sz w:val="16"/>
+          <w:szCs w:val="16"/>
+        </w:rPr>
+        <w:t>FCFA (</w:t>
+      </w:r>
+      <w:r>
+        <w:rPr>
+          <w:rFonts w:ascii="Times New Roman" w:hAnsi="Times New Roman"/>
+          <w:b/>
+          <w:bCs/>
           <w:sz w:val="16"/>
           <w:szCs w:val="16"/>
         </w:rPr>
         <w:t>${</w:t>
       </w:r>
-      <w:proofErr w:type="spellStart"/>
-      <w:r>
-        <w:rPr>
-          <w:rFonts w:ascii="Times New Roman" w:hAnsi="Times New Roman"/>
-          <w:b/>
-          <w:sz w:val="16"/>
-          <w:szCs w:val="16"/>
-        </w:rPr>
-        <w:t>date_of_last_echeance</w:t>
-      </w:r>
-      <w:proofErr w:type="spellEnd"/>
-      <w:r>
-        <w:rPr>
-          <w:rFonts w:ascii="Times New Roman" w:hAnsi="Times New Roman"/>
-          <w:b/>
-          <w:sz w:val="16"/>
-          <w:szCs w:val="16"/>
-        </w:rPr>
-        <w:t>}</w:t>
-      </w:r>
-      <w:r>
-        <w:rPr>
-          <w:rFonts w:ascii="Times New Roman" w:hAnsi="Times New Roman"/>
-          <w:b/>
-          <w:bCs/>
-          <w:sz w:val="16"/>
-          <w:szCs w:val="16"/>
-        </w:rPr>
-        <w:t xml:space="preserve"> </w:t>
-      </w:r>
-      <w:r>
-        <w:rPr>
-          <w:rFonts w:ascii="Times New Roman" w:hAnsi="Times New Roman"/>
-          <w:sz w:val="16"/>
-          <w:szCs w:val="16"/>
-        </w:rPr>
-        <w:t>comme</w:t>
-      </w:r>
-      <w:r>
-        <w:rPr>
-          <w:rFonts w:ascii="Times New Roman" w:hAnsi="Times New Roman"/>
-          <w:sz w:val="16"/>
-          <w:szCs w:val="16"/>
-        </w:rPr>
-        <w:t xml:space="preserve"> il ressort du tableau d’amortissement joint en annexe.</w:t>
-      </w:r>
-    </w:p>
-    <w:p>
-      <w:pPr>
-        <w:spacing w:line="240" w:lineRule="auto"/>
-        <w:rPr>
-          <w:rFonts w:ascii="Times New Roman" w:hAnsi="Times New Roman"/>
-          <w:sz w:val="16"/>
-          <w:szCs w:val="16"/>
-        </w:rPr>
-      </w:pPr>
-      <w:r>
-        <w:rPr>
-          <w:rFonts w:ascii="Times New Roman" w:hAnsi="Times New Roman"/>
-          <w:sz w:val="16"/>
-          <w:szCs w:val="16"/>
-        </w:rPr>
-        <w:t>Les parties conviennent que le</w:t>
-      </w:r>
-      <w:r>
-        <w:rPr>
-          <w:rFonts w:ascii="Times New Roman" w:hAnsi="Times New Roman"/>
-          <w:sz w:val="16"/>
-          <w:szCs w:val="16"/>
-        </w:rPr>
-        <w:t xml:space="preserve">s </w:t>
-      </w:r>
-      <w:r>
-        <w:rPr>
-          <w:rFonts w:ascii="Times New Roman" w:hAnsi="Times New Roman"/>
-          <w:sz w:val="16"/>
-          <w:szCs w:val="16"/>
-        </w:rPr>
-        <w:t>montant</w:t>
-      </w:r>
-      <w:r>
-        <w:rPr>
-          <w:rFonts w:ascii="Times New Roman" w:hAnsi="Times New Roman"/>
-          <w:sz w:val="16"/>
-          <w:szCs w:val="16"/>
-        </w:rPr>
-        <w:t>s</w:t>
-      </w:r>
-      <w:r>
-        <w:rPr>
-          <w:rFonts w:ascii="Times New Roman" w:hAnsi="Times New Roman"/>
-          <w:sz w:val="16"/>
-          <w:szCs w:val="16"/>
-        </w:rPr>
-        <w:t xml:space="preserve"> des </w:t>
-      </w:r>
-      <w:r>
-        <w:rPr>
-          <w:rFonts w:ascii="Times New Roman" w:hAnsi="Times New Roman"/>
-          <w:sz w:val="16"/>
-          <w:szCs w:val="16"/>
-        </w:rPr>
-        <w:t>échéances mensuelles défini</w:t>
-      </w:r>
-      <w:r>
-        <w:rPr>
-          <w:rFonts w:ascii="Times New Roman" w:hAnsi="Times New Roman"/>
-          <w:sz w:val="16"/>
-          <w:szCs w:val="16"/>
-        </w:rPr>
-        <w:t>s</w:t>
-      </w:r>
-      <w:r>
-        <w:rPr>
-          <w:rFonts w:ascii="Times New Roman" w:hAnsi="Times New Roman"/>
-          <w:sz w:val="16"/>
-          <w:szCs w:val="16"/>
-        </w:rPr>
-        <w:t xml:space="preserve"> ci-dessus</w:t>
-      </w:r>
-      <w:r>
-        <w:rPr>
-          <w:rFonts w:ascii="Times New Roman" w:hAnsi="Times New Roman"/>
-          <w:sz w:val="16"/>
-          <w:szCs w:val="16"/>
-        </w:rPr>
-        <w:t xml:space="preserve"> peu</w:t>
-      </w:r>
-      <w:r>
-        <w:rPr>
-          <w:rFonts w:ascii="Times New Roman" w:hAnsi="Times New Roman"/>
-          <w:sz w:val="16"/>
-          <w:szCs w:val="16"/>
-        </w:rPr>
-        <w:t>vent</w:t>
-      </w:r>
-      <w:r>
-        <w:rPr>
-          <w:rFonts w:ascii="Times New Roman" w:hAnsi="Times New Roman"/>
-          <w:sz w:val="16"/>
-          <w:szCs w:val="16"/>
-        </w:rPr>
-        <w:t xml:space="preserve"> être morcelé</w:t>
-      </w:r>
-      <w:r>
-        <w:rPr>
-          <w:rFonts w:ascii="Times New Roman" w:hAnsi="Times New Roman"/>
-          <w:sz w:val="16"/>
-          <w:szCs w:val="16"/>
-        </w:rPr>
-        <w:t>s</w:t>
-      </w:r>
-      <w:r>
-        <w:rPr>
-          <w:rFonts w:ascii="Times New Roman" w:hAnsi="Times New Roman"/>
-          <w:sz w:val="16"/>
-          <w:szCs w:val="16"/>
-        </w:rPr>
-        <w:t xml:space="preserve"> en paiement </w:t>
-      </w:r>
-      <w:r>
-        <w:rPr>
-          <w:rFonts w:ascii="Times New Roman" w:hAnsi="Times New Roman"/>
-          <w:sz w:val="16"/>
-          <w:szCs w:val="16"/>
-        </w:rPr>
-        <w:t xml:space="preserve">journalier ou </w:t>
-      </w:r>
-      <w:r>
-        <w:rPr>
-          <w:rFonts w:ascii="Times New Roman" w:hAnsi="Times New Roman"/>
-          <w:sz w:val="16"/>
-          <w:szCs w:val="16"/>
-        </w:rPr>
-        <w:t>hebdomadaire</w:t>
-      </w:r>
-      <w:r>
-        <w:rPr>
-          <w:rFonts w:ascii="Times New Roman" w:hAnsi="Times New Roman"/>
-          <w:sz w:val="16"/>
-          <w:szCs w:val="16"/>
-        </w:rPr>
-        <w:t xml:space="preserve"> soit</w:t>
-      </w:r>
-      <w:bookmarkStart w:id="25" w:name="_Hlk178768723"/>
-      <w:r>
-        <w:rPr>
-          <w:rFonts w:ascii="Times New Roman" w:hAnsi="Times New Roman"/>
-          <w:sz w:val="16"/>
-          <w:szCs w:val="16"/>
-        </w:rPr>
-        <w:t xml:space="preserve"> </w:t>
-      </w:r>
-      <w:r>
-        <w:rPr>
-          <w:rFonts w:ascii="Times New Roman" w:hAnsi="Times New Roman"/>
-          <w:b/>
-          <w:bCs/>
-          <w:sz w:val="16"/>
-          <w:szCs w:val="16"/>
-        </w:rPr>
-        <w:t>${</w:t>
-      </w:r>
-      <w:proofErr w:type="spellStart"/>
       <w:r>
         <w:rPr>
           <w:rFonts w:ascii="Times New Roman" w:hAnsi="Times New Roman"/>
@@ -3226,57 +2630,6 @@
         </w:rPr>
         <w:t>montant_engement_heb</w:t>
       </w:r>
-      <w:proofErr w:type="spellEnd"/>
-      <w:r>
-        <w:rPr>
-          <w:rFonts w:ascii="Times New Roman" w:hAnsi="Times New Roman"/>
-          <w:b/>
-          <w:bCs/>
-          <w:sz w:val="16"/>
-          <w:szCs w:val="16"/>
-        </w:rPr>
-        <w:t>}</w:t>
-      </w:r>
-      <w:r>
-        <w:rPr>
-          <w:rFonts w:ascii="Times New Roman" w:hAnsi="Times New Roman"/>
-          <w:b/>
-          <w:bCs/>
-          <w:sz w:val="16"/>
-          <w:szCs w:val="16"/>
-        </w:rPr>
-        <w:t xml:space="preserve"> </w:t>
-      </w:r>
-      <w:r>
-        <w:rPr>
-          <w:rFonts w:ascii="Times New Roman" w:hAnsi="Times New Roman"/>
-          <w:b/>
-          <w:bCs/>
-          <w:sz w:val="16"/>
-          <w:szCs w:val="16"/>
-        </w:rPr>
-        <w:t>FCFA (</w:t>
-      </w:r>
-      <w:r>
-        <w:rPr>
-          <w:rFonts w:ascii="Times New Roman" w:hAnsi="Times New Roman"/>
-          <w:b/>
-          <w:bCs/>
-          <w:sz w:val="16"/>
-          <w:szCs w:val="16"/>
-        </w:rPr>
-        <w:t>${</w:t>
-      </w:r>
-      <w:r>
-        <w:rPr>
-          <w:rFonts w:ascii="Times New Roman" w:hAnsi="Times New Roman"/>
-          <w:b/>
-          <w:bCs/>
-          <w:sz w:val="16"/>
-          <w:szCs w:val="16"/>
-        </w:rPr>
-        <w:t>montant_engement_heb</w:t>
-      </w:r>
       <w:r>
         <w:rPr>
           <w:rFonts w:ascii="Times New Roman" w:hAnsi="Times New Roman"/>
@@ -3306,16 +2659,6 @@
         </w:rPr>
         <w:t>.</w:t>
       </w:r>
-    </w:p>
-    <w:p>
-      <w:pPr>
-        <w:spacing w:line="240" w:lineRule="auto"/>
-        <w:rPr>
-          <w:rFonts w:ascii="Times New Roman" w:hAnsi="Times New Roman"/>
-          <w:sz w:val="16"/>
-          <w:szCs w:val="16"/>
-        </w:rPr>
-      </w:pPr>
     </w:p>
     <w:p>
       <w:pPr>
@@ -3485,51 +2828,7 @@
           <w:sz w:val="16"/>
           <w:szCs w:val="16"/>
         </w:rPr>
-        <w:t>${</w:t>
-      </w:r>
-      <w:proofErr w:type="spellStart"/>
-      <w:r>
-        <w:rPr>
-          <w:rFonts w:ascii="Times New Roman" w:hAnsi="Times New Roman"/>
-          <w:b/>
-          <w:bCs/>
-          <w:sz w:val="16"/>
-          <w:szCs w:val="16"/>
-        </w:rPr>
-        <w:t>verbal_</w:t>
-      </w:r>
-      <w:proofErr w:type="gramStart"/>
-      <w:r>
-        <w:rPr>
-          <w:rFonts w:ascii="Times New Roman" w:hAnsi="Times New Roman"/>
-          <w:b/>
-          <w:bCs/>
-          <w:sz w:val="16"/>
-          <w:szCs w:val="16"/>
-        </w:rPr>
-        <w:t>trial.account</w:t>
-      </w:r>
-      <w:proofErr w:type="gramEnd"/>
-      <w:r>
-        <w:rPr>
-          <w:rFonts w:ascii="Times New Roman" w:hAnsi="Times New Roman"/>
-          <w:b/>
-          <w:bCs/>
-          <w:sz w:val="16"/>
-          <w:szCs w:val="16"/>
-        </w:rPr>
-        <w:t>_number</w:t>
-      </w:r>
-      <w:proofErr w:type="spellEnd"/>
-      <w:r>
-        <w:rPr>
-          <w:rFonts w:ascii="Times New Roman" w:hAnsi="Times New Roman"/>
-          <w:b/>
-          <w:bCs/>
-          <w:sz w:val="16"/>
-          <w:szCs w:val="16"/>
-        </w:rPr>
-        <w:t>}</w:t>
+        <w:t>${verbal_trial.account_number}</w:t>
       </w:r>
       <w:bookmarkEnd w:id="26"/>
       <w:r>
@@ -3703,7 +3002,6 @@
         </w:rPr>
         <w:t>${</w:t>
       </w:r>
-      <w:proofErr w:type="spellStart"/>
       <w:r>
         <w:rPr>
           <w:rFonts w:ascii="Times New Roman" w:hAnsi="Times New Roman"/>
@@ -3713,9 +3011,8 @@
           <w:szCs w:val="18"/>
           <w:lang w:val="fr-GA"/>
         </w:rPr>
-        <w:t>verbal_</w:t>
-      </w:r>
-      <w:proofErr w:type="gramStart"/>
+        <w:t>verbal_trial.purpose_of_financing</w:t>
+      </w:r>
       <w:r>
         <w:rPr>
           <w:rFonts w:ascii="Times New Roman" w:hAnsi="Times New Roman"/>
@@ -3723,11 +3020,10 @@
           <w:bCs/>
           <w:sz w:val="18"/>
           <w:szCs w:val="18"/>
-          <w:lang w:val="fr-GA"/>
-        </w:rPr>
-        <w:t>trial.purpose</w:t>
-      </w:r>
-      <w:proofErr w:type="gramEnd"/>
+        </w:rPr>
+        <w:t>}</w:t>
+      </w:r>
+      <w:bookmarkEnd w:id="28"/>
       <w:r>
         <w:rPr>
           <w:rFonts w:ascii="Times New Roman" w:hAnsi="Times New Roman"/>
@@ -3735,1116 +3031,1016 @@
           <w:bCs/>
           <w:sz w:val="18"/>
           <w:szCs w:val="18"/>
-          <w:lang w:val="fr-GA"/>
-        </w:rPr>
-        <w:t>_of_financing</w:t>
-      </w:r>
-      <w:proofErr w:type="spellEnd"/>
-      <w:r>
-        <w:rPr>
-          <w:rFonts w:ascii="Times New Roman" w:hAnsi="Times New Roman"/>
-          <w:b/>
-          <w:bCs/>
-          <w:sz w:val="18"/>
-          <w:szCs w:val="18"/>
+        </w:rPr>
+        <w:t xml:space="preserve"> </w:t>
+      </w:r>
+      <w:r>
+        <w:rPr>
+          <w:rFonts w:ascii="Times New Roman" w:hAnsi="Times New Roman"/>
+          <w:b/>
+          <w:sz w:val="16"/>
+          <w:szCs w:val="16"/>
+        </w:rPr>
+        <w:t>L’</w:t>
+      </w:r>
+      <w:r>
+        <w:rPr>
+          <w:rFonts w:ascii="Times New Roman" w:hAnsi="Times New Roman"/>
+          <w:b/>
+          <w:sz w:val="16"/>
+          <w:szCs w:val="16"/>
+        </w:rPr>
+        <w:t>I</w:t>
+      </w:r>
+      <w:r>
+        <w:rPr>
+          <w:rFonts w:ascii="Times New Roman" w:hAnsi="Times New Roman"/>
+          <w:b/>
+          <w:sz w:val="16"/>
+          <w:szCs w:val="16"/>
+        </w:rPr>
+        <w:t>nstituti</w:t>
+      </w:r>
+      <w:r>
+        <w:rPr>
+          <w:rFonts w:ascii="Times New Roman" w:hAnsi="Times New Roman"/>
+          <w:b/>
+          <w:sz w:val="16"/>
+          <w:szCs w:val="16"/>
+        </w:rPr>
+        <w:t>o</w:t>
+      </w:r>
+      <w:r>
+        <w:rPr>
+          <w:rFonts w:ascii="Times New Roman" w:hAnsi="Times New Roman"/>
+          <w:b/>
+          <w:sz w:val="16"/>
+          <w:szCs w:val="16"/>
+        </w:rPr>
+        <w:t>n</w:t>
+      </w:r>
+      <w:r>
+        <w:rPr>
+          <w:rFonts w:ascii="Times New Roman" w:hAnsi="Times New Roman"/>
+          <w:sz w:val="16"/>
+          <w:szCs w:val="16"/>
+        </w:rPr>
+        <w:t xml:space="preserve"> </w:t>
+      </w:r>
+      <w:r>
+        <w:rPr>
+          <w:rFonts w:ascii="Times New Roman" w:hAnsi="Times New Roman"/>
+          <w:sz w:val="16"/>
+          <w:szCs w:val="16"/>
+        </w:rPr>
+        <w:t>pourra, à sa discrétion, demander la présentation de tout justificatif nécessaire pour vérifier l'utilisation des fonds empruntés.</w:t>
+      </w:r>
+    </w:p>
+    <w:p>
+      <w:pPr>
+        <w:rPr>
+          <w:rFonts w:ascii="Times New Roman" w:hAnsi="Times New Roman"/>
+          <w:sz w:val="16"/>
+          <w:szCs w:val="16"/>
+        </w:rPr>
+      </w:pPr>
+      <w:r>
+        <w:rPr>
+          <w:rFonts w:ascii="Times New Roman" w:hAnsi="Times New Roman"/>
+          <w:sz w:val="16"/>
+          <w:szCs w:val="16"/>
+        </w:rPr>
+        <w:t>Si</w:t>
+      </w:r>
+      <w:r>
+        <w:rPr>
+          <w:rFonts w:ascii="Times New Roman" w:hAnsi="Times New Roman"/>
+          <w:b/>
+          <w:sz w:val="16"/>
+          <w:szCs w:val="16"/>
+        </w:rPr>
+        <w:t xml:space="preserve"> </w:t>
+      </w:r>
+      <w:r>
+        <w:rPr>
+          <w:rFonts w:ascii="Times New Roman" w:hAnsi="Times New Roman"/>
+          <w:b/>
+          <w:sz w:val="16"/>
+          <w:szCs w:val="16"/>
+        </w:rPr>
+        <w:t>l’I</w:t>
+      </w:r>
+      <w:r>
+        <w:rPr>
+          <w:rFonts w:ascii="Times New Roman" w:hAnsi="Times New Roman"/>
+          <w:b/>
+          <w:sz w:val="16"/>
+          <w:szCs w:val="16"/>
+        </w:rPr>
+        <w:t>nstitution</w:t>
+      </w:r>
+      <w:r>
+        <w:rPr>
+          <w:rFonts w:ascii="Times New Roman" w:hAnsi="Times New Roman"/>
+          <w:sz w:val="16"/>
+          <w:szCs w:val="16"/>
+        </w:rPr>
+        <w:t xml:space="preserve"> vient à constater que les fonds ont finalement été utilisés à une fin non conforme à l’objet du Prêt, elle pourra si bon lui semble, mais sans </w:t>
+      </w:r>
+      <w:r>
+        <w:rPr>
+          <w:rFonts w:ascii="Times New Roman" w:hAnsi="Times New Roman"/>
+          <w:sz w:val="16"/>
+          <w:szCs w:val="16"/>
+        </w:rPr>
+        <w:t>y être</w:t>
+      </w:r>
+      <w:r>
+        <w:rPr>
+          <w:rFonts w:ascii="Times New Roman" w:hAnsi="Times New Roman"/>
+          <w:sz w:val="16"/>
+          <w:szCs w:val="16"/>
+        </w:rPr>
+        <w:t xml:space="preserve"> tenue, </w:t>
+      </w:r>
+      <w:r>
+        <w:rPr>
+          <w:rFonts w:ascii="Times New Roman" w:hAnsi="Times New Roman"/>
+          <w:sz w:val="16"/>
+          <w:szCs w:val="16"/>
+        </w:rPr>
+        <w:t>prononcer la déchéance du terme</w:t>
+      </w:r>
+      <w:r>
+        <w:rPr>
+          <w:rFonts w:ascii="Times New Roman" w:hAnsi="Times New Roman"/>
+          <w:sz w:val="16"/>
+          <w:szCs w:val="16"/>
+        </w:rPr>
+        <w:t xml:space="preserve"> et exiger </w:t>
+      </w:r>
+      <w:r>
+        <w:rPr>
+          <w:rFonts w:ascii="Times New Roman" w:hAnsi="Times New Roman"/>
+          <w:sz w:val="16"/>
+          <w:szCs w:val="16"/>
+        </w:rPr>
+        <w:t>l</w:t>
+      </w:r>
+      <w:r>
+        <w:rPr>
+          <w:rFonts w:ascii="Times New Roman" w:hAnsi="Times New Roman"/>
+          <w:sz w:val="16"/>
+          <w:szCs w:val="16"/>
+        </w:rPr>
+        <w:t>e remboursement anticipé des sommes dues au titre du</w:t>
+      </w:r>
+      <w:r>
+        <w:rPr>
+          <w:rFonts w:ascii="Times New Roman" w:hAnsi="Times New Roman"/>
+          <w:sz w:val="16"/>
+          <w:szCs w:val="16"/>
+        </w:rPr>
+        <w:t xml:space="preserve"> présent</w:t>
+      </w:r>
+      <w:r>
+        <w:rPr>
+          <w:rFonts w:ascii="Times New Roman" w:hAnsi="Times New Roman"/>
+          <w:sz w:val="16"/>
+          <w:szCs w:val="16"/>
+        </w:rPr>
+        <w:t xml:space="preserve"> Prêt. </w:t>
+      </w:r>
+    </w:p>
+    <w:p>
+      <w:pPr>
+        <w:rPr>
+          <w:rFonts w:ascii="Times New Roman" w:hAnsi="Times New Roman"/>
+          <w:sz w:val="16"/>
+          <w:szCs w:val="16"/>
+        </w:rPr>
+      </w:pPr>
+      <w:r>
+        <w:rPr>
+          <w:rFonts w:ascii="Times New Roman" w:hAnsi="Times New Roman"/>
+          <w:b/>
+          <w:sz w:val="16"/>
+          <w:szCs w:val="16"/>
+          <w:u w:val="single"/>
+        </w:rPr>
+        <w:lastRenderedPageBreak/>
+        <w:t xml:space="preserve">ARTICLE </w:t>
+      </w:r>
+      <w:r>
+        <w:rPr>
+          <w:rFonts w:ascii="Times New Roman" w:hAnsi="Times New Roman"/>
+          <w:b/>
+          <w:sz w:val="16"/>
+          <w:szCs w:val="16"/>
+          <w:u w:val="single"/>
+        </w:rPr>
+        <w:t>5</w:t>
+      </w:r>
+      <w:r>
+        <w:rPr>
+          <w:rFonts w:ascii="Times New Roman" w:hAnsi="Times New Roman"/>
+          <w:sz w:val="16"/>
+          <w:szCs w:val="16"/>
+        </w:rPr>
+        <w:t xml:space="preserve"> : </w:t>
+      </w:r>
+      <w:r>
+        <w:rPr>
+          <w:rFonts w:ascii="Times New Roman" w:hAnsi="Times New Roman"/>
+          <w:b/>
+          <w:bCs/>
+          <w:sz w:val="16"/>
+          <w:szCs w:val="16"/>
+        </w:rPr>
+        <w:t>INTERETS</w:t>
+      </w:r>
+    </w:p>
+    <w:p>
+      <w:pPr>
+        <w:rPr>
+          <w:rFonts w:ascii="Times New Roman" w:hAnsi="Times New Roman"/>
+          <w:sz w:val="16"/>
+          <w:szCs w:val="16"/>
+        </w:rPr>
+      </w:pPr>
+      <w:r>
+        <w:rPr>
+          <w:rFonts w:ascii="Times New Roman" w:hAnsi="Times New Roman"/>
+          <w:b/>
+          <w:sz w:val="16"/>
+          <w:szCs w:val="16"/>
+        </w:rPr>
+        <w:t>L'Emprunteur</w:t>
+      </w:r>
+      <w:r>
+        <w:rPr>
+          <w:rFonts w:ascii="Times New Roman" w:hAnsi="Times New Roman"/>
+          <w:sz w:val="16"/>
+          <w:szCs w:val="16"/>
+        </w:rPr>
+        <w:t xml:space="preserve"> s'oblige à payer, sur </w:t>
+      </w:r>
+      <w:r>
+        <w:rPr>
+          <w:rFonts w:ascii="Times New Roman" w:hAnsi="Times New Roman"/>
+          <w:sz w:val="16"/>
+          <w:szCs w:val="16"/>
+        </w:rPr>
+        <w:t>l</w:t>
+      </w:r>
+      <w:r>
+        <w:rPr>
+          <w:rFonts w:ascii="Times New Roman" w:hAnsi="Times New Roman"/>
+          <w:sz w:val="16"/>
+          <w:szCs w:val="16"/>
+        </w:rPr>
+        <w:t>e montant en principal du Prêt non échu, des intérêts en F</w:t>
+      </w:r>
+      <w:r>
+        <w:rPr>
+          <w:rFonts w:ascii="Times New Roman" w:hAnsi="Times New Roman"/>
+          <w:sz w:val="16"/>
+          <w:szCs w:val="16"/>
+        </w:rPr>
+        <w:t xml:space="preserve">rancs </w:t>
+      </w:r>
+      <w:r>
+        <w:rPr>
+          <w:rFonts w:ascii="Times New Roman" w:hAnsi="Times New Roman"/>
+          <w:sz w:val="16"/>
+          <w:szCs w:val="16"/>
+        </w:rPr>
+        <w:t>CFA déterminés sur la base d'un taux fixé à</w:t>
+      </w:r>
+      <w:r>
+        <w:rPr>
+          <w:rFonts w:ascii="Times New Roman" w:hAnsi="Times New Roman"/>
+          <w:sz w:val="16"/>
+          <w:szCs w:val="16"/>
+        </w:rPr>
+        <w:t xml:space="preserve"> </w:t>
+      </w:r>
+      <w:r>
+        <w:rPr>
+          <w:rFonts w:ascii="Times New Roman" w:hAnsi="Times New Roman"/>
+          <w:b/>
+          <w:sz w:val="16"/>
+          <w:szCs w:val="16"/>
+        </w:rPr>
+        <w:t>${verbal_trial.tax_fee_interest_rate}</w:t>
+      </w:r>
+      <w:r>
+        <w:rPr>
+          <w:rFonts w:ascii="Times New Roman" w:hAnsi="Times New Roman"/>
+          <w:b/>
+          <w:sz w:val="16"/>
+          <w:szCs w:val="16"/>
+        </w:rPr>
+        <w:t xml:space="preserve"> </w:t>
+      </w:r>
+      <w:r>
+        <w:rPr>
+          <w:rFonts w:ascii="Times New Roman" w:hAnsi="Times New Roman"/>
+          <w:b/>
+          <w:sz w:val="16"/>
+          <w:szCs w:val="16"/>
+        </w:rPr>
+        <w:t>%</w:t>
+      </w:r>
+      <w:r>
+        <w:rPr>
+          <w:rFonts w:ascii="Times New Roman" w:hAnsi="Times New Roman"/>
+          <w:b/>
+          <w:sz w:val="16"/>
+          <w:szCs w:val="16"/>
+        </w:rPr>
+        <w:t xml:space="preserve"> </w:t>
+      </w:r>
+      <w:r>
+        <w:rPr>
+          <w:rFonts w:ascii="Times New Roman" w:hAnsi="Times New Roman"/>
+          <w:b/>
+          <w:sz w:val="16"/>
+          <w:szCs w:val="16"/>
+        </w:rPr>
+        <w:t xml:space="preserve">(taux </w:t>
+      </w:r>
+      <w:r>
+        <w:rPr>
+          <w:rFonts w:ascii="Times New Roman" w:hAnsi="Times New Roman"/>
+          <w:b/>
+          <w:sz w:val="16"/>
+          <w:szCs w:val="16"/>
+        </w:rPr>
+        <w:t>annue</w:t>
+      </w:r>
+      <w:r>
+        <w:rPr>
+          <w:rFonts w:ascii="Times New Roman" w:hAnsi="Times New Roman"/>
+          <w:b/>
+          <w:sz w:val="16"/>
+          <w:szCs w:val="16"/>
+        </w:rPr>
+        <w:t>l</w:t>
+      </w:r>
+      <w:r>
+        <w:rPr>
+          <w:rFonts w:ascii="Times New Roman" w:hAnsi="Times New Roman"/>
+          <w:b/>
+          <w:sz w:val="16"/>
+          <w:szCs w:val="16"/>
+        </w:rPr>
+        <w:t>)</w:t>
+      </w:r>
+      <w:r>
+        <w:rPr>
+          <w:rFonts w:ascii="Times New Roman" w:hAnsi="Times New Roman"/>
+          <w:sz w:val="16"/>
+          <w:szCs w:val="16"/>
+        </w:rPr>
+        <w:t xml:space="preserve"> </w:t>
+      </w:r>
+      <w:r>
+        <w:rPr>
+          <w:rFonts w:ascii="Times New Roman" w:hAnsi="Times New Roman"/>
+          <w:b/>
+          <w:sz w:val="16"/>
+          <w:szCs w:val="16"/>
+        </w:rPr>
+        <w:t xml:space="preserve">hors taxes </w:t>
+      </w:r>
+      <w:r>
+        <w:rPr>
+          <w:rFonts w:ascii="Times New Roman" w:hAnsi="Times New Roman"/>
+          <w:b/>
+          <w:sz w:val="16"/>
+          <w:szCs w:val="16"/>
+        </w:rPr>
+        <w:t xml:space="preserve">par </w:t>
+      </w:r>
+      <w:r>
+        <w:rPr>
+          <w:rFonts w:ascii="Times New Roman" w:hAnsi="Times New Roman"/>
+          <w:b/>
+          <w:sz w:val="16"/>
+          <w:szCs w:val="16"/>
+        </w:rPr>
+        <w:t>an</w:t>
+      </w:r>
+      <w:r>
+        <w:rPr>
+          <w:rFonts w:ascii="Times New Roman" w:hAnsi="Times New Roman"/>
+          <w:sz w:val="16"/>
+          <w:szCs w:val="16"/>
+        </w:rPr>
+        <w:t xml:space="preserve">. </w:t>
+      </w:r>
+    </w:p>
+    <w:p>
+      <w:pPr>
+        <w:rPr>
+          <w:rFonts w:ascii="Times New Roman" w:hAnsi="Times New Roman"/>
+          <w:sz w:val="16"/>
+          <w:szCs w:val="16"/>
+        </w:rPr>
+      </w:pPr>
+      <w:r>
+        <w:rPr>
+          <w:rFonts w:ascii="Times New Roman" w:hAnsi="Times New Roman"/>
+          <w:sz w:val="16"/>
+          <w:szCs w:val="16"/>
+        </w:rPr>
+        <w:t xml:space="preserve">Les intérêts seront payables par </w:t>
+      </w:r>
+      <w:r>
+        <w:rPr>
+          <w:rFonts w:ascii="Times New Roman" w:hAnsi="Times New Roman"/>
+          <w:b/>
+          <w:sz w:val="16"/>
+          <w:szCs w:val="16"/>
+        </w:rPr>
+        <w:t>l'Emprunteur</w:t>
+      </w:r>
+      <w:r>
+        <w:rPr>
+          <w:rFonts w:ascii="Times New Roman" w:hAnsi="Times New Roman"/>
+          <w:sz w:val="16"/>
+          <w:szCs w:val="16"/>
+        </w:rPr>
+        <w:t xml:space="preserve"> mensuellement sur </w:t>
+      </w:r>
+      <w:r>
+        <w:rPr>
+          <w:rFonts w:ascii="Times New Roman" w:hAnsi="Times New Roman"/>
+          <w:sz w:val="16"/>
+          <w:szCs w:val="16"/>
+        </w:rPr>
+        <w:t>l</w:t>
+      </w:r>
+      <w:r>
+        <w:rPr>
+          <w:rFonts w:ascii="Times New Roman" w:hAnsi="Times New Roman"/>
+          <w:sz w:val="16"/>
+          <w:szCs w:val="16"/>
+        </w:rPr>
+        <w:t xml:space="preserve">e capital échu et seront compris dans les remboursements périodiques mentionnés à </w:t>
+      </w:r>
+      <w:r>
+        <w:rPr>
+          <w:rFonts w:ascii="Times New Roman" w:hAnsi="Times New Roman"/>
+          <w:sz w:val="16"/>
+          <w:szCs w:val="16"/>
+        </w:rPr>
+        <w:t>l</w:t>
+      </w:r>
+      <w:r>
+        <w:rPr>
+          <w:rFonts w:ascii="Times New Roman" w:hAnsi="Times New Roman"/>
+          <w:sz w:val="16"/>
+          <w:szCs w:val="16"/>
+        </w:rPr>
+        <w:t xml:space="preserve">'article </w:t>
+      </w:r>
+      <w:r>
+        <w:rPr>
+          <w:rFonts w:ascii="Times New Roman" w:hAnsi="Times New Roman"/>
+          <w:sz w:val="16"/>
+          <w:szCs w:val="16"/>
+        </w:rPr>
+        <w:t>2</w:t>
+      </w:r>
+      <w:r>
+        <w:rPr>
+          <w:rFonts w:ascii="Times New Roman" w:hAnsi="Times New Roman"/>
+          <w:sz w:val="16"/>
+          <w:szCs w:val="16"/>
+        </w:rPr>
+        <w:t xml:space="preserve"> ci-dessus. </w:t>
+      </w:r>
+    </w:p>
+    <w:p>
+      <w:pPr>
+        <w:rPr>
+          <w:rFonts w:ascii="Times New Roman" w:hAnsi="Times New Roman"/>
+          <w:sz w:val="16"/>
+          <w:szCs w:val="16"/>
+          <w:u w:val="single"/>
+        </w:rPr>
+      </w:pPr>
+      <w:r>
+        <w:rPr>
+          <w:rFonts w:ascii="Times New Roman" w:hAnsi="Times New Roman"/>
+          <w:b/>
+          <w:sz w:val="16"/>
+          <w:szCs w:val="16"/>
+          <w:u w:val="single"/>
+        </w:rPr>
+        <w:t xml:space="preserve">ARTICLE </w:t>
+      </w:r>
+      <w:r>
+        <w:rPr>
+          <w:rFonts w:ascii="Times New Roman" w:hAnsi="Times New Roman"/>
+          <w:b/>
+          <w:sz w:val="16"/>
+          <w:szCs w:val="16"/>
+          <w:u w:val="single"/>
+        </w:rPr>
+        <w:t>6</w:t>
+      </w:r>
+      <w:r>
+        <w:rPr>
+          <w:rFonts w:ascii="Times New Roman" w:hAnsi="Times New Roman"/>
+          <w:sz w:val="16"/>
+          <w:szCs w:val="16"/>
+        </w:rPr>
+        <w:t xml:space="preserve"> : </w:t>
+      </w:r>
+      <w:r>
+        <w:rPr>
+          <w:rFonts w:ascii="Times New Roman" w:hAnsi="Times New Roman"/>
+          <w:b/>
+          <w:bCs/>
+          <w:sz w:val="16"/>
+          <w:szCs w:val="16"/>
+        </w:rPr>
+        <w:t>I</w:t>
+      </w:r>
+      <w:r>
+        <w:rPr>
+          <w:rFonts w:ascii="Times New Roman" w:hAnsi="Times New Roman"/>
+          <w:b/>
+          <w:bCs/>
+          <w:sz w:val="16"/>
+          <w:szCs w:val="16"/>
+        </w:rPr>
+        <w:t>NTERET DE RETARD</w:t>
+      </w:r>
+      <w:r>
+        <w:rPr>
+          <w:rFonts w:ascii="Times New Roman" w:hAnsi="Times New Roman"/>
+          <w:sz w:val="16"/>
+          <w:szCs w:val="16"/>
+          <w:u w:val="single"/>
+        </w:rPr>
+        <w:t xml:space="preserve"> </w:t>
+      </w:r>
+    </w:p>
+    <w:p>
+      <w:pPr>
+        <w:rPr>
+          <w:rFonts w:ascii="Times New Roman" w:hAnsi="Times New Roman"/>
+          <w:sz w:val="16"/>
+          <w:szCs w:val="16"/>
+        </w:rPr>
+      </w:pPr>
+      <w:r>
+        <w:rPr>
+          <w:rFonts w:ascii="Times New Roman" w:hAnsi="Times New Roman"/>
+          <w:sz w:val="16"/>
+          <w:szCs w:val="16"/>
+        </w:rPr>
+        <w:t>6</w:t>
+      </w:r>
+      <w:r>
+        <w:rPr>
+          <w:rFonts w:ascii="Times New Roman" w:hAnsi="Times New Roman"/>
+          <w:sz w:val="16"/>
+          <w:szCs w:val="16"/>
+        </w:rPr>
+        <w:t xml:space="preserve">.1 </w:t>
+      </w:r>
+      <w:r>
+        <w:rPr>
+          <w:rFonts w:ascii="Times New Roman" w:hAnsi="Times New Roman"/>
+          <w:sz w:val="16"/>
+          <w:szCs w:val="16"/>
+        </w:rPr>
+        <w:t xml:space="preserve">Toute somme exigible en principal, frais ou accessoires, non payée ou non remboursée par </w:t>
+      </w:r>
+      <w:r>
+        <w:rPr>
+          <w:rFonts w:ascii="Times New Roman" w:hAnsi="Times New Roman"/>
+          <w:b/>
+          <w:sz w:val="16"/>
+          <w:szCs w:val="16"/>
+        </w:rPr>
+        <w:t>l'Emprunteur</w:t>
+      </w:r>
+      <w:r>
+        <w:rPr>
+          <w:rFonts w:ascii="Times New Roman" w:hAnsi="Times New Roman"/>
+          <w:sz w:val="16"/>
+          <w:szCs w:val="16"/>
+        </w:rPr>
+        <w:t xml:space="preserve"> au titre </w:t>
+      </w:r>
+      <w:r>
+        <w:rPr>
+          <w:rFonts w:ascii="Times New Roman" w:hAnsi="Times New Roman"/>
+          <w:sz w:val="16"/>
+          <w:szCs w:val="16"/>
+        </w:rPr>
+        <w:t>du pr</w:t>
+      </w:r>
+      <w:r>
+        <w:rPr>
+          <w:rFonts w:ascii="Times New Roman" w:hAnsi="Times New Roman"/>
+          <w:sz w:val="16"/>
+          <w:szCs w:val="16"/>
+        </w:rPr>
+        <w:t>ésent c</w:t>
+      </w:r>
+      <w:r>
+        <w:rPr>
+          <w:rFonts w:ascii="Times New Roman" w:hAnsi="Times New Roman"/>
+          <w:sz w:val="16"/>
+          <w:szCs w:val="16"/>
+        </w:rPr>
+        <w:t>ontrat</w:t>
+      </w:r>
+      <w:r>
+        <w:rPr>
+          <w:rFonts w:ascii="Times New Roman" w:hAnsi="Times New Roman"/>
+          <w:sz w:val="16"/>
+          <w:szCs w:val="16"/>
+        </w:rPr>
+        <w:t xml:space="preserve"> portera intérêt de plein droit et sans mise en demeure, à compter de </w:t>
+      </w:r>
+      <w:r>
+        <w:rPr>
+          <w:rFonts w:ascii="Times New Roman" w:hAnsi="Times New Roman"/>
+          <w:sz w:val="16"/>
+          <w:szCs w:val="16"/>
+        </w:rPr>
+        <w:t>leur</w:t>
+      </w:r>
+      <w:r>
+        <w:rPr>
+          <w:rFonts w:ascii="Times New Roman" w:hAnsi="Times New Roman"/>
+          <w:sz w:val="16"/>
+          <w:szCs w:val="16"/>
+        </w:rPr>
+        <w:t xml:space="preserve"> date d'exigibilité, et jusqu’au jour du paiement ou remboursement effectif. </w:t>
+      </w:r>
+    </w:p>
+    <w:p>
+      <w:pPr>
+        <w:rPr>
+          <w:rFonts w:ascii="Times New Roman" w:hAnsi="Times New Roman"/>
+          <w:b/>
+          <w:sz w:val="16"/>
+          <w:szCs w:val="16"/>
+        </w:rPr>
+      </w:pPr>
+      <w:r>
+        <w:rPr>
+          <w:rFonts w:ascii="Times New Roman" w:hAnsi="Times New Roman"/>
+          <w:sz w:val="16"/>
+          <w:szCs w:val="16"/>
+        </w:rPr>
+        <w:t>6</w:t>
+      </w:r>
+      <w:r>
+        <w:rPr>
+          <w:rFonts w:ascii="Times New Roman" w:hAnsi="Times New Roman"/>
+          <w:sz w:val="16"/>
+          <w:szCs w:val="16"/>
+        </w:rPr>
+        <w:t xml:space="preserve">.2 </w:t>
+      </w:r>
+      <w:r>
+        <w:rPr>
+          <w:rFonts w:ascii="Times New Roman" w:hAnsi="Times New Roman"/>
+          <w:b/>
+          <w:sz w:val="16"/>
+          <w:szCs w:val="16"/>
+        </w:rPr>
+        <w:t>Le taux d'intérêt appliqué sera égal à</w:t>
+      </w:r>
+      <w:r>
+        <w:rPr>
+          <w:rFonts w:ascii="Times New Roman" w:hAnsi="Times New Roman"/>
+          <w:b/>
+          <w:sz w:val="16"/>
+          <w:szCs w:val="16"/>
+        </w:rPr>
+        <w:t xml:space="preserve"> 0,</w:t>
+      </w:r>
+      <w:r>
+        <w:rPr>
+          <w:rFonts w:ascii="Times New Roman" w:hAnsi="Times New Roman"/>
+          <w:b/>
+          <w:sz w:val="16"/>
+          <w:szCs w:val="16"/>
+        </w:rPr>
+        <w:t>3</w:t>
+      </w:r>
+      <w:r>
+        <w:rPr>
+          <w:rFonts w:ascii="Times New Roman" w:hAnsi="Times New Roman"/>
+          <w:b/>
+          <w:sz w:val="16"/>
+          <w:szCs w:val="16"/>
+        </w:rPr>
+        <w:t>% d</w:t>
+      </w:r>
+      <w:r>
+        <w:rPr>
+          <w:rFonts w:ascii="Times New Roman" w:hAnsi="Times New Roman"/>
+          <w:b/>
+          <w:sz w:val="16"/>
+          <w:szCs w:val="16"/>
+        </w:rPr>
+        <w:t xml:space="preserve">u montant de l’exigible </w:t>
+      </w:r>
+      <w:r>
+        <w:rPr>
+          <w:rFonts w:ascii="Times New Roman" w:hAnsi="Times New Roman"/>
+          <w:b/>
+          <w:sz w:val="16"/>
+          <w:szCs w:val="16"/>
+        </w:rPr>
+        <w:t>dû</w:t>
+      </w:r>
+      <w:r>
+        <w:rPr>
+          <w:rFonts w:ascii="Times New Roman" w:hAnsi="Times New Roman"/>
+          <w:b/>
+          <w:sz w:val="16"/>
+          <w:szCs w:val="16"/>
+        </w:rPr>
+        <w:t xml:space="preserve">, </w:t>
+      </w:r>
+      <w:r>
+        <w:rPr>
+          <w:rFonts w:ascii="Times New Roman" w:hAnsi="Times New Roman"/>
+          <w:b/>
+          <w:sz w:val="16"/>
+          <w:szCs w:val="16"/>
+        </w:rPr>
+        <w:t xml:space="preserve">dès le </w:t>
+      </w:r>
+      <w:r>
+        <w:rPr>
+          <w:rFonts w:ascii="Times New Roman" w:hAnsi="Times New Roman"/>
+          <w:b/>
+          <w:sz w:val="16"/>
+          <w:szCs w:val="16"/>
+        </w:rPr>
+        <w:t>premier jour</w:t>
+      </w:r>
+      <w:r>
+        <w:rPr>
+          <w:rFonts w:ascii="Times New Roman" w:hAnsi="Times New Roman"/>
+          <w:b/>
+          <w:sz w:val="16"/>
+          <w:szCs w:val="16"/>
+        </w:rPr>
+        <w:t xml:space="preserve"> de retard</w:t>
+      </w:r>
+      <w:r>
+        <w:rPr>
+          <w:rFonts w:ascii="Times New Roman" w:hAnsi="Times New Roman"/>
+          <w:b/>
+          <w:sz w:val="16"/>
+          <w:szCs w:val="16"/>
+        </w:rPr>
+        <w:t xml:space="preserve">. </w:t>
+      </w:r>
+    </w:p>
+    <w:p>
+      <w:pPr>
+        <w:rPr>
+          <w:rFonts w:ascii="Times New Roman" w:hAnsi="Times New Roman"/>
+          <w:b/>
+          <w:sz w:val="16"/>
+          <w:szCs w:val="16"/>
+        </w:rPr>
+      </w:pPr>
+      <w:r>
+        <w:rPr>
+          <w:rFonts w:ascii="Times New Roman" w:hAnsi="Times New Roman"/>
+          <w:b/>
+          <w:sz w:val="16"/>
+          <w:szCs w:val="16"/>
+        </w:rPr>
+        <w:t xml:space="preserve">Ce taux </w:t>
+      </w:r>
+      <w:r>
+        <w:rPr>
+          <w:rFonts w:ascii="Times New Roman" w:hAnsi="Times New Roman"/>
+          <w:b/>
+          <w:sz w:val="16"/>
+          <w:szCs w:val="16"/>
+        </w:rPr>
+        <w:t>sera appliqué</w:t>
+      </w:r>
+      <w:r>
+        <w:rPr>
+          <w:rFonts w:ascii="Times New Roman" w:hAnsi="Times New Roman"/>
+          <w:b/>
+          <w:sz w:val="16"/>
+          <w:szCs w:val="16"/>
+        </w:rPr>
+        <w:t xml:space="preserve"> chaque jour</w:t>
+      </w:r>
+      <w:r>
+        <w:rPr>
+          <w:rFonts w:ascii="Times New Roman" w:hAnsi="Times New Roman"/>
+          <w:b/>
+          <w:sz w:val="16"/>
+          <w:szCs w:val="16"/>
+        </w:rPr>
+        <w:t xml:space="preserve"> dès le 1</w:t>
+      </w:r>
+      <w:r>
+        <w:rPr>
+          <w:rFonts w:ascii="Times New Roman" w:hAnsi="Times New Roman"/>
+          <w:b/>
+          <w:sz w:val="16"/>
+          <w:szCs w:val="16"/>
+          <w:vertAlign w:val="superscript"/>
+        </w:rPr>
+        <w:t>er</w:t>
+      </w:r>
+      <w:r>
+        <w:rPr>
+          <w:rFonts w:ascii="Times New Roman" w:hAnsi="Times New Roman"/>
+          <w:b/>
+          <w:sz w:val="16"/>
+          <w:szCs w:val="16"/>
+        </w:rPr>
+        <w:t xml:space="preserve"> jour de retard</w:t>
+      </w:r>
+      <w:r>
+        <w:rPr>
+          <w:rFonts w:ascii="Times New Roman" w:hAnsi="Times New Roman"/>
+          <w:b/>
+          <w:sz w:val="16"/>
+          <w:szCs w:val="16"/>
+        </w:rPr>
+        <w:t xml:space="preserve"> jusqu’au jour du remboursement intégral du montant de l’exigible </w:t>
+      </w:r>
+      <w:r>
+        <w:rPr>
+          <w:rFonts w:ascii="Times New Roman" w:hAnsi="Times New Roman"/>
+          <w:b/>
+          <w:sz w:val="16"/>
+          <w:szCs w:val="16"/>
+        </w:rPr>
+        <w:t>dû</w:t>
+      </w:r>
+      <w:r>
+        <w:rPr>
+          <w:rFonts w:ascii="Times New Roman" w:hAnsi="Times New Roman"/>
+          <w:b/>
+          <w:sz w:val="16"/>
+          <w:szCs w:val="16"/>
+        </w:rPr>
+        <w:t>.</w:t>
+      </w:r>
+    </w:p>
+    <w:p>
+      <w:pPr>
+        <w:rPr>
+          <w:rFonts w:ascii="Times New Roman" w:hAnsi="Times New Roman"/>
+          <w:sz w:val="16"/>
+          <w:szCs w:val="16"/>
+        </w:rPr>
+      </w:pPr>
+      <w:r>
+        <w:rPr>
+          <w:rFonts w:ascii="Times New Roman" w:hAnsi="Times New Roman"/>
+          <w:b/>
+          <w:sz w:val="16"/>
+          <w:szCs w:val="16"/>
+          <w:u w:val="single"/>
+        </w:rPr>
+        <w:t>ARTICLE</w:t>
+      </w:r>
+      <w:r>
+        <w:rPr>
+          <w:rFonts w:ascii="Times New Roman" w:hAnsi="Times New Roman"/>
+          <w:b/>
+          <w:sz w:val="16"/>
+          <w:szCs w:val="16"/>
+          <w:u w:val="single"/>
+        </w:rPr>
+        <w:t xml:space="preserve">7 </w:t>
+      </w:r>
+      <w:r>
+        <w:rPr>
+          <w:rFonts w:ascii="Times New Roman" w:hAnsi="Times New Roman"/>
+          <w:sz w:val="16"/>
+          <w:szCs w:val="16"/>
+        </w:rPr>
+        <w:t xml:space="preserve">: </w:t>
+      </w:r>
+      <w:r>
+        <w:rPr>
+          <w:rFonts w:ascii="Times New Roman" w:hAnsi="Times New Roman"/>
+          <w:b/>
+          <w:bCs/>
+          <w:sz w:val="16"/>
+          <w:szCs w:val="16"/>
+        </w:rPr>
+        <w:t>G</w:t>
+      </w:r>
+      <w:r>
+        <w:rPr>
+          <w:rFonts w:ascii="Times New Roman" w:hAnsi="Times New Roman"/>
+          <w:b/>
+          <w:bCs/>
+          <w:sz w:val="16"/>
+          <w:szCs w:val="16"/>
+        </w:rPr>
+        <w:t>ARANTIES ET CONFORTS</w:t>
+      </w:r>
+      <w:r>
+        <w:rPr>
+          <w:rFonts w:ascii="Times New Roman" w:hAnsi="Times New Roman"/>
+          <w:sz w:val="16"/>
+          <w:szCs w:val="16"/>
+          <w:u w:val="single"/>
+        </w:rPr>
+        <w:t xml:space="preserve"> </w:t>
+      </w:r>
+    </w:p>
+    <w:p>
+      <w:pPr>
+        <w:rPr>
+          <w:rFonts w:ascii="Times New Roman" w:hAnsi="Times New Roman"/>
+          <w:sz w:val="16"/>
+          <w:szCs w:val="16"/>
+        </w:rPr>
+      </w:pPr>
+      <w:r>
+        <w:rPr>
+          <w:rFonts w:ascii="Times New Roman" w:hAnsi="Times New Roman"/>
+          <w:sz w:val="16"/>
+          <w:szCs w:val="16"/>
+        </w:rPr>
+        <w:t>Pour assurer le remboursement intégral du prêt actuel, d'un montant d</w:t>
+      </w:r>
+      <w:bookmarkStart w:id="29" w:name="_Hlk184026071"/>
+      <w:r>
+        <w:rPr>
+          <w:rFonts w:ascii="Times New Roman" w:hAnsi="Times New Roman"/>
+          <w:sz w:val="16"/>
+          <w:szCs w:val="16"/>
+        </w:rPr>
+        <w:t xml:space="preserve">e </w:t>
+      </w:r>
+      <w:r>
+        <w:rPr>
+          <w:rFonts w:ascii="Times New Roman" w:hAnsi="Times New Roman"/>
+          <w:b/>
+          <w:sz w:val="16"/>
+          <w:szCs w:val="16"/>
+        </w:rPr>
+        <w:t>${verbal_trial.amount}</w:t>
+      </w:r>
+      <w:r>
+        <w:rPr>
+          <w:rFonts w:ascii="Times New Roman" w:hAnsi="Times New Roman"/>
+          <w:b/>
+          <w:sz w:val="16"/>
+          <w:szCs w:val="16"/>
+        </w:rPr>
+        <w:t xml:space="preserve"> (</w:t>
+      </w:r>
+      <w:r>
+        <w:rPr>
+          <w:rFonts w:ascii="Times New Roman" w:hAnsi="Times New Roman"/>
+          <w:b/>
+          <w:sz w:val="16"/>
+          <w:szCs w:val="16"/>
+        </w:rPr>
+        <w:t>${verbal_trial.amount</w:t>
+      </w:r>
+      <w:r>
+        <w:rPr>
+          <w:rFonts w:ascii="Times New Roman" w:hAnsi="Times New Roman"/>
+          <w:b/>
+          <w:sz w:val="16"/>
+          <w:szCs w:val="16"/>
+        </w:rPr>
+        <w:t>.fr</w:t>
+      </w:r>
+      <w:r>
+        <w:rPr>
+          <w:rFonts w:ascii="Times New Roman" w:hAnsi="Times New Roman"/>
+          <w:b/>
+          <w:sz w:val="16"/>
+          <w:szCs w:val="16"/>
         </w:rPr>
         <w:t>}</w:t>
       </w:r>
-      <w:bookmarkEnd w:id="28"/>
-      <w:r>
-        <w:rPr>
-          <w:rFonts w:ascii="Times New Roman" w:hAnsi="Times New Roman"/>
-          <w:b/>
-          <w:bCs/>
-          <w:sz w:val="18"/>
-          <w:szCs w:val="18"/>
-        </w:rPr>
-        <w:t xml:space="preserve"> </w:t>
-      </w:r>
-      <w:r>
-        <w:rPr>
-          <w:rFonts w:ascii="Times New Roman" w:hAnsi="Times New Roman"/>
-          <w:b/>
-          <w:sz w:val="16"/>
-          <w:szCs w:val="16"/>
-        </w:rPr>
-        <w:t>L’</w:t>
-      </w:r>
-      <w:r>
-        <w:rPr>
-          <w:rFonts w:ascii="Times New Roman" w:hAnsi="Times New Roman"/>
-          <w:b/>
-          <w:sz w:val="16"/>
-          <w:szCs w:val="16"/>
-        </w:rPr>
-        <w:t>I</w:t>
-      </w:r>
-      <w:r>
-        <w:rPr>
-          <w:rFonts w:ascii="Times New Roman" w:hAnsi="Times New Roman"/>
-          <w:b/>
-          <w:sz w:val="16"/>
-          <w:szCs w:val="16"/>
-        </w:rPr>
-        <w:t>nstituti</w:t>
-      </w:r>
-      <w:r>
-        <w:rPr>
-          <w:rFonts w:ascii="Times New Roman" w:hAnsi="Times New Roman"/>
-          <w:b/>
-          <w:sz w:val="16"/>
-          <w:szCs w:val="16"/>
-        </w:rPr>
-        <w:t>o</w:t>
-      </w:r>
-      <w:r>
-        <w:rPr>
-          <w:rFonts w:ascii="Times New Roman" w:hAnsi="Times New Roman"/>
-          <w:b/>
-          <w:sz w:val="16"/>
-          <w:szCs w:val="16"/>
-        </w:rPr>
-        <w:t>n</w:t>
-      </w:r>
-      <w:r>
-        <w:rPr>
-          <w:rFonts w:ascii="Times New Roman" w:hAnsi="Times New Roman"/>
-          <w:sz w:val="16"/>
-          <w:szCs w:val="16"/>
-        </w:rPr>
-        <w:t xml:space="preserve"> </w:t>
-      </w:r>
-      <w:r>
-        <w:rPr>
-          <w:rFonts w:ascii="Times New Roman" w:hAnsi="Times New Roman"/>
-          <w:sz w:val="16"/>
-          <w:szCs w:val="16"/>
-        </w:rPr>
-        <w:t>pourra, à sa discrétion, demander la présentation de tout justificatif nécessaire pour vérifier l'utilisation des fonds empruntés.</w:t>
-      </w:r>
-    </w:p>
-    <w:p>
-      <w:pPr>
-        <w:rPr>
-          <w:rFonts w:ascii="Times New Roman" w:hAnsi="Times New Roman"/>
-          <w:sz w:val="16"/>
-          <w:szCs w:val="16"/>
-        </w:rPr>
-      </w:pPr>
-      <w:r>
-        <w:rPr>
-          <w:rFonts w:ascii="Times New Roman" w:hAnsi="Times New Roman"/>
-          <w:sz w:val="16"/>
-          <w:szCs w:val="16"/>
-        </w:rPr>
-        <w:t>Si</w:t>
-      </w:r>
-      <w:r>
-        <w:rPr>
-          <w:rFonts w:ascii="Times New Roman" w:hAnsi="Times New Roman"/>
-          <w:b/>
-          <w:sz w:val="16"/>
-          <w:szCs w:val="16"/>
-        </w:rPr>
-        <w:t xml:space="preserve"> </w:t>
-      </w:r>
-      <w:r>
-        <w:rPr>
-          <w:rFonts w:ascii="Times New Roman" w:hAnsi="Times New Roman"/>
-          <w:b/>
-          <w:sz w:val="16"/>
-          <w:szCs w:val="16"/>
-        </w:rPr>
-        <w:t>l’I</w:t>
-      </w:r>
-      <w:r>
-        <w:rPr>
-          <w:rFonts w:ascii="Times New Roman" w:hAnsi="Times New Roman"/>
-          <w:b/>
-          <w:sz w:val="16"/>
-          <w:szCs w:val="16"/>
-        </w:rPr>
-        <w:t>nstitution</w:t>
-      </w:r>
-      <w:r>
-        <w:rPr>
-          <w:rFonts w:ascii="Times New Roman" w:hAnsi="Times New Roman"/>
-          <w:sz w:val="16"/>
-          <w:szCs w:val="16"/>
-        </w:rPr>
-        <w:t xml:space="preserve"> vient à constater que les fonds ont finalement été utilisés à une fin non conforme à l’objet du Prêt, elle pourra si bon lui semble, mais sans </w:t>
-      </w:r>
-      <w:r>
-        <w:rPr>
-          <w:rFonts w:ascii="Times New Roman" w:hAnsi="Times New Roman"/>
-          <w:sz w:val="16"/>
-          <w:szCs w:val="16"/>
-        </w:rPr>
-        <w:t>y être</w:t>
-      </w:r>
-      <w:r>
-        <w:rPr>
-          <w:rFonts w:ascii="Times New Roman" w:hAnsi="Times New Roman"/>
-          <w:sz w:val="16"/>
-          <w:szCs w:val="16"/>
-        </w:rPr>
-        <w:t xml:space="preserve"> tenue, </w:t>
-      </w:r>
-      <w:r>
-        <w:rPr>
-          <w:rFonts w:ascii="Times New Roman" w:hAnsi="Times New Roman"/>
-          <w:sz w:val="16"/>
-          <w:szCs w:val="16"/>
-        </w:rPr>
-        <w:t xml:space="preserve">prononcer la déchéance du </w:t>
-      </w:r>
-      <w:r>
-        <w:rPr>
-          <w:rFonts w:ascii="Times New Roman" w:hAnsi="Times New Roman"/>
-          <w:sz w:val="16"/>
-          <w:szCs w:val="16"/>
-        </w:rPr>
-        <w:lastRenderedPageBreak/>
-        <w:t>terme</w:t>
-      </w:r>
-      <w:r>
-        <w:rPr>
-          <w:rFonts w:ascii="Times New Roman" w:hAnsi="Times New Roman"/>
-          <w:sz w:val="16"/>
-          <w:szCs w:val="16"/>
-        </w:rPr>
-        <w:t xml:space="preserve"> et exiger </w:t>
-      </w:r>
-      <w:r>
-        <w:rPr>
-          <w:rFonts w:ascii="Times New Roman" w:hAnsi="Times New Roman"/>
-          <w:sz w:val="16"/>
-          <w:szCs w:val="16"/>
-        </w:rPr>
-        <w:t>l</w:t>
-      </w:r>
-      <w:r>
-        <w:rPr>
-          <w:rFonts w:ascii="Times New Roman" w:hAnsi="Times New Roman"/>
-          <w:sz w:val="16"/>
-          <w:szCs w:val="16"/>
-        </w:rPr>
-        <w:t>e remboursement anticipé des sommes dues au titre du</w:t>
-      </w:r>
-      <w:r>
-        <w:rPr>
-          <w:rFonts w:ascii="Times New Roman" w:hAnsi="Times New Roman"/>
-          <w:sz w:val="16"/>
-          <w:szCs w:val="16"/>
-        </w:rPr>
-        <w:t xml:space="preserve"> présent</w:t>
-      </w:r>
-      <w:r>
-        <w:rPr>
-          <w:rFonts w:ascii="Times New Roman" w:hAnsi="Times New Roman"/>
-          <w:sz w:val="16"/>
-          <w:szCs w:val="16"/>
-        </w:rPr>
-        <w:t xml:space="preserve"> Prêt. </w:t>
-      </w:r>
-    </w:p>
-    <w:p>
-      <w:pPr>
-        <w:rPr>
-          <w:rFonts w:ascii="Times New Roman" w:hAnsi="Times New Roman"/>
-          <w:sz w:val="16"/>
-          <w:szCs w:val="16"/>
-        </w:rPr>
-      </w:pPr>
-      <w:r>
-        <w:rPr>
-          <w:rFonts w:ascii="Times New Roman" w:hAnsi="Times New Roman"/>
-          <w:b/>
-          <w:sz w:val="16"/>
-          <w:szCs w:val="16"/>
-          <w:u w:val="single"/>
-        </w:rPr>
-        <w:t xml:space="preserve">ARTICLE </w:t>
-      </w:r>
-      <w:r>
-        <w:rPr>
-          <w:rFonts w:ascii="Times New Roman" w:hAnsi="Times New Roman"/>
-          <w:b/>
-          <w:sz w:val="16"/>
-          <w:szCs w:val="16"/>
-          <w:u w:val="single"/>
-        </w:rPr>
-        <w:t>5</w:t>
-      </w:r>
-      <w:r>
-        <w:rPr>
-          <w:rFonts w:ascii="Times New Roman" w:hAnsi="Times New Roman"/>
-          <w:sz w:val="16"/>
-          <w:szCs w:val="16"/>
-        </w:rPr>
-        <w:t xml:space="preserve"> : </w:t>
-      </w:r>
-      <w:r>
-        <w:rPr>
-          <w:rFonts w:ascii="Times New Roman" w:hAnsi="Times New Roman"/>
-          <w:b/>
-          <w:bCs/>
-          <w:sz w:val="16"/>
-          <w:szCs w:val="16"/>
-        </w:rPr>
-        <w:t>INTERETS</w:t>
-      </w:r>
-    </w:p>
-    <w:p>
-      <w:pPr>
-        <w:rPr>
-          <w:rFonts w:ascii="Times New Roman" w:hAnsi="Times New Roman"/>
-          <w:sz w:val="16"/>
-          <w:szCs w:val="16"/>
-        </w:rPr>
-      </w:pPr>
-      <w:r>
-        <w:rPr>
-          <w:rFonts w:ascii="Times New Roman" w:hAnsi="Times New Roman"/>
-          <w:b/>
-          <w:sz w:val="16"/>
-          <w:szCs w:val="16"/>
-        </w:rPr>
-        <w:t>L'Emprunteur</w:t>
-      </w:r>
-      <w:r>
-        <w:rPr>
-          <w:rFonts w:ascii="Times New Roman" w:hAnsi="Times New Roman"/>
-          <w:sz w:val="16"/>
-          <w:szCs w:val="16"/>
-        </w:rPr>
-        <w:t xml:space="preserve"> s'oblige à payer, sur </w:t>
-      </w:r>
-      <w:r>
-        <w:rPr>
-          <w:rFonts w:ascii="Times New Roman" w:hAnsi="Times New Roman"/>
-          <w:sz w:val="16"/>
-          <w:szCs w:val="16"/>
-        </w:rPr>
-        <w:t>l</w:t>
-      </w:r>
-      <w:r>
-        <w:rPr>
-          <w:rFonts w:ascii="Times New Roman" w:hAnsi="Times New Roman"/>
-          <w:sz w:val="16"/>
-          <w:szCs w:val="16"/>
-        </w:rPr>
-        <w:t>e montant en principal du Prêt non échu, des intérêts en F</w:t>
-      </w:r>
-      <w:r>
-        <w:rPr>
-          <w:rFonts w:ascii="Times New Roman" w:hAnsi="Times New Roman"/>
-          <w:sz w:val="16"/>
-          <w:szCs w:val="16"/>
-        </w:rPr>
-        <w:t xml:space="preserve">rancs </w:t>
-      </w:r>
-      <w:r>
-        <w:rPr>
-          <w:rFonts w:ascii="Times New Roman" w:hAnsi="Times New Roman"/>
-          <w:sz w:val="16"/>
-          <w:szCs w:val="16"/>
-        </w:rPr>
-        <w:t>CFA déterminés sur la base d'un taux fixé à</w:t>
-      </w:r>
-      <w:r>
-        <w:rPr>
-          <w:rFonts w:ascii="Times New Roman" w:hAnsi="Times New Roman"/>
-          <w:sz w:val="16"/>
-          <w:szCs w:val="16"/>
-        </w:rPr>
-        <w:t xml:space="preserve"> </w:t>
-      </w:r>
-      <w:r>
-        <w:rPr>
-          <w:rFonts w:ascii="Times New Roman" w:hAnsi="Times New Roman"/>
-          <w:b/>
-          <w:sz w:val="16"/>
-          <w:szCs w:val="16"/>
-        </w:rPr>
-        <w:t>${</w:t>
-      </w:r>
-      <w:proofErr w:type="spellStart"/>
-      <w:r>
-        <w:rPr>
-          <w:rFonts w:ascii="Times New Roman" w:hAnsi="Times New Roman"/>
-          <w:b/>
-          <w:sz w:val="16"/>
-          <w:szCs w:val="16"/>
-        </w:rPr>
-        <w:t>verbal_trial.tax_fee_interest_rate</w:t>
-      </w:r>
-      <w:proofErr w:type="spellEnd"/>
-      <w:r>
-        <w:rPr>
-          <w:rFonts w:ascii="Times New Roman" w:hAnsi="Times New Roman"/>
-          <w:b/>
-          <w:sz w:val="16"/>
-          <w:szCs w:val="16"/>
-        </w:rPr>
-        <w:t>}</w:t>
-      </w:r>
-      <w:r>
-        <w:rPr>
-          <w:rFonts w:ascii="Times New Roman" w:hAnsi="Times New Roman"/>
-          <w:b/>
-          <w:sz w:val="16"/>
-          <w:szCs w:val="16"/>
-        </w:rPr>
-        <w:t xml:space="preserve"> </w:t>
-      </w:r>
-      <w:r>
-        <w:rPr>
-          <w:rFonts w:ascii="Times New Roman" w:hAnsi="Times New Roman"/>
-          <w:b/>
-          <w:sz w:val="16"/>
-          <w:szCs w:val="16"/>
-        </w:rPr>
-        <w:t>%</w:t>
-      </w:r>
-      <w:r>
-        <w:rPr>
-          <w:rFonts w:ascii="Times New Roman" w:hAnsi="Times New Roman"/>
-          <w:b/>
-          <w:sz w:val="16"/>
-          <w:szCs w:val="16"/>
-        </w:rPr>
-        <w:t xml:space="preserve"> </w:t>
-      </w:r>
-      <w:r>
-        <w:rPr>
-          <w:rFonts w:ascii="Times New Roman" w:hAnsi="Times New Roman"/>
-          <w:b/>
-          <w:sz w:val="16"/>
-          <w:szCs w:val="16"/>
-        </w:rPr>
-        <w:t xml:space="preserve">(taux </w:t>
-      </w:r>
-      <w:r>
-        <w:rPr>
-          <w:rFonts w:ascii="Times New Roman" w:hAnsi="Times New Roman"/>
-          <w:b/>
-          <w:sz w:val="16"/>
-          <w:szCs w:val="16"/>
-        </w:rPr>
-        <w:t>annue</w:t>
-      </w:r>
-      <w:r>
-        <w:rPr>
-          <w:rFonts w:ascii="Times New Roman" w:hAnsi="Times New Roman"/>
-          <w:b/>
-          <w:sz w:val="16"/>
-          <w:szCs w:val="16"/>
-        </w:rPr>
-        <w:t>l</w:t>
-      </w:r>
-      <w:r>
-        <w:rPr>
-          <w:rFonts w:ascii="Times New Roman" w:hAnsi="Times New Roman"/>
-          <w:b/>
-          <w:sz w:val="16"/>
-          <w:szCs w:val="16"/>
-        </w:rPr>
-        <w:t>)</w:t>
-      </w:r>
-      <w:r>
-        <w:rPr>
-          <w:rFonts w:ascii="Times New Roman" w:hAnsi="Times New Roman"/>
-          <w:sz w:val="16"/>
-          <w:szCs w:val="16"/>
-        </w:rPr>
-        <w:t xml:space="preserve"> </w:t>
-      </w:r>
-      <w:r>
-        <w:rPr>
-          <w:rFonts w:ascii="Times New Roman" w:hAnsi="Times New Roman"/>
-          <w:b/>
-          <w:sz w:val="16"/>
-          <w:szCs w:val="16"/>
-        </w:rPr>
-        <w:t xml:space="preserve">hors taxes </w:t>
-      </w:r>
-      <w:r>
-        <w:rPr>
-          <w:rFonts w:ascii="Times New Roman" w:hAnsi="Times New Roman"/>
-          <w:b/>
-          <w:sz w:val="16"/>
-          <w:szCs w:val="16"/>
-        </w:rPr>
-        <w:t xml:space="preserve">par </w:t>
-      </w:r>
-      <w:r>
-        <w:rPr>
-          <w:rFonts w:ascii="Times New Roman" w:hAnsi="Times New Roman"/>
-          <w:b/>
-          <w:sz w:val="16"/>
-          <w:szCs w:val="16"/>
-        </w:rPr>
-        <w:t>an</w:t>
-      </w:r>
-      <w:r>
-        <w:rPr>
-          <w:rFonts w:ascii="Times New Roman" w:hAnsi="Times New Roman"/>
-          <w:sz w:val="16"/>
-          <w:szCs w:val="16"/>
-        </w:rPr>
-        <w:t xml:space="preserve">. </w:t>
-      </w:r>
-    </w:p>
-    <w:p>
-      <w:pPr>
-        <w:rPr>
-          <w:rFonts w:ascii="Times New Roman" w:hAnsi="Times New Roman"/>
-          <w:sz w:val="16"/>
-          <w:szCs w:val="16"/>
-        </w:rPr>
-      </w:pPr>
-      <w:r>
-        <w:rPr>
-          <w:rFonts w:ascii="Times New Roman" w:hAnsi="Times New Roman"/>
-          <w:sz w:val="16"/>
-          <w:szCs w:val="16"/>
-        </w:rPr>
-        <w:t xml:space="preserve">Les intérêts seront payables par </w:t>
-      </w:r>
-      <w:r>
-        <w:rPr>
-          <w:rFonts w:ascii="Times New Roman" w:hAnsi="Times New Roman"/>
-          <w:b/>
-          <w:sz w:val="16"/>
-          <w:szCs w:val="16"/>
-        </w:rPr>
-        <w:t>l'Emprunteur</w:t>
-      </w:r>
-      <w:r>
-        <w:rPr>
-          <w:rFonts w:ascii="Times New Roman" w:hAnsi="Times New Roman"/>
-          <w:sz w:val="16"/>
-          <w:szCs w:val="16"/>
-        </w:rPr>
-        <w:t xml:space="preserve"> mensuellement sur </w:t>
-      </w:r>
-      <w:r>
-        <w:rPr>
-          <w:rFonts w:ascii="Times New Roman" w:hAnsi="Times New Roman"/>
-          <w:sz w:val="16"/>
-          <w:szCs w:val="16"/>
-        </w:rPr>
-        <w:t>l</w:t>
-      </w:r>
-      <w:r>
-        <w:rPr>
-          <w:rFonts w:ascii="Times New Roman" w:hAnsi="Times New Roman"/>
-          <w:sz w:val="16"/>
-          <w:szCs w:val="16"/>
-        </w:rPr>
-        <w:t xml:space="preserve">e capital échu et seront compris dans les remboursements périodiques mentionnés à </w:t>
-      </w:r>
-      <w:r>
-        <w:rPr>
-          <w:rFonts w:ascii="Times New Roman" w:hAnsi="Times New Roman"/>
-          <w:sz w:val="16"/>
-          <w:szCs w:val="16"/>
-        </w:rPr>
-        <w:t>l</w:t>
-      </w:r>
-      <w:r>
-        <w:rPr>
-          <w:rFonts w:ascii="Times New Roman" w:hAnsi="Times New Roman"/>
-          <w:sz w:val="16"/>
-          <w:szCs w:val="16"/>
-        </w:rPr>
-        <w:t xml:space="preserve">'article </w:t>
-      </w:r>
-      <w:r>
-        <w:rPr>
-          <w:rFonts w:ascii="Times New Roman" w:hAnsi="Times New Roman"/>
-          <w:sz w:val="16"/>
-          <w:szCs w:val="16"/>
-        </w:rPr>
-        <w:t>2</w:t>
-      </w:r>
-      <w:r>
-        <w:rPr>
-          <w:rFonts w:ascii="Times New Roman" w:hAnsi="Times New Roman"/>
-          <w:sz w:val="16"/>
-          <w:szCs w:val="16"/>
-        </w:rPr>
-        <w:t xml:space="preserve"> ci-dessus. </w:t>
-      </w:r>
-    </w:p>
-    <w:p>
-      <w:pPr>
-        <w:rPr>
-          <w:rFonts w:ascii="Times New Roman" w:hAnsi="Times New Roman"/>
-          <w:sz w:val="16"/>
-          <w:szCs w:val="16"/>
-        </w:rPr>
-      </w:pPr>
-    </w:p>
-    <w:p>
-      <w:pPr>
-        <w:rPr>
-          <w:rFonts w:ascii="Times New Roman" w:hAnsi="Times New Roman"/>
-          <w:sz w:val="16"/>
-          <w:szCs w:val="16"/>
-          <w:u w:val="single"/>
-        </w:rPr>
-      </w:pPr>
-      <w:r>
-        <w:rPr>
-          <w:rFonts w:ascii="Times New Roman" w:hAnsi="Times New Roman"/>
-          <w:b/>
-          <w:sz w:val="16"/>
-          <w:szCs w:val="16"/>
-          <w:u w:val="single"/>
-        </w:rPr>
-        <w:t xml:space="preserve">ARTICLE </w:t>
-      </w:r>
-      <w:r>
-        <w:rPr>
-          <w:rFonts w:ascii="Times New Roman" w:hAnsi="Times New Roman"/>
-          <w:b/>
-          <w:sz w:val="16"/>
-          <w:szCs w:val="16"/>
-          <w:u w:val="single"/>
-        </w:rPr>
-        <w:t>6</w:t>
-      </w:r>
-      <w:r>
-        <w:rPr>
-          <w:rFonts w:ascii="Times New Roman" w:hAnsi="Times New Roman"/>
-          <w:sz w:val="16"/>
-          <w:szCs w:val="16"/>
-        </w:rPr>
-        <w:t xml:space="preserve"> : </w:t>
-      </w:r>
-      <w:r>
-        <w:rPr>
-          <w:rFonts w:ascii="Times New Roman" w:hAnsi="Times New Roman"/>
-          <w:b/>
-          <w:bCs/>
-          <w:sz w:val="16"/>
-          <w:szCs w:val="16"/>
-        </w:rPr>
-        <w:t>I</w:t>
-      </w:r>
-      <w:r>
-        <w:rPr>
-          <w:rFonts w:ascii="Times New Roman" w:hAnsi="Times New Roman"/>
-          <w:b/>
-          <w:bCs/>
-          <w:sz w:val="16"/>
-          <w:szCs w:val="16"/>
-        </w:rPr>
-        <w:t>NTERET DE RETARD</w:t>
-      </w:r>
-      <w:r>
-        <w:rPr>
-          <w:rFonts w:ascii="Times New Roman" w:hAnsi="Times New Roman"/>
-          <w:sz w:val="16"/>
-          <w:szCs w:val="16"/>
-          <w:u w:val="single"/>
-        </w:rPr>
-        <w:t xml:space="preserve"> </w:t>
-      </w:r>
-    </w:p>
-    <w:p>
-      <w:pPr>
-        <w:rPr>
-          <w:rFonts w:ascii="Times New Roman" w:hAnsi="Times New Roman"/>
-          <w:sz w:val="16"/>
-          <w:szCs w:val="16"/>
-        </w:rPr>
-      </w:pPr>
-      <w:r>
-        <w:rPr>
-          <w:rFonts w:ascii="Times New Roman" w:hAnsi="Times New Roman"/>
-          <w:sz w:val="16"/>
-          <w:szCs w:val="16"/>
-        </w:rPr>
-        <w:t>6</w:t>
-      </w:r>
-      <w:r>
-        <w:rPr>
-          <w:rFonts w:ascii="Times New Roman" w:hAnsi="Times New Roman"/>
-          <w:sz w:val="16"/>
-          <w:szCs w:val="16"/>
-        </w:rPr>
-        <w:t xml:space="preserve">.1 </w:t>
-      </w:r>
-      <w:r>
-        <w:rPr>
-          <w:rFonts w:ascii="Times New Roman" w:hAnsi="Times New Roman"/>
-          <w:sz w:val="16"/>
-          <w:szCs w:val="16"/>
-        </w:rPr>
-        <w:t xml:space="preserve">Toute somme exigible en principal, frais ou accessoires, non payée ou non remboursée par </w:t>
-      </w:r>
-      <w:r>
-        <w:rPr>
-          <w:rFonts w:ascii="Times New Roman" w:hAnsi="Times New Roman"/>
-          <w:b/>
-          <w:sz w:val="16"/>
-          <w:szCs w:val="16"/>
-        </w:rPr>
-        <w:t>l'Emprunteur</w:t>
-      </w:r>
-      <w:r>
-        <w:rPr>
-          <w:rFonts w:ascii="Times New Roman" w:hAnsi="Times New Roman"/>
-          <w:sz w:val="16"/>
-          <w:szCs w:val="16"/>
-        </w:rPr>
-        <w:t xml:space="preserve"> au titre </w:t>
-      </w:r>
-      <w:r>
-        <w:rPr>
-          <w:rFonts w:ascii="Times New Roman" w:hAnsi="Times New Roman"/>
-          <w:sz w:val="16"/>
-          <w:szCs w:val="16"/>
-        </w:rPr>
-        <w:t>du pr</w:t>
-      </w:r>
-      <w:r>
-        <w:rPr>
-          <w:rFonts w:ascii="Times New Roman" w:hAnsi="Times New Roman"/>
-          <w:sz w:val="16"/>
-          <w:szCs w:val="16"/>
-        </w:rPr>
-        <w:t>ésent c</w:t>
-      </w:r>
-      <w:r>
-        <w:rPr>
-          <w:rFonts w:ascii="Times New Roman" w:hAnsi="Times New Roman"/>
-          <w:sz w:val="16"/>
-          <w:szCs w:val="16"/>
-        </w:rPr>
-        <w:t>ontrat</w:t>
-      </w:r>
-      <w:r>
-        <w:rPr>
-          <w:rFonts w:ascii="Times New Roman" w:hAnsi="Times New Roman"/>
-          <w:sz w:val="16"/>
-          <w:szCs w:val="16"/>
-        </w:rPr>
-        <w:t xml:space="preserve"> portera intérêt de plein droit et sans mise en demeure, à compter de </w:t>
-      </w:r>
-      <w:r>
-        <w:rPr>
-          <w:rFonts w:ascii="Times New Roman" w:hAnsi="Times New Roman"/>
-          <w:sz w:val="16"/>
-          <w:szCs w:val="16"/>
-        </w:rPr>
-        <w:t>leur</w:t>
-      </w:r>
-      <w:r>
-        <w:rPr>
-          <w:rFonts w:ascii="Times New Roman" w:hAnsi="Times New Roman"/>
-          <w:sz w:val="16"/>
-          <w:szCs w:val="16"/>
-        </w:rPr>
-        <w:t xml:space="preserve"> date d'exigibilité, et jusqu’au jour du paiement ou remboursement effectif. </w:t>
-      </w:r>
-    </w:p>
-    <w:p>
-      <w:pPr>
-        <w:rPr>
-          <w:rFonts w:ascii="Times New Roman" w:hAnsi="Times New Roman"/>
-          <w:b/>
-          <w:sz w:val="16"/>
-          <w:szCs w:val="16"/>
-        </w:rPr>
-      </w:pPr>
-      <w:r>
-        <w:rPr>
-          <w:rFonts w:ascii="Times New Roman" w:hAnsi="Times New Roman"/>
-          <w:sz w:val="16"/>
-          <w:szCs w:val="16"/>
-        </w:rPr>
-        <w:t>6</w:t>
-      </w:r>
-      <w:r>
-        <w:rPr>
-          <w:rFonts w:ascii="Times New Roman" w:hAnsi="Times New Roman"/>
-          <w:sz w:val="16"/>
-          <w:szCs w:val="16"/>
-        </w:rPr>
-        <w:t xml:space="preserve">.2 </w:t>
-      </w:r>
-      <w:r>
-        <w:rPr>
-          <w:rFonts w:ascii="Times New Roman" w:hAnsi="Times New Roman"/>
-          <w:b/>
-          <w:sz w:val="16"/>
-          <w:szCs w:val="16"/>
-        </w:rPr>
-        <w:t>Le taux d'intérêt appliqué sera égal à</w:t>
-      </w:r>
-      <w:r>
-        <w:rPr>
-          <w:rFonts w:ascii="Times New Roman" w:hAnsi="Times New Roman"/>
-          <w:b/>
-          <w:sz w:val="16"/>
-          <w:szCs w:val="16"/>
-        </w:rPr>
-        <w:t xml:space="preserve"> 0,</w:t>
-      </w:r>
-      <w:r>
-        <w:rPr>
-          <w:rFonts w:ascii="Times New Roman" w:hAnsi="Times New Roman"/>
-          <w:b/>
-          <w:sz w:val="16"/>
-          <w:szCs w:val="16"/>
-        </w:rPr>
-        <w:t>3</w:t>
-      </w:r>
-      <w:r>
-        <w:rPr>
-          <w:rFonts w:ascii="Times New Roman" w:hAnsi="Times New Roman"/>
-          <w:b/>
-          <w:sz w:val="16"/>
-          <w:szCs w:val="16"/>
-        </w:rPr>
-        <w:t>% d</w:t>
-      </w:r>
-      <w:r>
-        <w:rPr>
-          <w:rFonts w:ascii="Times New Roman" w:hAnsi="Times New Roman"/>
-          <w:b/>
-          <w:sz w:val="16"/>
-          <w:szCs w:val="16"/>
-        </w:rPr>
-        <w:t xml:space="preserve">u montant de l’exigible </w:t>
-      </w:r>
-      <w:r>
-        <w:rPr>
-          <w:rFonts w:ascii="Times New Roman" w:hAnsi="Times New Roman"/>
-          <w:b/>
-          <w:sz w:val="16"/>
-          <w:szCs w:val="16"/>
-        </w:rPr>
-        <w:t>dû</w:t>
-      </w:r>
-      <w:r>
-        <w:rPr>
-          <w:rFonts w:ascii="Times New Roman" w:hAnsi="Times New Roman"/>
-          <w:b/>
-          <w:sz w:val="16"/>
-          <w:szCs w:val="16"/>
-        </w:rPr>
-        <w:t xml:space="preserve">, </w:t>
-      </w:r>
-      <w:r>
-        <w:rPr>
-          <w:rFonts w:ascii="Times New Roman" w:hAnsi="Times New Roman"/>
-          <w:b/>
-          <w:sz w:val="16"/>
-          <w:szCs w:val="16"/>
-        </w:rPr>
-        <w:t xml:space="preserve">dès le </w:t>
-      </w:r>
-      <w:r>
-        <w:rPr>
-          <w:rFonts w:ascii="Times New Roman" w:hAnsi="Times New Roman"/>
-          <w:b/>
-          <w:sz w:val="16"/>
-          <w:szCs w:val="16"/>
-        </w:rPr>
-        <w:t>premier jour</w:t>
-      </w:r>
-      <w:r>
-        <w:rPr>
-          <w:rFonts w:ascii="Times New Roman" w:hAnsi="Times New Roman"/>
-          <w:b/>
-          <w:sz w:val="16"/>
-          <w:szCs w:val="16"/>
-        </w:rPr>
-        <w:t xml:space="preserve"> de retard</w:t>
-      </w:r>
-      <w:r>
-        <w:rPr>
-          <w:rFonts w:ascii="Times New Roman" w:hAnsi="Times New Roman"/>
-          <w:b/>
-          <w:sz w:val="16"/>
-          <w:szCs w:val="16"/>
-        </w:rPr>
-        <w:t xml:space="preserve">. </w:t>
-      </w:r>
-    </w:p>
-    <w:p>
-      <w:pPr>
-        <w:rPr>
-          <w:rFonts w:ascii="Times New Roman" w:hAnsi="Times New Roman"/>
-          <w:b/>
-          <w:sz w:val="16"/>
-          <w:szCs w:val="16"/>
-        </w:rPr>
-      </w:pPr>
-      <w:r>
-        <w:rPr>
-          <w:rFonts w:ascii="Times New Roman" w:hAnsi="Times New Roman"/>
-          <w:b/>
-          <w:sz w:val="16"/>
-          <w:szCs w:val="16"/>
-        </w:rPr>
-        <w:t xml:space="preserve">Ce taux </w:t>
-      </w:r>
-      <w:r>
-        <w:rPr>
-          <w:rFonts w:ascii="Times New Roman" w:hAnsi="Times New Roman"/>
-          <w:b/>
-          <w:sz w:val="16"/>
-          <w:szCs w:val="16"/>
-        </w:rPr>
-        <w:t>sera appliqué</w:t>
-      </w:r>
-      <w:r>
-        <w:rPr>
-          <w:rFonts w:ascii="Times New Roman" w:hAnsi="Times New Roman"/>
-          <w:b/>
-          <w:sz w:val="16"/>
-          <w:szCs w:val="16"/>
-        </w:rPr>
-        <w:t xml:space="preserve"> chaque jour</w:t>
-      </w:r>
-      <w:r>
-        <w:rPr>
-          <w:rFonts w:ascii="Times New Roman" w:hAnsi="Times New Roman"/>
-          <w:b/>
-          <w:sz w:val="16"/>
-          <w:szCs w:val="16"/>
-        </w:rPr>
-        <w:t xml:space="preserve"> dès le 1</w:t>
-      </w:r>
-      <w:r>
-        <w:rPr>
-          <w:rFonts w:ascii="Times New Roman" w:hAnsi="Times New Roman"/>
-          <w:b/>
-          <w:sz w:val="16"/>
-          <w:szCs w:val="16"/>
-          <w:vertAlign w:val="superscript"/>
-        </w:rPr>
-        <w:t>er</w:t>
-      </w:r>
-      <w:r>
-        <w:rPr>
-          <w:rFonts w:ascii="Times New Roman" w:hAnsi="Times New Roman"/>
-          <w:b/>
-          <w:sz w:val="16"/>
-          <w:szCs w:val="16"/>
-        </w:rPr>
-        <w:t xml:space="preserve"> jour de retard</w:t>
-      </w:r>
-      <w:r>
-        <w:rPr>
-          <w:rFonts w:ascii="Times New Roman" w:hAnsi="Times New Roman"/>
-          <w:b/>
-          <w:sz w:val="16"/>
-          <w:szCs w:val="16"/>
-        </w:rPr>
-        <w:t xml:space="preserve"> jusqu’au jour du remboursement intégral du montant de l’exigible </w:t>
-      </w:r>
-      <w:r>
-        <w:rPr>
-          <w:rFonts w:ascii="Times New Roman" w:hAnsi="Times New Roman"/>
-          <w:b/>
-          <w:sz w:val="16"/>
-          <w:szCs w:val="16"/>
-        </w:rPr>
-        <w:t>dû</w:t>
-      </w:r>
-      <w:r>
-        <w:rPr>
-          <w:rFonts w:ascii="Times New Roman" w:hAnsi="Times New Roman"/>
-          <w:b/>
-          <w:sz w:val="16"/>
-          <w:szCs w:val="16"/>
-        </w:rPr>
-        <w:t>.</w:t>
-      </w:r>
-    </w:p>
-    <w:p>
-      <w:pPr>
-        <w:rPr>
-          <w:rFonts w:ascii="Times New Roman" w:hAnsi="Times New Roman"/>
-          <w:sz w:val="16"/>
-          <w:szCs w:val="16"/>
-        </w:rPr>
-      </w:pPr>
-    </w:p>
-    <w:p>
-      <w:pPr>
-        <w:rPr>
-          <w:rFonts w:ascii="Times New Roman" w:hAnsi="Times New Roman"/>
-          <w:sz w:val="16"/>
-          <w:szCs w:val="16"/>
-        </w:rPr>
-      </w:pPr>
-      <w:r>
-        <w:rPr>
-          <w:rFonts w:ascii="Times New Roman" w:hAnsi="Times New Roman"/>
-          <w:b/>
-          <w:sz w:val="16"/>
-          <w:szCs w:val="16"/>
-          <w:u w:val="single"/>
-        </w:rPr>
-        <w:t>ARTICLE</w:t>
-      </w:r>
-      <w:r>
-        <w:rPr>
-          <w:rFonts w:ascii="Times New Roman" w:hAnsi="Times New Roman"/>
-          <w:b/>
-          <w:sz w:val="16"/>
-          <w:szCs w:val="16"/>
-          <w:u w:val="single"/>
-        </w:rPr>
-        <w:t xml:space="preserve">7 </w:t>
-      </w:r>
-      <w:r>
-        <w:rPr>
-          <w:rFonts w:ascii="Times New Roman" w:hAnsi="Times New Roman"/>
-          <w:sz w:val="16"/>
-          <w:szCs w:val="16"/>
-        </w:rPr>
-        <w:t xml:space="preserve">: </w:t>
-      </w:r>
-      <w:r>
-        <w:rPr>
-          <w:rFonts w:ascii="Times New Roman" w:hAnsi="Times New Roman"/>
-          <w:b/>
-          <w:bCs/>
-          <w:sz w:val="16"/>
-          <w:szCs w:val="16"/>
-        </w:rPr>
-        <w:t>G</w:t>
-      </w:r>
-      <w:r>
-        <w:rPr>
-          <w:rFonts w:ascii="Times New Roman" w:hAnsi="Times New Roman"/>
-          <w:b/>
-          <w:bCs/>
-          <w:sz w:val="16"/>
-          <w:szCs w:val="16"/>
-        </w:rPr>
-        <w:t>ARANTIES ET CONFORTS</w:t>
-      </w:r>
-      <w:r>
-        <w:rPr>
-          <w:rFonts w:ascii="Times New Roman" w:hAnsi="Times New Roman"/>
-          <w:sz w:val="16"/>
-          <w:szCs w:val="16"/>
-          <w:u w:val="single"/>
-        </w:rPr>
-        <w:t xml:space="preserve"> </w:t>
-      </w:r>
-    </w:p>
-    <w:p>
-      <w:pPr>
-        <w:rPr>
-          <w:rFonts w:ascii="Times New Roman" w:hAnsi="Times New Roman"/>
-          <w:sz w:val="16"/>
-          <w:szCs w:val="16"/>
-        </w:rPr>
-      </w:pPr>
-      <w:r>
-        <w:rPr>
-          <w:rFonts w:ascii="Times New Roman" w:hAnsi="Times New Roman"/>
-          <w:sz w:val="16"/>
-          <w:szCs w:val="16"/>
-        </w:rPr>
-        <w:t>Pour assurer le remboursement intégral du prêt actuel, d'un montant d</w:t>
-      </w:r>
-      <w:bookmarkStart w:id="29" w:name="_Hlk184026071"/>
-      <w:r>
-        <w:rPr>
-          <w:rFonts w:ascii="Times New Roman" w:hAnsi="Times New Roman"/>
-          <w:sz w:val="16"/>
-          <w:szCs w:val="16"/>
-        </w:rPr>
-        <w:t xml:space="preserve">e </w:t>
-      </w:r>
-      <w:r>
-        <w:rPr>
-          <w:rFonts w:ascii="Times New Roman" w:hAnsi="Times New Roman"/>
-          <w:b/>
-          <w:sz w:val="16"/>
-          <w:szCs w:val="16"/>
-        </w:rPr>
-        <w:t>${</w:t>
-      </w:r>
-      <w:proofErr w:type="spellStart"/>
-      <w:r>
-        <w:rPr>
-          <w:rFonts w:ascii="Times New Roman" w:hAnsi="Times New Roman"/>
-          <w:b/>
-          <w:sz w:val="16"/>
-          <w:szCs w:val="16"/>
-        </w:rPr>
-        <w:t>verbal_</w:t>
-      </w:r>
-      <w:proofErr w:type="gramStart"/>
-      <w:r>
-        <w:rPr>
-          <w:rFonts w:ascii="Times New Roman" w:hAnsi="Times New Roman"/>
-          <w:b/>
-          <w:sz w:val="16"/>
-          <w:szCs w:val="16"/>
-        </w:rPr>
-        <w:t>trial.amount</w:t>
-      </w:r>
-      <w:proofErr w:type="spellEnd"/>
-      <w:proofErr w:type="gramEnd"/>
-      <w:r>
-        <w:rPr>
-          <w:rFonts w:ascii="Times New Roman" w:hAnsi="Times New Roman"/>
-          <w:b/>
-          <w:sz w:val="16"/>
-          <w:szCs w:val="16"/>
-        </w:rPr>
-        <w:t>}</w:t>
-      </w:r>
-      <w:r>
-        <w:rPr>
-          <w:rFonts w:ascii="Times New Roman" w:hAnsi="Times New Roman"/>
-          <w:b/>
-          <w:sz w:val="16"/>
-          <w:szCs w:val="16"/>
-        </w:rPr>
-        <w:t xml:space="preserve"> (</w:t>
-      </w:r>
-      <w:r>
-        <w:rPr>
-          <w:rFonts w:ascii="Times New Roman" w:hAnsi="Times New Roman"/>
-          <w:b/>
-          <w:sz w:val="16"/>
-          <w:szCs w:val="16"/>
-        </w:rPr>
-        <w:t>${verbal_trial.amount</w:t>
-      </w:r>
-      <w:r>
-        <w:rPr>
-          <w:rFonts w:ascii="Times New Roman" w:hAnsi="Times New Roman"/>
-          <w:b/>
-          <w:sz w:val="16"/>
-          <w:szCs w:val="16"/>
-        </w:rPr>
-        <w:t>.fr</w:t>
-      </w:r>
-      <w:r>
-        <w:rPr>
-          <w:rFonts w:ascii="Times New Roman" w:hAnsi="Times New Roman"/>
-          <w:b/>
-          <w:sz w:val="16"/>
-          <w:szCs w:val="16"/>
-        </w:rPr>
-        <w:t>}</w:t>
-      </w:r>
       <w:r>
         <w:rPr>
           <w:rFonts w:ascii="Times New Roman" w:hAnsi="Times New Roman"/>
@@ -4937,29 +4133,7 @@
           <w:sz w:val="16"/>
           <w:szCs w:val="16"/>
         </w:rPr>
-        <w:t>${</w:t>
-      </w:r>
-      <w:proofErr w:type="spellStart"/>
-      <w:r>
-        <w:rPr>
-          <w:rFonts w:ascii="Times New Roman" w:hAnsi="Times New Roman"/>
-          <w:b/>
-          <w:bCs/>
-          <w:sz w:val="16"/>
-          <w:szCs w:val="16"/>
-        </w:rPr>
-        <w:t>guaranteeList</w:t>
-      </w:r>
-      <w:proofErr w:type="spellEnd"/>
-      <w:r>
-        <w:rPr>
-          <w:rFonts w:ascii="Times New Roman" w:hAnsi="Times New Roman"/>
-          <w:b/>
-          <w:bCs/>
-          <w:sz w:val="16"/>
-          <w:szCs w:val="16"/>
-        </w:rPr>
-        <w:t>}</w:t>
+        <w:t>${guaranteeList}</w:t>
       </w:r>
     </w:p>
     <w:p>
@@ -4990,7 +4164,6 @@
         </w:rPr>
         <w:t>${</w:t>
       </w:r>
-      <w:proofErr w:type="gramStart"/>
       <w:r>
         <w:rPr>
           <w:rFonts w:ascii="Times New Roman" w:hAnsi="Times New Roman"/>
@@ -5011,19 +4184,7 @@
           <w:szCs w:val="16"/>
           <w:lang w:val="en-US"/>
         </w:rPr>
-        <w:t>$</w:t>
-      </w:r>
-      <w:proofErr w:type="gramEnd"/>
-      <w:r>
-        <w:rPr>
-          <w:rFonts w:ascii="Times New Roman" w:hAnsi="Times New Roman"/>
-          <w:b/>
-          <w:bCs/>
-          <w:sz w:val="16"/>
-          <w:szCs w:val="16"/>
-          <w:lang w:val="en-US"/>
-        </w:rPr>
-        <w:t>{comment}</w:t>
+        <w:t>${comment}</w:t>
       </w:r>
     </w:p>
     <w:p>
@@ -5045,29 +4206,7 @@
           <w:sz w:val="16"/>
           <w:szCs w:val="16"/>
         </w:rPr>
-        <w:t>${/</w:t>
-      </w:r>
-      <w:proofErr w:type="spellStart"/>
-      <w:r>
-        <w:rPr>
-          <w:rFonts w:ascii="Times New Roman" w:hAnsi="Times New Roman"/>
-          <w:b/>
-          <w:bCs/>
-          <w:sz w:val="16"/>
-          <w:szCs w:val="16"/>
-        </w:rPr>
-        <w:t>guaranteeList</w:t>
-      </w:r>
-      <w:proofErr w:type="spellEnd"/>
-      <w:r>
-        <w:rPr>
-          <w:rFonts w:ascii="Times New Roman" w:hAnsi="Times New Roman"/>
-          <w:b/>
-          <w:bCs/>
-          <w:sz w:val="16"/>
-          <w:szCs w:val="16"/>
-        </w:rPr>
-        <w:t>}</w:t>
+        <w:t>${/guaranteeList}</w:t>
       </w:r>
     </w:p>
     <w:p>
@@ -6833,7 +5972,92 @@
           <w:sz w:val="16"/>
           <w:szCs w:val="16"/>
         </w:rPr>
-        <w:t xml:space="preserve">n’en serait pour autant </w:t>
+        <w:t>n’en serait pour autant pas remise</w:t>
+      </w:r>
+      <w:r>
+        <w:rPr>
+          <w:rFonts w:ascii="Times New Roman" w:hAnsi="Times New Roman"/>
+          <w:sz w:val="16"/>
+          <w:szCs w:val="16"/>
+        </w:rPr>
+        <w:t xml:space="preserve"> en question, pour autant que son objet principal</w:t>
+      </w:r>
+      <w:r>
+        <w:rPr>
+          <w:rFonts w:ascii="Times New Roman" w:hAnsi="Times New Roman"/>
+          <w:sz w:val="16"/>
+          <w:szCs w:val="16"/>
+        </w:rPr>
+        <w:t xml:space="preserve"> puisse être déterminé et réalisé. </w:t>
+      </w:r>
+    </w:p>
+    <w:p>
+      <w:pPr>
+        <w:rPr>
+          <w:rFonts w:ascii="Times New Roman" w:hAnsi="Times New Roman"/>
+          <w:sz w:val="16"/>
+          <w:szCs w:val="16"/>
+        </w:rPr>
+      </w:pPr>
+      <w:r>
+        <w:rPr>
+          <w:rFonts w:ascii="Times New Roman" w:hAnsi="Times New Roman"/>
+          <w:sz w:val="16"/>
+          <w:szCs w:val="16"/>
+        </w:rPr>
+        <w:t xml:space="preserve">10.5 </w:t>
+      </w:r>
+      <w:r>
+        <w:rPr>
+          <w:rFonts w:ascii="Times New Roman" w:hAnsi="Times New Roman"/>
+          <w:b/>
+          <w:sz w:val="16"/>
+          <w:szCs w:val="16"/>
+        </w:rPr>
+        <w:t>L’Emprunteur</w:t>
+      </w:r>
+      <w:r>
+        <w:rPr>
+          <w:rFonts w:ascii="Times New Roman" w:hAnsi="Times New Roman"/>
+          <w:sz w:val="16"/>
+          <w:szCs w:val="16"/>
+        </w:rPr>
+        <w:t xml:space="preserve"> paiera et indemnisera </w:t>
+      </w:r>
+      <w:r>
+        <w:rPr>
+          <w:rFonts w:ascii="Times New Roman" w:hAnsi="Times New Roman"/>
+          <w:b/>
+          <w:sz w:val="16"/>
+          <w:szCs w:val="16"/>
+        </w:rPr>
+        <w:t>l’</w:t>
+      </w:r>
+      <w:r>
+        <w:rPr>
+          <w:rFonts w:ascii="Times New Roman" w:hAnsi="Times New Roman"/>
+          <w:b/>
+          <w:sz w:val="16"/>
+          <w:szCs w:val="16"/>
+        </w:rPr>
+        <w:t>I</w:t>
+      </w:r>
+      <w:r>
+        <w:rPr>
+          <w:rFonts w:ascii="Times New Roman" w:hAnsi="Times New Roman"/>
+          <w:b/>
+          <w:sz w:val="16"/>
+          <w:szCs w:val="16"/>
+        </w:rPr>
+        <w:t>nstitution</w:t>
+      </w:r>
+      <w:r>
+        <w:rPr>
+          <w:rFonts w:ascii="Times New Roman" w:hAnsi="Times New Roman"/>
+          <w:sz w:val="16"/>
+          <w:szCs w:val="16"/>
+        </w:rPr>
+        <w:t xml:space="preserve"> outre toute taxe, de tout droit de timbre ou tout autre impôt imposé par </w:t>
       </w:r>
       <w:r>
         <w:rPr>
@@ -6842,92 +6066,7 @@
           <w:szCs w:val="16"/>
         </w:rPr>
         <w:lastRenderedPageBreak/>
-        <w:t>pas remise</w:t>
-      </w:r>
-      <w:r>
-        <w:rPr>
-          <w:rFonts w:ascii="Times New Roman" w:hAnsi="Times New Roman"/>
-          <w:sz w:val="16"/>
-          <w:szCs w:val="16"/>
-        </w:rPr>
-        <w:t xml:space="preserve"> en question, pour autant que son objet principal</w:t>
-      </w:r>
-      <w:r>
-        <w:rPr>
-          <w:rFonts w:ascii="Times New Roman" w:hAnsi="Times New Roman"/>
-          <w:sz w:val="16"/>
-          <w:szCs w:val="16"/>
-        </w:rPr>
-        <w:t xml:space="preserve"> puisse être déterminé et réalisé. </w:t>
-      </w:r>
-    </w:p>
-    <w:p>
-      <w:pPr>
-        <w:rPr>
-          <w:rFonts w:ascii="Times New Roman" w:hAnsi="Times New Roman"/>
-          <w:sz w:val="16"/>
-          <w:szCs w:val="16"/>
-        </w:rPr>
-      </w:pPr>
-      <w:r>
-        <w:rPr>
-          <w:rFonts w:ascii="Times New Roman" w:hAnsi="Times New Roman"/>
-          <w:sz w:val="16"/>
-          <w:szCs w:val="16"/>
-        </w:rPr>
-        <w:t xml:space="preserve">10.5 </w:t>
-      </w:r>
-      <w:r>
-        <w:rPr>
-          <w:rFonts w:ascii="Times New Roman" w:hAnsi="Times New Roman"/>
-          <w:b/>
-          <w:sz w:val="16"/>
-          <w:szCs w:val="16"/>
-        </w:rPr>
-        <w:t>L’Emprunteur</w:t>
-      </w:r>
-      <w:r>
-        <w:rPr>
-          <w:rFonts w:ascii="Times New Roman" w:hAnsi="Times New Roman"/>
-          <w:sz w:val="16"/>
-          <w:szCs w:val="16"/>
-        </w:rPr>
-        <w:t xml:space="preserve"> paiera et indemnisera </w:t>
-      </w:r>
-      <w:r>
-        <w:rPr>
-          <w:rFonts w:ascii="Times New Roman" w:hAnsi="Times New Roman"/>
-          <w:b/>
-          <w:sz w:val="16"/>
-          <w:szCs w:val="16"/>
-        </w:rPr>
-        <w:t>l’</w:t>
-      </w:r>
-      <w:r>
-        <w:rPr>
-          <w:rFonts w:ascii="Times New Roman" w:hAnsi="Times New Roman"/>
-          <w:b/>
-          <w:sz w:val="16"/>
-          <w:szCs w:val="16"/>
-        </w:rPr>
-        <w:t>I</w:t>
-      </w:r>
-      <w:r>
-        <w:rPr>
-          <w:rFonts w:ascii="Times New Roman" w:hAnsi="Times New Roman"/>
-          <w:b/>
-          <w:sz w:val="16"/>
-          <w:szCs w:val="16"/>
-        </w:rPr>
-        <w:t>nstitution</w:t>
-      </w:r>
-      <w:r>
-        <w:rPr>
-          <w:rFonts w:ascii="Times New Roman" w:hAnsi="Times New Roman"/>
-          <w:sz w:val="16"/>
-          <w:szCs w:val="16"/>
-        </w:rPr>
-        <w:t xml:space="preserve"> outre toute taxe, de tout droit de timbre ou tout autre impôt imposé par quelque autorité nationale ou supranationale qui pourrait être exigible ou </w:t>
+        <w:t xml:space="preserve">quelque autorité nationale ou supranationale qui pourrait être exigible ou </w:t>
       </w:r>
       <w:r>
         <w:rPr>
@@ -6961,24 +6100,6 @@
         </w:rPr>
         <w:t xml:space="preserve"> frais d’enregistrement et de timbres. </w:t>
       </w:r>
-    </w:p>
-    <w:p>
-      <w:pPr>
-        <w:rPr>
-          <w:rFonts w:ascii="Times New Roman" w:hAnsi="Times New Roman"/>
-          <w:sz w:val="16"/>
-          <w:szCs w:val="16"/>
-        </w:rPr>
-      </w:pPr>
-    </w:p>
-    <w:p>
-      <w:pPr>
-        <w:rPr>
-          <w:rFonts w:ascii="Times New Roman" w:hAnsi="Times New Roman"/>
-          <w:sz w:val="16"/>
-          <w:szCs w:val="16"/>
-        </w:rPr>
-      </w:pPr>
     </w:p>
     <w:p>
       <w:pPr>
@@ -7527,15 +6648,6 @@
           <w:szCs w:val="16"/>
         </w:rPr>
       </w:pPr>
-    </w:p>
-    <w:p>
-      <w:pPr>
-        <w:rPr>
-          <w:rFonts w:ascii="Times New Roman" w:hAnsi="Times New Roman"/>
-          <w:sz w:val="16"/>
-          <w:szCs w:val="16"/>
-        </w:rPr>
-      </w:pPr>
       <w:r>
         <w:rPr>
           <w:rFonts w:ascii="Times New Roman" w:hAnsi="Times New Roman"/>
@@ -7765,16 +6877,7 @@
           <w:sz w:val="16"/>
           <w:szCs w:val="16"/>
         </w:rPr>
-        <w:t xml:space="preserve"> qui pourront être </w:t>
-      </w:r>
-      <w:r>
-        <w:rPr>
-          <w:rFonts w:ascii="Times New Roman" w:hAnsi="Times New Roman"/>
-          <w:b/>
-          <w:sz w:val="16"/>
-          <w:szCs w:val="16"/>
-        </w:rPr>
-        <w:t>dues par le C</w:t>
+        <w:t xml:space="preserve"> qui pourront être dues par le C</w:t>
       </w:r>
       <w:r>
         <w:rPr>
@@ -8291,25 +7394,7 @@
           <w:sz w:val="16"/>
           <w:szCs w:val="16"/>
         </w:rPr>
-        <w:t>${</w:t>
-      </w:r>
-      <w:proofErr w:type="spellStart"/>
-      <w:r>
-        <w:rPr>
-          <w:rFonts w:ascii="Times New Roman" w:hAnsi="Times New Roman"/>
-          <w:sz w:val="16"/>
-          <w:szCs w:val="16"/>
-        </w:rPr>
-        <w:t>current_date</w:t>
-      </w:r>
-      <w:proofErr w:type="spellEnd"/>
-      <w:r>
-        <w:rPr>
-          <w:rFonts w:ascii="Times New Roman" w:hAnsi="Times New Roman"/>
-          <w:sz w:val="16"/>
-          <w:szCs w:val="16"/>
-        </w:rPr>
-        <w:t>}</w:t>
+        <w:t>${current_date}</w:t>
       </w:r>
       <w:r>
         <w:rPr>
@@ -8640,31 +7725,7 @@
         <w:sz w:val="16"/>
         <w:szCs w:val="16"/>
       </w:rPr>
-      <w:t>${</w:t>
-    </w:r>
-    <w:proofErr w:type="spellStart"/>
-    <w:proofErr w:type="gramStart"/>
-    <w:r>
-      <w:rPr>
-        <w:rFonts w:ascii="Times New Roman" w:hAnsi="Times New Roman"/>
-        <w:b/>
-        <w:bCs/>
-        <w:sz w:val="16"/>
-        <w:szCs w:val="16"/>
-      </w:rPr>
-      <w:t>company.denomination</w:t>
-    </w:r>
-    <w:proofErr w:type="spellEnd"/>
-    <w:proofErr w:type="gramEnd"/>
-    <w:r>
-      <w:rPr>
-        <w:rFonts w:ascii="Times New Roman" w:hAnsi="Times New Roman"/>
-        <w:b/>
-        <w:bCs/>
-        <w:sz w:val="16"/>
-        <w:szCs w:val="16"/>
-      </w:rPr>
-      <w:t>}</w:t>
+      <w:t>${company.denomination}</w:t>
     </w:r>
   </w:p>
 </w:ftr>
@@ -10061,6 +9122,18 @@
   </w:num>
   <w:num w:numId="11" w16cid:durableId="1614479883">
     <w:abstractNumId w:val="0"/>
+  </w:num>
+  <w:num w:numId="12" w16cid:durableId="1668626534">
+    <w:abstractNumId w:val="6"/>
+    <w:lvlOverride w:ilvl="0"/>
+    <w:lvlOverride w:ilvl="1"/>
+    <w:lvlOverride w:ilvl="2"/>
+    <w:lvlOverride w:ilvl="3"/>
+    <w:lvlOverride w:ilvl="4"/>
+    <w:lvlOverride w:ilvl="5"/>
+    <w:lvlOverride w:ilvl="6"/>
+    <w:lvlOverride w:ilvl="7"/>
+    <w:lvlOverride w:ilvl="8"/>
   </w:num>
 </w:numbering>
 </file>

</xml_diff>

<commit_message>
ajout des infos sur les contrats
</commit_message>
<xml_diff>
--- a/document_templates/Contracts/company/contract_company.docx
+++ b/document_templates/Contracts/company/contract_company.docx
@@ -368,7 +368,6 @@
         <w:t>${</w:t>
       </w:r>
       <w:proofErr w:type="spellStart"/>
-      <w:proofErr w:type="gramStart"/>
       <w:r>
         <w:rPr>
           <w:rFonts w:ascii="Times New Roman" w:hAnsi="Times New Roman"/>
@@ -379,7 +378,6 @@
         <w:t>company.denomination</w:t>
       </w:r>
       <w:proofErr w:type="spellEnd"/>
-      <w:proofErr w:type="gramEnd"/>
       <w:r>
         <w:rPr>
           <w:rFonts w:ascii="Times New Roman" w:hAnsi="Times New Roman"/>
@@ -420,27 +418,15 @@
         <w:t>${</w:t>
       </w:r>
       <w:proofErr w:type="spellStart"/>
-      <w:proofErr w:type="gramStart"/>
-      <w:r>
-        <w:rPr>
-          <w:rFonts w:ascii="Times New Roman" w:hAnsi="Times New Roman"/>
-          <w:b/>
-          <w:bCs/>
-          <w:sz w:val="16"/>
-          <w:szCs w:val="16"/>
-        </w:rPr>
-        <w:t>company.legal</w:t>
-      </w:r>
-      <w:proofErr w:type="gramEnd"/>
-      <w:r>
-        <w:rPr>
-          <w:rFonts w:ascii="Times New Roman" w:hAnsi="Times New Roman"/>
-          <w:b/>
-          <w:bCs/>
-          <w:sz w:val="16"/>
-          <w:szCs w:val="16"/>
-        </w:rPr>
-        <w:t>_status</w:t>
+      <w:r>
+        <w:rPr>
+          <w:rFonts w:ascii="Times New Roman" w:hAnsi="Times New Roman"/>
+          <w:b/>
+          <w:bCs/>
+          <w:sz w:val="16"/>
+          <w:szCs w:val="16"/>
+        </w:rPr>
+        <w:t>company.legal_status</w:t>
       </w:r>
       <w:proofErr w:type="spellEnd"/>
       <w:r>
@@ -500,27 +486,15 @@
         <w:t>${</w:t>
       </w:r>
       <w:proofErr w:type="spellStart"/>
-      <w:proofErr w:type="gramStart"/>
-      <w:r>
-        <w:rPr>
-          <w:rFonts w:ascii="Times New Roman" w:hAnsi="Times New Roman"/>
-          <w:b/>
-          <w:bCs/>
-          <w:sz w:val="16"/>
-          <w:szCs w:val="16"/>
-        </w:rPr>
-        <w:t>company.head</w:t>
-      </w:r>
-      <w:proofErr w:type="gramEnd"/>
-      <w:r>
-        <w:rPr>
-          <w:rFonts w:ascii="Times New Roman" w:hAnsi="Times New Roman"/>
-          <w:b/>
-          <w:bCs/>
-          <w:sz w:val="16"/>
-          <w:szCs w:val="16"/>
-        </w:rPr>
-        <w:t>_office_address</w:t>
+      <w:r>
+        <w:rPr>
+          <w:rFonts w:ascii="Times New Roman" w:hAnsi="Times New Roman"/>
+          <w:b/>
+          <w:bCs/>
+          <w:sz w:val="16"/>
+          <w:szCs w:val="16"/>
+        </w:rPr>
+        <w:t>company.head_office_address</w:t>
       </w:r>
       <w:proofErr w:type="spellEnd"/>
       <w:r>
@@ -551,7 +525,6 @@
         <w:t>dans la commune ${</w:t>
       </w:r>
       <w:proofErr w:type="spellStart"/>
-      <w:proofErr w:type="gramStart"/>
       <w:r>
         <w:rPr>
           <w:rFonts w:ascii="Times New Roman" w:hAnsi="Times New Roman"/>
@@ -561,7 +534,6 @@
         <w:t>company.commune</w:t>
       </w:r>
       <w:proofErr w:type="spellEnd"/>
-      <w:proofErr w:type="gramEnd"/>
       <w:r>
         <w:rPr>
           <w:rFonts w:ascii="Times New Roman" w:hAnsi="Times New Roman"/>
@@ -582,7 +554,6 @@
         <w:t>${</w:t>
       </w:r>
       <w:proofErr w:type="spellStart"/>
-      <w:proofErr w:type="gramStart"/>
       <w:r>
         <w:rPr>
           <w:rFonts w:ascii="Times New Roman" w:hAnsi="Times New Roman"/>
@@ -594,7 +565,6 @@
         <w:t>company.bp</w:t>
       </w:r>
       <w:proofErr w:type="spellEnd"/>
-      <w:proofErr w:type="gramEnd"/>
       <w:r>
         <w:rPr>
           <w:rFonts w:ascii="Times New Roman" w:hAnsi="Times New Roman"/>
@@ -626,27 +596,15 @@
         <w:t>${</w:t>
       </w:r>
       <w:proofErr w:type="spellStart"/>
-      <w:proofErr w:type="gramStart"/>
-      <w:r>
-        <w:rPr>
-          <w:rFonts w:ascii="Times New Roman" w:hAnsi="Times New Roman"/>
-          <w:b/>
-          <w:bCs/>
-          <w:sz w:val="16"/>
-          <w:szCs w:val="16"/>
-        </w:rPr>
-        <w:t>company.rccm</w:t>
-      </w:r>
-      <w:proofErr w:type="gramEnd"/>
-      <w:r>
-        <w:rPr>
-          <w:rFonts w:ascii="Times New Roman" w:hAnsi="Times New Roman"/>
-          <w:b/>
-          <w:bCs/>
-          <w:sz w:val="16"/>
-          <w:szCs w:val="16"/>
-        </w:rPr>
-        <w:t>_number</w:t>
+      <w:r>
+        <w:rPr>
+          <w:rFonts w:ascii="Times New Roman" w:hAnsi="Times New Roman"/>
+          <w:b/>
+          <w:bCs/>
+          <w:sz w:val="16"/>
+          <w:szCs w:val="16"/>
+        </w:rPr>
+        <w:t>company.rccm_number</w:t>
       </w:r>
       <w:proofErr w:type="spellEnd"/>
       <w:r>
@@ -1401,7 +1359,6 @@
         </w:rPr>
         <w:t>${</w:t>
       </w:r>
-      <w:proofErr w:type="gramStart"/>
       <w:r>
         <w:rPr>
           <w:rFonts w:ascii="Times New Roman" w:hAnsi="Times New Roman"/>
@@ -1442,7 +1399,6 @@
         </w:rPr>
         <w:t xml:space="preserve"> </w:t>
       </w:r>
-      <w:proofErr w:type="gramEnd"/>
       <w:r>
         <w:rPr>
           <w:rFonts w:ascii="Times New Roman" w:hAnsi="Times New Roman"/>
@@ -1492,20 +1448,9 @@
           <w:sz w:val="16"/>
           <w:szCs w:val="16"/>
         </w:rPr>
-        <w:t>verbal_</w:t>
-      </w:r>
-      <w:proofErr w:type="gramStart"/>
-      <w:r>
-        <w:rPr>
-          <w:rFonts w:ascii="Times New Roman" w:hAnsi="Times New Roman"/>
-          <w:b/>
-          <w:sz w:val="16"/>
-          <w:szCs w:val="16"/>
-        </w:rPr>
-        <w:t>trial.amount</w:t>
+        <w:t>verbal_trial.amount</w:t>
       </w:r>
       <w:proofErr w:type="spellEnd"/>
-      <w:proofErr w:type="gramEnd"/>
       <w:r>
         <w:rPr>
           <w:rFonts w:ascii="Times New Roman" w:hAnsi="Times New Roman"/>
@@ -1547,20 +1492,9 @@
           <w:sz w:val="16"/>
           <w:szCs w:val="16"/>
         </w:rPr>
-        <w:t>verbal_</w:t>
-      </w:r>
-      <w:proofErr w:type="gramStart"/>
-      <w:r>
-        <w:rPr>
-          <w:rFonts w:ascii="Times New Roman" w:hAnsi="Times New Roman"/>
-          <w:b/>
-          <w:sz w:val="16"/>
-          <w:szCs w:val="16"/>
-        </w:rPr>
-        <w:t>trial.duration</w:t>
+        <w:t>verbal_trial.duration</w:t>
       </w:r>
       <w:proofErr w:type="spellEnd"/>
-      <w:proofErr w:type="gramEnd"/>
       <w:r>
         <w:rPr>
           <w:rFonts w:ascii="Times New Roman" w:hAnsi="Times New Roman"/>
@@ -1716,40 +1650,7 @@
           <w:szCs w:val="16"/>
           <w:lang w:val="fr-GA"/>
         </w:rPr>
-        <w:t>verbal_</w:t>
-      </w:r>
-      <w:proofErr w:type="gramStart"/>
-      <w:r>
-        <w:rPr>
-          <w:rFonts w:ascii="Times New Roman" w:hAnsi="Times New Roman"/>
-          <w:b/>
-          <w:sz w:val="16"/>
-          <w:szCs w:val="16"/>
-          <w:lang w:val="fr-GA"/>
-        </w:rPr>
-        <w:t>trial.administrative</w:t>
-      </w:r>
-      <w:proofErr w:type="gramEnd"/>
-      <w:r>
-        <w:rPr>
-          <w:rFonts w:ascii="Times New Roman" w:hAnsi="Times New Roman"/>
-          <w:b/>
-          <w:sz w:val="16"/>
-          <w:szCs w:val="16"/>
-          <w:lang w:val="fr-GA"/>
-        </w:rPr>
-        <w:t>_fees_</w:t>
-      </w:r>
-      <w:proofErr w:type="gramStart"/>
-      <w:r>
-        <w:rPr>
-          <w:rFonts w:ascii="Times New Roman" w:hAnsi="Times New Roman"/>
-          <w:b/>
-          <w:sz w:val="16"/>
-          <w:szCs w:val="16"/>
-          <w:lang w:val="fr-GA"/>
-        </w:rPr>
-        <w:t>percentage</w:t>
+        <w:t>verbal_trial.administrative_fees_percentage</w:t>
       </w:r>
       <w:proofErr w:type="spellEnd"/>
       <w:r>
@@ -1761,7 +1662,6 @@
         </w:rPr>
         <w:t>}%</w:t>
       </w:r>
-      <w:proofErr w:type="gramEnd"/>
       <w:r>
         <w:rPr>
           <w:rFonts w:ascii="Times New Roman" w:hAnsi="Times New Roman"/>
@@ -1804,40 +1704,7 @@
           <w:szCs w:val="16"/>
           <w:lang w:val="fr-GA"/>
         </w:rPr>
-        <w:t>verbal_</w:t>
-      </w:r>
-      <w:proofErr w:type="gramStart"/>
-      <w:r>
-        <w:rPr>
-          <w:rFonts w:ascii="Times New Roman" w:hAnsi="Times New Roman"/>
-          <w:b/>
-          <w:sz w:val="16"/>
-          <w:szCs w:val="16"/>
-          <w:lang w:val="fr-GA"/>
-        </w:rPr>
-        <w:t>trial.insurance</w:t>
-      </w:r>
-      <w:proofErr w:type="gramEnd"/>
-      <w:r>
-        <w:rPr>
-          <w:rFonts w:ascii="Times New Roman" w:hAnsi="Times New Roman"/>
-          <w:b/>
-          <w:sz w:val="16"/>
-          <w:szCs w:val="16"/>
-          <w:lang w:val="fr-GA"/>
-        </w:rPr>
-        <w:t>_</w:t>
-      </w:r>
-      <w:proofErr w:type="gramStart"/>
-      <w:r>
-        <w:rPr>
-          <w:rFonts w:ascii="Times New Roman" w:hAnsi="Times New Roman"/>
-          <w:b/>
-          <w:sz w:val="16"/>
-          <w:szCs w:val="16"/>
-          <w:lang w:val="fr-GA"/>
-        </w:rPr>
-        <w:t>premium</w:t>
+        <w:t>verbal_trial.insurance_premium</w:t>
       </w:r>
       <w:proofErr w:type="spellEnd"/>
       <w:r>
@@ -1847,17 +1714,7 @@
           <w:sz w:val="16"/>
           <w:szCs w:val="16"/>
         </w:rPr>
-        <w:t>}FCFA</w:t>
-      </w:r>
-      <w:proofErr w:type="gramEnd"/>
-      <w:r>
-        <w:rPr>
-          <w:rFonts w:ascii="Times New Roman" w:hAnsi="Times New Roman"/>
-          <w:b/>
-          <w:sz w:val="16"/>
-          <w:szCs w:val="16"/>
-        </w:rPr>
-        <w:t xml:space="preserve"> soit 3%</w:t>
+        <w:t>}FCFA soit 3%</w:t>
       </w:r>
     </w:p>
     <w:p>
@@ -1891,27 +1748,7 @@
           <w:sz w:val="16"/>
           <w:szCs w:val="16"/>
         </w:rPr>
-        <w:t>verbal_</w:t>
-      </w:r>
-      <w:proofErr w:type="gramStart"/>
-      <w:r>
-        <w:rPr>
-          <w:rFonts w:ascii="Times New Roman" w:hAnsi="Times New Roman"/>
-          <w:b/>
-          <w:sz w:val="16"/>
-          <w:szCs w:val="16"/>
-        </w:rPr>
-        <w:t>trial.frais</w:t>
-      </w:r>
-      <w:proofErr w:type="gramEnd"/>
-      <w:r>
-        <w:rPr>
-          <w:rFonts w:ascii="Times New Roman" w:hAnsi="Times New Roman"/>
-          <w:b/>
-          <w:sz w:val="16"/>
-          <w:szCs w:val="16"/>
-        </w:rPr>
-        <w:t>_administration</w:t>
+        <w:t>verbal_trial.frais_administration</w:t>
       </w:r>
       <w:proofErr w:type="spellEnd"/>
       <w:r>
@@ -2066,51 +1903,76 @@
           <w:sz w:val="16"/>
           <w:szCs w:val="16"/>
         </w:rPr>
-        <w:t xml:space="preserve">Le Prêt est consenti pour une durée de </w:t>
-      </w:r>
-      <w:r>
-        <w:rPr>
-          <w:rFonts w:ascii="Times New Roman" w:hAnsi="Times New Roman"/>
-          <w:b/>
-          <w:bCs/>
-          <w:sz w:val="16"/>
-          <w:szCs w:val="16"/>
-        </w:rPr>
-        <w:t>${</w:t>
+        <w:t>Le Prêt est consenti pour une durée de</w:t>
+      </w:r>
+      <w:r>
+        <w:rPr>
+          <w:rFonts w:ascii="Times New Roman" w:hAnsi="Times New Roman"/>
+          <w:sz w:val="16"/>
+          <w:szCs w:val="16"/>
+        </w:rPr>
+        <w:t xml:space="preserve"> </w:t>
+      </w:r>
+      <w:r>
+        <w:rPr>
+          <w:rFonts w:ascii="Times New Roman" w:hAnsi="Times New Roman"/>
+          <w:b/>
+          <w:bCs/>
+          <w:sz w:val="16"/>
+          <w:szCs w:val="16"/>
+        </w:rPr>
+        <w:t>${echance.fr}</w:t>
+      </w:r>
+      <w:r>
+        <w:rPr>
+          <w:rFonts w:ascii="Times New Roman" w:hAnsi="Times New Roman"/>
+          <w:b/>
+          <w:bCs/>
+          <w:sz w:val="16"/>
+          <w:szCs w:val="16"/>
+        </w:rPr>
+        <w:t xml:space="preserve"> </w:t>
+      </w:r>
+      <w:r>
+        <w:rPr>
+          <w:rFonts w:ascii="Times New Roman" w:hAnsi="Times New Roman"/>
+          <w:b/>
+          <w:bCs/>
+          <w:sz w:val="16"/>
+          <w:szCs w:val="16"/>
+        </w:rPr>
+        <w:t>(${</w:t>
       </w:r>
       <w:proofErr w:type="spellStart"/>
       <w:r>
         <w:rPr>
           <w:rFonts w:ascii="Times New Roman" w:hAnsi="Times New Roman"/>
           <w:b/>
-          <w:bCs/>
-          <w:sz w:val="16"/>
-          <w:szCs w:val="16"/>
-        </w:rPr>
-        <w:t>verbal_</w:t>
-      </w:r>
-      <w:proofErr w:type="gramStart"/>
-      <w:r>
-        <w:rPr>
-          <w:rFonts w:ascii="Times New Roman" w:hAnsi="Times New Roman"/>
-          <w:b/>
-          <w:bCs/>
-          <w:sz w:val="16"/>
-          <w:szCs w:val="16"/>
-        </w:rPr>
-        <w:t>trial.duration</w:t>
+          <w:sz w:val="16"/>
+          <w:szCs w:val="16"/>
+        </w:rPr>
+        <w:t>verbal_trial.duration</w:t>
       </w:r>
       <w:proofErr w:type="spellEnd"/>
-      <w:proofErr w:type="gramEnd"/>
-      <w:r>
-        <w:rPr>
-          <w:rFonts w:ascii="Times New Roman" w:hAnsi="Times New Roman"/>
-          <w:b/>
-          <w:bCs/>
-          <w:sz w:val="16"/>
-          <w:szCs w:val="16"/>
-        </w:rPr>
-        <w:t xml:space="preserve">} </w:t>
+      <w:r>
+        <w:rPr>
+          <w:rFonts w:ascii="Times New Roman" w:hAnsi="Times New Roman"/>
+          <w:b/>
+          <w:bCs/>
+          <w:sz w:val="16"/>
+          <w:szCs w:val="16"/>
+        </w:rPr>
+        <w:t>})</w:t>
+      </w:r>
+      <w:r>
+        <w:rPr>
+          <w:rFonts w:ascii="Times New Roman" w:hAnsi="Times New Roman"/>
+          <w:b/>
+          <w:bCs/>
+          <w:sz w:val="16"/>
+          <w:szCs w:val="16"/>
+        </w:rPr>
+        <w:t xml:space="preserve"> </w:t>
       </w:r>
       <w:r>
         <w:rPr>
@@ -2127,7 +1989,15 @@
           <w:sz w:val="16"/>
           <w:szCs w:val="16"/>
         </w:rPr>
-        <w:t>. Le remboursement se fera au moyen de</w:t>
+        <w:t xml:space="preserve">. </w:t>
+      </w:r>
+      <w:r>
+        <w:rPr>
+          <w:rFonts w:ascii="Times New Roman" w:hAnsi="Times New Roman"/>
+          <w:sz w:val="16"/>
+          <w:szCs w:val="16"/>
+        </w:rPr>
+        <w:t xml:space="preserve">Le remboursement se fera au moyen </w:t>
       </w:r>
       <w:bookmarkStart w:id="17" w:name="_Hlk46932024"/>
       <w:r>
@@ -2136,35 +2006,17 @@
           <w:sz w:val="16"/>
           <w:szCs w:val="16"/>
         </w:rPr>
-        <w:t xml:space="preserve"> </w:t>
-      </w:r>
-      <w:r>
-        <w:rPr>
-          <w:rFonts w:ascii="Times New Roman" w:hAnsi="Times New Roman"/>
-          <w:b/>
-          <w:bCs/>
-          <w:sz w:val="16"/>
-          <w:szCs w:val="16"/>
-        </w:rPr>
-        <w:t>s</w:t>
-      </w:r>
-      <w:r>
-        <w:rPr>
-          <w:rFonts w:ascii="Times New Roman" w:hAnsi="Times New Roman"/>
-          <w:sz w:val="16"/>
-          <w:szCs w:val="16"/>
-        </w:rPr>
-        <w:t xml:space="preserve"> </w:t>
-      </w:r>
-      <w:r>
-        <w:rPr>
-          <w:rFonts w:ascii="Times New Roman" w:hAnsi="Times New Roman"/>
-          <w:b/>
-          <w:bCs/>
-          <w:sz w:val="16"/>
-          <w:szCs w:val="16"/>
-        </w:rPr>
-        <w:t>de ${echance.fr} (${</w:t>
+        <w:t>de</w:t>
+      </w:r>
+      <w:r>
+        <w:rPr>
+          <w:rFonts w:ascii="Times New Roman" w:hAnsi="Times New Roman"/>
+          <w:b/>
+          <w:bCs/>
+          <w:sz w:val="16"/>
+          <w:szCs w:val="16"/>
+        </w:rPr>
+        <w:t xml:space="preserve"> ${echance.fr} (${</w:t>
       </w:r>
       <w:proofErr w:type="spellStart"/>
       <w:r>
@@ -2175,21 +2027,9 @@
           <w:sz w:val="16"/>
           <w:szCs w:val="16"/>
         </w:rPr>
-        <w:t>verbal_</w:t>
-      </w:r>
-      <w:proofErr w:type="gramStart"/>
-      <w:r>
-        <w:rPr>
-          <w:rFonts w:ascii="Times New Roman" w:hAnsi="Times New Roman"/>
-          <w:b/>
-          <w:bCs/>
-          <w:sz w:val="16"/>
-          <w:szCs w:val="16"/>
-        </w:rPr>
-        <w:t>trial.duration</w:t>
+        <w:t>verbal_trial.duration</w:t>
       </w:r>
       <w:proofErr w:type="spellEnd"/>
-      <w:proofErr w:type="gramEnd"/>
       <w:r>
         <w:rPr>
           <w:rFonts w:ascii="Times New Roman" w:hAnsi="Times New Roman"/>
@@ -2247,7 +2087,27 @@
           <w:sz w:val="16"/>
           <w:szCs w:val="16"/>
         </w:rPr>
-        <w:t>Une première échéance de ${</w:t>
+        <w:t>Une première échéance</w:t>
+      </w:r>
+      <w:r>
+        <w:rPr>
+          <w:rFonts w:ascii="Times New Roman" w:hAnsi="Times New Roman"/>
+          <w:b/>
+          <w:bCs/>
+          <w:sz w:val="16"/>
+          <w:szCs w:val="16"/>
+        </w:rPr>
+        <w:t xml:space="preserve"> intercalaire </w:t>
+      </w:r>
+      <w:r>
+        <w:rPr>
+          <w:rFonts w:ascii="Times New Roman" w:hAnsi="Times New Roman"/>
+          <w:b/>
+          <w:bCs/>
+          <w:sz w:val="16"/>
+          <w:szCs w:val="16"/>
+        </w:rPr>
+        <w:t>de ${</w:t>
       </w:r>
       <w:proofErr w:type="spellStart"/>
       <w:r>
@@ -2624,7 +2484,6 @@
         </w:rPr>
         <w:t>${</w:t>
       </w:r>
-      <w:proofErr w:type="gramStart"/>
       <w:r>
         <w:rPr>
           <w:rFonts w:ascii="Times New Roman" w:hAnsi="Times New Roman"/>
@@ -2653,18 +2512,7 @@
           <w:sz w:val="16"/>
           <w:szCs w:val="16"/>
         </w:rPr>
-        <w:t>francs</w:t>
-      </w:r>
-      <w:proofErr w:type="gramEnd"/>
-      <w:r>
-        <w:rPr>
-          <w:rFonts w:ascii="Times New Roman" w:hAnsi="Times New Roman"/>
-          <w:b/>
-          <w:bCs/>
-          <w:sz w:val="16"/>
-          <w:szCs w:val="16"/>
-        </w:rPr>
-        <w:t xml:space="preserve"> CFA)</w:t>
+        <w:t>francs CFA)</w:t>
       </w:r>
       <w:bookmarkEnd w:id="24"/>
       <w:r>
@@ -2761,29 +2609,7 @@
           <w:sz w:val="16"/>
           <w:szCs w:val="16"/>
         </w:rPr>
-        <w:t>verbal_</w:t>
-      </w:r>
-      <w:proofErr w:type="gramStart"/>
-      <w:r>
-        <w:rPr>
-          <w:rFonts w:ascii="Times New Roman" w:hAnsi="Times New Roman"/>
-          <w:b/>
-          <w:bCs/>
-          <w:sz w:val="16"/>
-          <w:szCs w:val="16"/>
-        </w:rPr>
-        <w:t>trial.account</w:t>
-      </w:r>
-      <w:proofErr w:type="gramEnd"/>
-      <w:r>
-        <w:rPr>
-          <w:rFonts w:ascii="Times New Roman" w:hAnsi="Times New Roman"/>
-          <w:b/>
-          <w:bCs/>
-          <w:sz w:val="16"/>
-          <w:szCs w:val="16"/>
-        </w:rPr>
-        <w:t>_number</w:t>
+        <w:t>verbal_trial.account_number</w:t>
       </w:r>
       <w:proofErr w:type="spellEnd"/>
       <w:r>
@@ -2885,10 +2711,30 @@
       <w:pPr>
         <w:rPr>
           <w:rFonts w:ascii="Times New Roman" w:hAnsi="Times New Roman"/>
-          <w:sz w:val="16"/>
-          <w:szCs w:val="16"/>
-        </w:rPr>
-      </w:pPr>
+          <w:b/>
+          <w:bCs/>
+          <w:sz w:val="18"/>
+          <w:szCs w:val="18"/>
+        </w:rPr>
+      </w:pPr>
+      <w:r>
+        <w:rPr>
+          <w:rFonts w:ascii="Times New Roman" w:hAnsi="Times New Roman"/>
+          <w:b/>
+          <w:bCs/>
+          <w:sz w:val="16"/>
+          <w:szCs w:val="16"/>
+        </w:rPr>
+        <w:t>4.1</w:t>
+      </w:r>
+      <w:r>
+        <w:rPr>
+          <w:rFonts w:ascii="Times New Roman" w:hAnsi="Times New Roman"/>
+          <w:sz w:val="16"/>
+          <w:szCs w:val="16"/>
+        </w:rPr>
+        <w:t xml:space="preserve"> </w:t>
+      </w:r>
       <w:r>
         <w:rPr>
           <w:rFonts w:ascii="Times New Roman" w:hAnsi="Times New Roman"/>
@@ -2926,9 +2772,9 @@
           <w:szCs w:val="18"/>
           <w:lang w:val="fr-GA"/>
         </w:rPr>
-        <w:t>verbal_</w:t>
-      </w:r>
-      <w:proofErr w:type="gramStart"/>
+        <w:t>verbal_trial.purpose_of_financing</w:t>
+      </w:r>
+      <w:proofErr w:type="spellEnd"/>
       <w:r>
         <w:rPr>
           <w:rFonts w:ascii="Times New Roman" w:hAnsi="Times New Roman"/>
@@ -2936,11 +2782,10 @@
           <w:bCs/>
           <w:sz w:val="18"/>
           <w:szCs w:val="18"/>
-          <w:lang w:val="fr-GA"/>
-        </w:rPr>
-        <w:t>trial.purpose</w:t>
-      </w:r>
-      <w:proofErr w:type="gramEnd"/>
+        </w:rPr>
+        <w:t>}</w:t>
+      </w:r>
+      <w:bookmarkEnd w:id="27"/>
       <w:r>
         <w:rPr>
           <w:rFonts w:ascii="Times New Roman" w:hAnsi="Times New Roman"/>
@@ -2948,11 +2793,18 @@
           <w:bCs/>
           <w:sz w:val="18"/>
           <w:szCs w:val="18"/>
-          <w:lang w:val="fr-GA"/>
-        </w:rPr>
-        <w:t>_of_financing</w:t>
-      </w:r>
-      <w:proofErr w:type="spellEnd"/>
+        </w:rPr>
+        <w:t>.</w:t>
+      </w:r>
+    </w:p>
+    <w:p>
+      <w:pPr>
+        <w:rPr>
+          <w:rFonts w:ascii="Times New Roman" w:hAnsi="Times New Roman"/>
+          <w:sz w:val="16"/>
+          <w:szCs w:val="16"/>
+        </w:rPr>
+      </w:pPr>
       <w:r>
         <w:rPr>
           <w:rFonts w:ascii="Times New Roman" w:hAnsi="Times New Roman"/>
@@ -2961,9 +2813,9 @@
           <w:sz w:val="18"/>
           <w:szCs w:val="18"/>
         </w:rPr>
-        <w:t>}</w:t>
-      </w:r>
-      <w:bookmarkEnd w:id="27"/>
+        <w:lastRenderedPageBreak/>
+        <w:t xml:space="preserve"> </w:t>
+      </w:r>
       <w:r>
         <w:rPr>
           <w:rFonts w:ascii="Times New Roman" w:hAnsi="Times New Roman"/>
@@ -2972,41 +2824,58 @@
           <w:sz w:val="18"/>
           <w:szCs w:val="18"/>
         </w:rPr>
+        <w:t xml:space="preserve">4.2 </w:t>
+      </w:r>
+      <w:r>
+        <w:rPr>
+          <w:rFonts w:ascii="Times New Roman" w:hAnsi="Times New Roman"/>
+          <w:b/>
+          <w:sz w:val="16"/>
+          <w:szCs w:val="16"/>
+        </w:rPr>
+        <w:t>L’Institution</w:t>
+      </w:r>
+      <w:r>
+        <w:rPr>
+          <w:rFonts w:ascii="Times New Roman" w:hAnsi="Times New Roman"/>
+          <w:sz w:val="16"/>
+          <w:szCs w:val="16"/>
+        </w:rPr>
+        <w:t xml:space="preserve"> pourra, à sa discrétion, demander la présentation de tout justificatif nécessaire pour vérifier l'utilisation des fonds empruntés.</w:t>
+      </w:r>
+    </w:p>
+    <w:p>
+      <w:pPr>
+        <w:rPr>
+          <w:rFonts w:ascii="Times New Roman" w:hAnsi="Times New Roman"/>
+          <w:sz w:val="16"/>
+          <w:szCs w:val="16"/>
+        </w:rPr>
+      </w:pPr>
+      <w:r>
+        <w:rPr>
+          <w:rFonts w:ascii="Times New Roman" w:hAnsi="Times New Roman"/>
+          <w:b/>
+          <w:bCs/>
+          <w:sz w:val="16"/>
+          <w:szCs w:val="16"/>
+        </w:rPr>
+        <w:t>4.3</w:t>
+      </w:r>
+      <w:r>
+        <w:rPr>
+          <w:rFonts w:ascii="Times New Roman" w:hAnsi="Times New Roman"/>
+          <w:sz w:val="16"/>
+          <w:szCs w:val="16"/>
+        </w:rPr>
         <w:t xml:space="preserve"> </w:t>
       </w:r>
       <w:r>
         <w:rPr>
           <w:rFonts w:ascii="Times New Roman" w:hAnsi="Times New Roman"/>
-          <w:b/>
-          <w:sz w:val="16"/>
-          <w:szCs w:val="16"/>
-        </w:rPr>
-        <w:t>L’Institution</w:t>
-      </w:r>
-      <w:r>
-        <w:rPr>
-          <w:rFonts w:ascii="Times New Roman" w:hAnsi="Times New Roman"/>
-          <w:sz w:val="16"/>
-          <w:szCs w:val="16"/>
-        </w:rPr>
-        <w:t xml:space="preserve"> pourra, à sa discrétion, demander la présentation de tout justificatif nécessaire pour vérifier l'utilisation des fonds empruntés.</w:t>
-      </w:r>
-    </w:p>
-    <w:p>
-      <w:pPr>
-        <w:rPr>
-          <w:rFonts w:ascii="Times New Roman" w:hAnsi="Times New Roman"/>
-          <w:sz w:val="16"/>
-          <w:szCs w:val="16"/>
-        </w:rPr>
-      </w:pPr>
-      <w:r>
-        <w:rPr>
-          <w:rFonts w:ascii="Times New Roman" w:hAnsi="Times New Roman"/>
-          <w:sz w:val="16"/>
-          <w:szCs w:val="16"/>
-        </w:rPr>
-        <w:lastRenderedPageBreak/>
+          <w:sz w:val="16"/>
+          <w:szCs w:val="16"/>
+        </w:rPr>
         <w:t>Si</w:t>
       </w:r>
       <w:r>
@@ -3024,7 +2893,118 @@
           <w:sz w:val="16"/>
           <w:szCs w:val="16"/>
         </w:rPr>
-        <w:t xml:space="preserve"> vient à constater que les fonds ont finalement été utilisés à une fin non conforme à l’objet du Prêt, elle pourra si bon lui semble, mais sans y être tenue, prononcer la déchéance du terme et exiger le remboursement anticipé des sommes dues au titre du présent Prêt. </w:t>
+        <w:t xml:space="preserve"> vient à constater que les fonds ont finalement été utilisés à une fin non conforme à l’objet du Prêt, elle pourra si bon lui semble, mais sans y être tenue, prononcer la déchéance</w:t>
+      </w:r>
+      <w:r>
+        <w:rPr>
+          <w:rFonts w:ascii="Times New Roman" w:hAnsi="Times New Roman"/>
+          <w:sz w:val="16"/>
+          <w:szCs w:val="16"/>
+        </w:rPr>
+        <w:t>.</w:t>
+      </w:r>
+    </w:p>
+    <w:p>
+      <w:pPr>
+        <w:rPr>
+          <w:rFonts w:ascii="Times New Roman" w:hAnsi="Times New Roman"/>
+          <w:sz w:val="16"/>
+          <w:szCs w:val="16"/>
+        </w:rPr>
+      </w:pPr>
+      <w:r>
+        <w:rPr>
+          <w:rFonts w:ascii="Times New Roman" w:hAnsi="Times New Roman"/>
+          <w:sz w:val="16"/>
+          <w:szCs w:val="16"/>
+        </w:rPr>
+        <w:t>Si</w:t>
+      </w:r>
+      <w:r>
+        <w:rPr>
+          <w:rFonts w:ascii="Times New Roman" w:hAnsi="Times New Roman"/>
+          <w:b/>
+          <w:sz w:val="16"/>
+          <w:szCs w:val="16"/>
+        </w:rPr>
+        <w:t xml:space="preserve"> l’Institution</w:t>
+      </w:r>
+      <w:r>
+        <w:rPr>
+          <w:rFonts w:ascii="Times New Roman" w:hAnsi="Times New Roman"/>
+          <w:sz w:val="16"/>
+          <w:szCs w:val="16"/>
+        </w:rPr>
+        <w:t xml:space="preserve"> vient à constater que les fonds ont finalement été utilisés à une fin non conforme à l’objet du Prêt, elle pourra si bon lui semble, mais sans y être tenue, prononcer la déchéance du terme et exiger le remboursement anticipé des sommes dues au titre du présent Prêt</w:t>
+      </w:r>
+      <w:r>
+        <w:rPr>
+          <w:rFonts w:ascii="Times New Roman" w:hAnsi="Times New Roman"/>
+          <w:sz w:val="16"/>
+          <w:szCs w:val="16"/>
+        </w:rPr>
+        <w:t xml:space="preserve">, </w:t>
+      </w:r>
+      <w:r>
+        <w:rPr>
+          <w:rFonts w:ascii="Times New Roman" w:hAnsi="Times New Roman"/>
+          <w:sz w:val="16"/>
+          <w:szCs w:val="16"/>
+        </w:rPr>
+        <w:t xml:space="preserve">terme et exiger le remboursement anticipé des sommes dues au titre du présent Prêt. </w:t>
+      </w:r>
+    </w:p>
+    <w:p>
+      <w:pPr>
+        <w:rPr>
+          <w:rFonts w:ascii="Times New Roman" w:hAnsi="Times New Roman"/>
+          <w:sz w:val="16"/>
+          <w:szCs w:val="16"/>
+        </w:rPr>
+      </w:pPr>
+      <w:r>
+        <w:rPr>
+          <w:rFonts w:ascii="Times New Roman" w:hAnsi="Times New Roman"/>
+          <w:sz w:val="16"/>
+          <w:szCs w:val="16"/>
+        </w:rPr>
+        <w:t>En sus, en cas de détournement manifeste d’objet, l’</w:t>
+      </w:r>
+      <w:r>
+        <w:rPr>
+          <w:rFonts w:ascii="Times New Roman" w:hAnsi="Times New Roman"/>
+          <w:b/>
+          <w:bCs/>
+          <w:sz w:val="16"/>
+          <w:szCs w:val="16"/>
+        </w:rPr>
+        <w:t>Institution</w:t>
+      </w:r>
+      <w:r>
+        <w:rPr>
+          <w:rFonts w:ascii="Times New Roman" w:hAnsi="Times New Roman"/>
+          <w:sz w:val="16"/>
+          <w:szCs w:val="16"/>
+        </w:rPr>
+        <w:t xml:space="preserve"> de réserve le droit de poursuivre l’</w:t>
+      </w:r>
+      <w:r>
+        <w:rPr>
+          <w:rFonts w:ascii="Times New Roman" w:hAnsi="Times New Roman"/>
+          <w:b/>
+          <w:bCs/>
+          <w:sz w:val="16"/>
+          <w:szCs w:val="16"/>
+        </w:rPr>
+        <w:t>Emprunteur</w:t>
+      </w:r>
+      <w:r>
+        <w:rPr>
+          <w:rFonts w:ascii="Times New Roman" w:hAnsi="Times New Roman"/>
+          <w:sz w:val="16"/>
+          <w:szCs w:val="16"/>
+        </w:rPr>
+        <w:t xml:space="preserve"> directement devant ls juridictions pénales de Libreville</w:t>
       </w:r>
     </w:p>
     <w:p>
@@ -3616,18 +3596,7 @@
           <w:sz w:val="16"/>
           <w:szCs w:val="16"/>
         </w:rPr>
-        <w:t>total_to_</w:t>
-      </w:r>
-      <w:proofErr w:type="gramStart"/>
-      <w:r>
-        <w:rPr>
-          <w:rFonts w:ascii="Times New Roman" w:hAnsi="Times New Roman"/>
-          <w:b/>
-          <w:bCs/>
-          <w:sz w:val="16"/>
-          <w:szCs w:val="16"/>
-        </w:rPr>
-        <w:t>pay</w:t>
+        <w:t>total_to_pay</w:t>
       </w:r>
       <w:proofErr w:type="spellEnd"/>
       <w:r>
@@ -3668,29 +3637,7 @@
           <w:sz w:val="16"/>
           <w:szCs w:val="16"/>
         </w:rPr>
-        <w:t>FCFA</w:t>
-      </w:r>
-      <w:proofErr w:type="gramEnd"/>
-      <w:r>
-        <w:rPr>
-          <w:rFonts w:ascii="Times New Roman" w:hAnsi="Times New Roman"/>
-          <w:b/>
-          <w:bCs/>
-          <w:sz w:val="16"/>
-          <w:szCs w:val="16"/>
-        </w:rPr>
-        <w:t xml:space="preserve"> (${</w:t>
-      </w:r>
-      <w:proofErr w:type="gramStart"/>
-      <w:r>
-        <w:rPr>
-          <w:rFonts w:ascii="Times New Roman" w:hAnsi="Times New Roman"/>
-          <w:b/>
-          <w:bCs/>
-          <w:sz w:val="16"/>
-          <w:szCs w:val="16"/>
-        </w:rPr>
-        <w:t xml:space="preserve">total_to_pay.fr} </w:t>
+        <w:t xml:space="preserve">FCFA (${total_to_pay.fr} </w:t>
       </w:r>
       <w:r>
         <w:rPr>
@@ -3710,18 +3657,7 @@
           <w:sz w:val="16"/>
           <w:szCs w:val="16"/>
         </w:rPr>
-        <w:t>CFA</w:t>
-      </w:r>
-      <w:proofErr w:type="gramEnd"/>
-      <w:r>
-        <w:rPr>
-          <w:rFonts w:ascii="Times New Roman" w:hAnsi="Times New Roman"/>
-          <w:b/>
-          <w:bCs/>
-          <w:sz w:val="16"/>
-          <w:szCs w:val="16"/>
-        </w:rPr>
-        <w:t>)</w:t>
+        <w:t>CFA)</w:t>
       </w:r>
       <w:bookmarkEnd w:id="29"/>
       <w:r>
@@ -3839,31 +3775,7 @@
           <w:szCs w:val="16"/>
           <w:lang w:val="en-US"/>
         </w:rPr>
-        <w:t>${</w:t>
-      </w:r>
-      <w:proofErr w:type="gramStart"/>
-      <w:r>
-        <w:rPr>
-          <w:rFonts w:ascii="Times New Roman" w:hAnsi="Times New Roman"/>
-          <w:b/>
-          <w:bCs/>
-          <w:sz w:val="16"/>
-          <w:szCs w:val="16"/>
-          <w:lang w:val="en-US"/>
-        </w:rPr>
-        <w:t>type_of_guarantee.name}$</w:t>
-      </w:r>
-      <w:proofErr w:type="gramEnd"/>
-      <w:r>
-        <w:rPr>
-          <w:rFonts w:ascii="Times New Roman" w:hAnsi="Times New Roman"/>
-          <w:b/>
-          <w:bCs/>
-          <w:sz w:val="16"/>
-          <w:szCs w:val="16"/>
-          <w:lang w:val="en-US"/>
-        </w:rPr>
-        <w:t>{comment}</w:t>
+        <w:t>${type_of_guarantee.name}${comment}</w:t>
       </w:r>
     </w:p>
     <w:p>
@@ -3971,7 +3883,15 @@
           <w:sz w:val="16"/>
           <w:szCs w:val="16"/>
         </w:rPr>
-        <w:t xml:space="preserve"> au titre des présente si celui-ci ne fournit pas une nouvelle garantie équivalente dans le mois suivant la date de survenance de l'événement entraînant ou susceptible d'entraîner la disparition de ladite garantie.</w:t>
+        <w:t xml:space="preserve"> au titre des présente si celui-ci ne fournit pas une </w:t>
+      </w:r>
+      <w:r>
+        <w:rPr>
+          <w:rFonts w:ascii="Times New Roman" w:hAnsi="Times New Roman"/>
+          <w:sz w:val="16"/>
+          <w:szCs w:val="16"/>
+        </w:rPr>
+        <w:t>nouvelle garantie équivalente dans le mois suivant la date de survenance de l'événement entraînant ou susceptible d'entraîner la disparition de ladite garantie.</w:t>
       </w:r>
     </w:p>
     <w:p>
@@ -4698,6 +4618,7 @@
           <w:szCs w:val="16"/>
           <w:lang w:val="fr-SN"/>
         </w:rPr>
+        <w:lastRenderedPageBreak/>
         <w:t>L'ouverture de plusieurs comptes constitue une distinction purement matérielle pour la clarté des écritures, ceux-ci peuvent à la convenance des parties, être supprimés à tout moment sans avis préalable.</w:t>
       </w:r>
     </w:p>
@@ -4754,7 +4675,6 @@
           <w:szCs w:val="16"/>
           <w:lang w:val="fr-SN"/>
         </w:rPr>
-        <w:lastRenderedPageBreak/>
         <w:t>COFINA</w:t>
       </w:r>
       <w:r>
@@ -5288,7 +5208,15 @@
           <w:sz w:val="16"/>
           <w:szCs w:val="16"/>
         </w:rPr>
-        <w:t xml:space="preserve"> n'interdira pas à cette dernière d'exercer totalement ses droits ou d'épuiser toutes les voies de droit mises à sa disposition. </w:t>
+        <w:t xml:space="preserve"> n'interdira </w:t>
+      </w:r>
+      <w:r>
+        <w:rPr>
+          <w:rFonts w:ascii="Times New Roman" w:hAnsi="Times New Roman"/>
+          <w:sz w:val="16"/>
+          <w:szCs w:val="16"/>
+        </w:rPr>
+        <w:t xml:space="preserve">pas à cette dernière d'exercer totalement ses droits ou d'épuiser toutes les voies de droit mises à sa disposition. </w:t>
       </w:r>
     </w:p>
     <w:p>
@@ -5472,28 +5400,13 @@
     <w:p>
       <w:pPr>
         <w:pStyle w:val="pf0"/>
-        <w:rPr>
-          <w:sz w:val="16"/>
-          <w:szCs w:val="16"/>
-        </w:rPr>
-      </w:pPr>
-      <w:r>
+        <w:spacing w:after="0" w:afterAutospacing="0"/>
         <w:rPr>
           <w:rStyle w:val="cf01"/>
           <w:rFonts w:ascii="Times New Roman" w:hAnsi="Times New Roman" w:cs="Times New Roman"/>
           <w:color w:val="auto"/>
-          <w:sz w:val="16"/>
-          <w:szCs w:val="16"/>
-        </w:rPr>
-        <w:t xml:space="preserve">Le Client peut renoncer au crédit dans un délai de 14 jours à partir de la signature du contrat de prêt, </w:t>
-      </w:r>
-    </w:p>
-    <w:p>
-      <w:pPr>
-        <w:pStyle w:val="pf0"/>
-        <w:rPr>
-          <w:sz w:val="16"/>
-          <w:szCs w:val="16"/>
+          <w:sz w:val="20"/>
+          <w:szCs w:val="20"/>
         </w:rPr>
       </w:pPr>
       <w:r>
@@ -5501,302 +5414,341 @@
           <w:rStyle w:val="cf01"/>
           <w:rFonts w:ascii="Times New Roman" w:hAnsi="Times New Roman" w:cs="Times New Roman"/>
           <w:color w:val="auto"/>
-          <w:sz w:val="16"/>
-          <w:szCs w:val="16"/>
-        </w:rPr>
-        <w:t>Pour exercer ce droit, le Client doit informer l'Institution par courrier recommandé avec accusé de réception dans le délai spécifié.</w:t>
-      </w:r>
-    </w:p>
-    <w:p>
-      <w:pPr>
-        <w:rPr>
-          <w:rFonts w:ascii="Times New Roman" w:hAnsi="Times New Roman"/>
-          <w:sz w:val="16"/>
-          <w:szCs w:val="16"/>
-        </w:rPr>
-      </w:pPr>
-      <w:r>
-        <w:rPr>
-          <w:rFonts w:ascii="Times New Roman" w:hAnsi="Times New Roman"/>
-          <w:b/>
-          <w:sz w:val="16"/>
-          <w:szCs w:val="16"/>
-          <w:u w:val="single"/>
-        </w:rPr>
-        <w:t>ARTICLE 1</w:t>
-      </w:r>
-      <w:r>
-        <w:rPr>
-          <w:rFonts w:ascii="Times New Roman" w:hAnsi="Times New Roman"/>
-          <w:b/>
-          <w:sz w:val="16"/>
-          <w:szCs w:val="16"/>
-          <w:u w:val="single"/>
-        </w:rPr>
-        <w:t>3</w:t>
-      </w:r>
-      <w:r>
-        <w:rPr>
-          <w:rFonts w:ascii="Times New Roman" w:hAnsi="Times New Roman"/>
-          <w:sz w:val="16"/>
-          <w:szCs w:val="16"/>
-        </w:rPr>
-        <w:t xml:space="preserve"> : </w:t>
-      </w:r>
-      <w:r>
-        <w:rPr>
-          <w:rFonts w:ascii="Times New Roman" w:hAnsi="Times New Roman"/>
-          <w:b/>
-          <w:bCs/>
-          <w:sz w:val="16"/>
-          <w:szCs w:val="16"/>
-        </w:rPr>
-        <w:t>REMBOURSEMENT ANTICIPE</w:t>
-      </w:r>
-    </w:p>
-    <w:p>
-      <w:pPr>
-        <w:rPr>
-          <w:rFonts w:ascii="Times New Roman" w:hAnsi="Times New Roman"/>
-          <w:sz w:val="16"/>
-          <w:szCs w:val="16"/>
-        </w:rPr>
-      </w:pPr>
-      <w:r>
-        <w:rPr>
-          <w:rFonts w:ascii="Times New Roman" w:hAnsi="Times New Roman"/>
-          <w:sz w:val="16"/>
-          <w:szCs w:val="16"/>
-        </w:rPr>
-        <w:t xml:space="preserve">En cas de remboursement par anticipation </w:t>
-      </w:r>
-      <w:r>
-        <w:rPr>
-          <w:rFonts w:ascii="Times New Roman" w:hAnsi="Times New Roman"/>
-          <w:b/>
-          <w:sz w:val="16"/>
-          <w:szCs w:val="16"/>
-        </w:rPr>
-        <w:t xml:space="preserve">l’Institution </w:t>
-      </w:r>
-      <w:r>
-        <w:rPr>
-          <w:rFonts w:ascii="Times New Roman" w:hAnsi="Times New Roman"/>
-          <w:sz w:val="16"/>
-          <w:szCs w:val="16"/>
-        </w:rPr>
-        <w:t>se réserve la faculté d’appliquer une pénalité de 4% HT sur le capital restant dû par le client.</w:t>
-      </w:r>
-    </w:p>
-    <w:p>
-      <w:pPr>
-        <w:rPr>
-          <w:rFonts w:ascii="Times New Roman" w:hAnsi="Times New Roman"/>
-          <w:sz w:val="16"/>
-          <w:szCs w:val="16"/>
-        </w:rPr>
-      </w:pPr>
-      <w:r>
-        <w:rPr>
-          <w:rFonts w:ascii="Times New Roman" w:hAnsi="Times New Roman"/>
-          <w:sz w:val="16"/>
-          <w:szCs w:val="16"/>
-        </w:rPr>
-        <w:t>Les intérêts du mois au cours duquel intervient le remboursement anticipé sont intégralement dus, et ne sont pas rapporté au nombre de jours couru.</w:t>
-      </w:r>
-    </w:p>
-    <w:p>
-      <w:pPr>
-        <w:rPr>
-          <w:rFonts w:ascii="Times New Roman" w:hAnsi="Times New Roman"/>
-          <w:sz w:val="16"/>
-          <w:szCs w:val="16"/>
-        </w:rPr>
-      </w:pPr>
-      <w:r>
-        <w:rPr>
-          <w:rFonts w:ascii="Times New Roman" w:hAnsi="Times New Roman"/>
-          <w:b/>
-          <w:sz w:val="16"/>
-          <w:szCs w:val="16"/>
-          <w:u w:val="single"/>
-        </w:rPr>
-        <w:t>ARTICLE 1</w:t>
-      </w:r>
-      <w:r>
-        <w:rPr>
-          <w:rFonts w:ascii="Times New Roman" w:hAnsi="Times New Roman"/>
-          <w:b/>
-          <w:sz w:val="16"/>
-          <w:szCs w:val="16"/>
-          <w:u w:val="single"/>
-        </w:rPr>
-        <w:t>4</w:t>
-      </w:r>
-      <w:r>
-        <w:rPr>
-          <w:rFonts w:ascii="Times New Roman" w:hAnsi="Times New Roman"/>
-          <w:sz w:val="16"/>
-          <w:szCs w:val="16"/>
-        </w:rPr>
-        <w:t xml:space="preserve"> : </w:t>
-      </w:r>
-      <w:r>
-        <w:rPr>
-          <w:rFonts w:ascii="Times New Roman" w:hAnsi="Times New Roman"/>
-          <w:b/>
-          <w:bCs/>
-          <w:sz w:val="16"/>
-          <w:szCs w:val="16"/>
-        </w:rPr>
-        <w:t>CESSION</w:t>
-      </w:r>
-    </w:p>
-    <w:p>
-      <w:pPr>
-        <w:rPr>
-          <w:rFonts w:ascii="Times New Roman" w:hAnsi="Times New Roman"/>
-          <w:sz w:val="16"/>
-          <w:szCs w:val="16"/>
-        </w:rPr>
-      </w:pPr>
-      <w:r>
-        <w:rPr>
-          <w:rFonts w:ascii="Times New Roman" w:hAnsi="Times New Roman"/>
-          <w:sz w:val="16"/>
-          <w:szCs w:val="16"/>
-        </w:rPr>
-        <w:t xml:space="preserve"> </w:t>
-      </w:r>
-      <w:r>
-        <w:rPr>
-          <w:rFonts w:ascii="Times New Roman" w:hAnsi="Times New Roman"/>
-          <w:b/>
-          <w:sz w:val="16"/>
-          <w:szCs w:val="16"/>
-        </w:rPr>
-        <w:t>L’Institution</w:t>
-      </w:r>
-      <w:r>
-        <w:rPr>
-          <w:rFonts w:ascii="Times New Roman" w:hAnsi="Times New Roman"/>
-          <w:sz w:val="16"/>
-          <w:szCs w:val="16"/>
-        </w:rPr>
-        <w:t xml:space="preserve"> pourra céder ses droits et obligations en vertu du présent contrat de prêt. </w:t>
-      </w:r>
-    </w:p>
-    <w:p>
-      <w:pPr>
-        <w:rPr>
-          <w:rFonts w:ascii="Times New Roman" w:hAnsi="Times New Roman"/>
-          <w:sz w:val="16"/>
-          <w:szCs w:val="16"/>
-        </w:rPr>
-      </w:pPr>
-      <w:r>
-        <w:rPr>
-          <w:rFonts w:ascii="Times New Roman" w:hAnsi="Times New Roman"/>
-          <w:sz w:val="16"/>
-          <w:szCs w:val="16"/>
-        </w:rPr>
-        <w:t xml:space="preserve">En cas de survenance d’une telle éventualité, </w:t>
-      </w:r>
-      <w:r>
-        <w:rPr>
-          <w:rFonts w:ascii="Times New Roman" w:hAnsi="Times New Roman"/>
-          <w:b/>
-          <w:sz w:val="16"/>
-          <w:szCs w:val="16"/>
-        </w:rPr>
-        <w:t>l’Institution</w:t>
-      </w:r>
-      <w:r>
-        <w:rPr>
-          <w:rFonts w:ascii="Times New Roman" w:hAnsi="Times New Roman"/>
-          <w:sz w:val="16"/>
-          <w:szCs w:val="16"/>
-        </w:rPr>
-        <w:t xml:space="preserve"> s’engage à ce que la cession n’entraine aucun coût supplémentaire pour </w:t>
-      </w:r>
-      <w:r>
-        <w:rPr>
-          <w:rFonts w:ascii="Times New Roman" w:hAnsi="Times New Roman"/>
-          <w:b/>
-          <w:sz w:val="16"/>
-          <w:szCs w:val="16"/>
-        </w:rPr>
-        <w:t>l’Emprunteur</w:t>
-      </w:r>
-      <w:r>
-        <w:rPr>
-          <w:rFonts w:ascii="Times New Roman" w:hAnsi="Times New Roman"/>
-          <w:sz w:val="16"/>
-          <w:szCs w:val="16"/>
-        </w:rPr>
-        <w:t xml:space="preserve">. </w:t>
-      </w:r>
-    </w:p>
-    <w:p>
-      <w:pPr>
-        <w:rPr>
-          <w:rFonts w:ascii="Times New Roman" w:hAnsi="Times New Roman"/>
-          <w:sz w:val="16"/>
-          <w:szCs w:val="16"/>
-        </w:rPr>
-      </w:pPr>
-      <w:r>
-        <w:rPr>
-          <w:rFonts w:ascii="Times New Roman" w:hAnsi="Times New Roman"/>
-          <w:b/>
-          <w:sz w:val="16"/>
-          <w:szCs w:val="16"/>
-          <w:u w:val="single"/>
-        </w:rPr>
-        <w:t>ARTICLE</w:t>
-      </w:r>
-      <w:r>
-        <w:rPr>
-          <w:rFonts w:ascii="Times New Roman" w:hAnsi="Times New Roman"/>
-          <w:b/>
-          <w:sz w:val="16"/>
-          <w:szCs w:val="16"/>
-          <w:u w:val="single"/>
-        </w:rPr>
-        <w:t xml:space="preserve"> 15</w:t>
-      </w:r>
-      <w:r>
-        <w:rPr>
-          <w:rFonts w:ascii="Times New Roman" w:hAnsi="Times New Roman"/>
-          <w:sz w:val="16"/>
-          <w:szCs w:val="16"/>
-        </w:rPr>
-        <w:t xml:space="preserve"> : </w:t>
-      </w:r>
-      <w:r>
-        <w:rPr>
-          <w:rFonts w:ascii="Times New Roman" w:hAnsi="Times New Roman"/>
-          <w:b/>
-          <w:bCs/>
-          <w:sz w:val="16"/>
-          <w:szCs w:val="16"/>
-        </w:rPr>
-        <w:t xml:space="preserve">PROTECTION DES DONNEES PERSONNELLES </w:t>
-      </w:r>
-    </w:p>
-    <w:p>
-      <w:pPr>
-        <w:rPr>
-          <w:rFonts w:ascii="Times New Roman" w:hAnsi="Times New Roman"/>
-          <w:sz w:val="16"/>
-          <w:szCs w:val="16"/>
-        </w:rPr>
-      </w:pPr>
+        </w:rPr>
+        <w:t>Le Client peut renoncer au crédit dans un délai de 14 jours à partir de la signature du contrat de prêt</w:t>
+      </w:r>
       <w:r>
         <w:rPr>
           <w:rStyle w:val="cf01"/>
           <w:rFonts w:ascii="Times New Roman" w:hAnsi="Times New Roman" w:cs="Times New Roman"/>
           <w:color w:val="auto"/>
+        </w:rPr>
+        <w:t>.</w:t>
+      </w:r>
+      <w:r>
+        <w:rPr>
+          <w:rStyle w:val="cf01"/>
+          <w:rFonts w:ascii="Times New Roman" w:hAnsi="Times New Roman" w:cs="Times New Roman"/>
+          <w:color w:val="auto"/>
+        </w:rPr>
+        <w:t xml:space="preserve"> Pour exercer ce droit, le Client doit informer l'Institution par courrier recommandé avec accusé de réception dans le délai spécifié.</w:t>
+      </w:r>
+    </w:p>
+    <w:p>
+      <w:pPr>
+        <w:rPr>
+          <w:rStyle w:val="cf01"/>
+          <w:rFonts w:ascii="Times New Roman" w:hAnsi="Times New Roman" w:cs="Times New Roman"/>
+          <w:color w:val="auto"/>
+        </w:rPr>
+      </w:pPr>
+      <w:r>
+        <w:rPr>
+          <w:rStyle w:val="cf01"/>
+          <w:rFonts w:ascii="Times New Roman" w:hAnsi="Times New Roman" w:cs="Times New Roman"/>
+          <w:color w:val="auto"/>
+        </w:rPr>
+        <w:t xml:space="preserve">L’emprunteur devra procéder au remboursement des frais </w:t>
+      </w:r>
+      <w:r>
+        <w:rPr>
+          <w:rStyle w:val="cf01"/>
+          <w:rFonts w:ascii="Times New Roman" w:hAnsi="Times New Roman" w:cs="Times New Roman"/>
+          <w:color w:val="auto"/>
+        </w:rPr>
+        <w:t>engagés pour l’exécution des présentes et de ses suites dans le cadre des formalisations d’usage dans un délai de cinq (5) jours, dès réception d’un courrier d’information</w:t>
+      </w:r>
+    </w:p>
+    <w:p>
+      <w:pPr>
+        <w:rPr>
+          <w:rFonts w:ascii="Times New Roman" w:hAnsi="Times New Roman"/>
+          <w:sz w:val="16"/>
+          <w:szCs w:val="16"/>
+        </w:rPr>
+      </w:pPr>
+      <w:r>
+        <w:rPr>
+          <w:rFonts w:ascii="Times New Roman" w:hAnsi="Times New Roman"/>
+          <w:b/>
+          <w:sz w:val="16"/>
+          <w:szCs w:val="16"/>
+          <w:u w:val="single"/>
+        </w:rPr>
+        <w:t>ARTICLE 1</w:t>
+      </w:r>
+      <w:r>
+        <w:rPr>
+          <w:rFonts w:ascii="Times New Roman" w:hAnsi="Times New Roman"/>
+          <w:b/>
+          <w:sz w:val="16"/>
+          <w:szCs w:val="16"/>
+          <w:u w:val="single"/>
+        </w:rPr>
+        <w:t>3</w:t>
+      </w:r>
+      <w:r>
+        <w:rPr>
+          <w:rFonts w:ascii="Times New Roman" w:hAnsi="Times New Roman"/>
+          <w:sz w:val="16"/>
+          <w:szCs w:val="16"/>
+        </w:rPr>
+        <w:t xml:space="preserve"> : </w:t>
+      </w:r>
+      <w:r>
+        <w:rPr>
+          <w:rFonts w:ascii="Times New Roman" w:hAnsi="Times New Roman"/>
+          <w:b/>
+          <w:bCs/>
+          <w:sz w:val="16"/>
+          <w:szCs w:val="16"/>
+        </w:rPr>
+        <w:t>REMBOURSEMENT ANTICIPE</w:t>
+      </w:r>
+    </w:p>
+    <w:p>
+      <w:pPr>
+        <w:rPr>
+          <w:rFonts w:ascii="Times New Roman" w:hAnsi="Times New Roman"/>
+          <w:sz w:val="16"/>
+          <w:szCs w:val="16"/>
+        </w:rPr>
+      </w:pPr>
+      <w:r>
+        <w:rPr>
+          <w:rFonts w:ascii="Times New Roman" w:hAnsi="Times New Roman"/>
+          <w:sz w:val="16"/>
+          <w:szCs w:val="16"/>
+        </w:rPr>
+        <w:t xml:space="preserve">En cas de remboursement par anticipation </w:t>
+      </w:r>
+      <w:r>
+        <w:rPr>
+          <w:rFonts w:ascii="Times New Roman" w:hAnsi="Times New Roman"/>
+          <w:b/>
+          <w:sz w:val="16"/>
+          <w:szCs w:val="16"/>
+        </w:rPr>
+        <w:t xml:space="preserve">l’Institution </w:t>
+      </w:r>
+      <w:r>
+        <w:rPr>
+          <w:rFonts w:ascii="Times New Roman" w:hAnsi="Times New Roman"/>
+          <w:sz w:val="16"/>
+          <w:szCs w:val="16"/>
+        </w:rPr>
+        <w:t>se réserve la faculté d’appliquer une pénalité de 4% HT sur le capital restant dû par le client.</w:t>
+      </w:r>
+    </w:p>
+    <w:p>
+      <w:pPr>
+        <w:rPr>
+          <w:rFonts w:ascii="Times New Roman" w:hAnsi="Times New Roman"/>
+          <w:sz w:val="16"/>
+          <w:szCs w:val="16"/>
+        </w:rPr>
+      </w:pPr>
+      <w:r>
+        <w:rPr>
+          <w:rFonts w:ascii="Times New Roman" w:hAnsi="Times New Roman"/>
+          <w:sz w:val="16"/>
+          <w:szCs w:val="16"/>
+        </w:rPr>
+        <w:t>Les intérêts du mois au cours duquel intervient le remboursement anticipé sont intégralement dus, et ne sont pas rapporté au nombre de jours couru.</w:t>
+      </w:r>
+    </w:p>
+    <w:p>
+      <w:pPr>
+        <w:rPr>
+          <w:rFonts w:ascii="Times New Roman" w:hAnsi="Times New Roman"/>
+          <w:sz w:val="16"/>
+          <w:szCs w:val="16"/>
+        </w:rPr>
+      </w:pPr>
+      <w:r>
+        <w:rPr>
+          <w:rFonts w:ascii="Times New Roman" w:hAnsi="Times New Roman"/>
+          <w:b/>
+          <w:sz w:val="16"/>
+          <w:szCs w:val="16"/>
+          <w:u w:val="single"/>
+        </w:rPr>
+        <w:t>ARTICLE 1</w:t>
+      </w:r>
+      <w:r>
+        <w:rPr>
+          <w:rFonts w:ascii="Times New Roman" w:hAnsi="Times New Roman"/>
+          <w:b/>
+          <w:sz w:val="16"/>
+          <w:szCs w:val="16"/>
+          <w:u w:val="single"/>
+        </w:rPr>
+        <w:t>4</w:t>
+      </w:r>
+      <w:r>
+        <w:rPr>
+          <w:rFonts w:ascii="Times New Roman" w:hAnsi="Times New Roman"/>
+          <w:sz w:val="16"/>
+          <w:szCs w:val="16"/>
+        </w:rPr>
+        <w:t xml:space="preserve"> : </w:t>
+      </w:r>
+      <w:r>
+        <w:rPr>
+          <w:rFonts w:ascii="Times New Roman" w:hAnsi="Times New Roman"/>
+          <w:b/>
+          <w:bCs/>
+          <w:sz w:val="16"/>
+          <w:szCs w:val="16"/>
+        </w:rPr>
+        <w:t>CESSION</w:t>
+      </w:r>
+    </w:p>
+    <w:p>
+      <w:pPr>
+        <w:rPr>
+          <w:rFonts w:ascii="Times New Roman" w:hAnsi="Times New Roman"/>
+          <w:sz w:val="16"/>
+          <w:szCs w:val="16"/>
+        </w:rPr>
+      </w:pPr>
+      <w:r>
+        <w:rPr>
+          <w:rFonts w:ascii="Times New Roman" w:hAnsi="Times New Roman"/>
+          <w:sz w:val="16"/>
+          <w:szCs w:val="16"/>
+        </w:rPr>
+        <w:t xml:space="preserve"> </w:t>
+      </w:r>
+      <w:r>
+        <w:rPr>
+          <w:rFonts w:ascii="Times New Roman" w:hAnsi="Times New Roman"/>
+          <w:b/>
+          <w:sz w:val="16"/>
+          <w:szCs w:val="16"/>
+        </w:rPr>
+        <w:t>L’Institution</w:t>
+      </w:r>
+      <w:r>
+        <w:rPr>
+          <w:rFonts w:ascii="Times New Roman" w:hAnsi="Times New Roman"/>
+          <w:sz w:val="16"/>
+          <w:szCs w:val="16"/>
+        </w:rPr>
+        <w:t xml:space="preserve"> pourra céder ses droits et obligations en vertu du présent contrat de prêt. </w:t>
+      </w:r>
+    </w:p>
+    <w:p>
+      <w:pPr>
+        <w:rPr>
+          <w:rFonts w:ascii="Times New Roman" w:hAnsi="Times New Roman"/>
+          <w:sz w:val="16"/>
+          <w:szCs w:val="16"/>
+        </w:rPr>
+      </w:pPr>
+      <w:r>
+        <w:rPr>
+          <w:rFonts w:ascii="Times New Roman" w:hAnsi="Times New Roman"/>
+          <w:sz w:val="16"/>
+          <w:szCs w:val="16"/>
+        </w:rPr>
+        <w:t xml:space="preserve">En cas de survenance d’une telle éventualité, </w:t>
+      </w:r>
+      <w:r>
+        <w:rPr>
+          <w:rFonts w:ascii="Times New Roman" w:hAnsi="Times New Roman"/>
+          <w:b/>
+          <w:sz w:val="16"/>
+          <w:szCs w:val="16"/>
+        </w:rPr>
+        <w:t>l’Institution</w:t>
+      </w:r>
+      <w:r>
+        <w:rPr>
+          <w:rFonts w:ascii="Times New Roman" w:hAnsi="Times New Roman"/>
+          <w:sz w:val="16"/>
+          <w:szCs w:val="16"/>
+        </w:rPr>
+        <w:t xml:space="preserve"> s’engage à ce que la cession n’entraine aucun coût supplémentaire pour </w:t>
+      </w:r>
+      <w:r>
+        <w:rPr>
+          <w:rFonts w:ascii="Times New Roman" w:hAnsi="Times New Roman"/>
+          <w:b/>
+          <w:sz w:val="16"/>
+          <w:szCs w:val="16"/>
+        </w:rPr>
+        <w:t>l’Emprunteur</w:t>
+      </w:r>
+      <w:r>
+        <w:rPr>
+          <w:rFonts w:ascii="Times New Roman" w:hAnsi="Times New Roman"/>
+          <w:sz w:val="16"/>
+          <w:szCs w:val="16"/>
+        </w:rPr>
+        <w:t xml:space="preserve">. </w:t>
+      </w:r>
+    </w:p>
+    <w:p>
+      <w:pPr>
+        <w:rPr>
+          <w:rFonts w:ascii="Times New Roman" w:hAnsi="Times New Roman"/>
+          <w:sz w:val="16"/>
+          <w:szCs w:val="16"/>
+        </w:rPr>
+      </w:pPr>
+      <w:r>
+        <w:rPr>
+          <w:rFonts w:ascii="Times New Roman" w:hAnsi="Times New Roman"/>
+          <w:b/>
+          <w:sz w:val="16"/>
+          <w:szCs w:val="16"/>
+          <w:u w:val="single"/>
+        </w:rPr>
+        <w:t>ARTICLE</w:t>
+      </w:r>
+      <w:r>
+        <w:rPr>
+          <w:rFonts w:ascii="Times New Roman" w:hAnsi="Times New Roman"/>
+          <w:b/>
+          <w:sz w:val="16"/>
+          <w:szCs w:val="16"/>
+          <w:u w:val="single"/>
+        </w:rPr>
+        <w:t xml:space="preserve"> 15</w:t>
+      </w:r>
+      <w:r>
+        <w:rPr>
+          <w:rFonts w:ascii="Times New Roman" w:hAnsi="Times New Roman"/>
+          <w:sz w:val="16"/>
+          <w:szCs w:val="16"/>
+        </w:rPr>
+        <w:t xml:space="preserve"> : </w:t>
+      </w:r>
+      <w:r>
+        <w:rPr>
+          <w:rFonts w:ascii="Times New Roman" w:hAnsi="Times New Roman"/>
+          <w:b/>
+          <w:bCs/>
+          <w:sz w:val="16"/>
+          <w:szCs w:val="16"/>
+        </w:rPr>
+        <w:t xml:space="preserve">PROTECTION DES DONNEES PERSONNELLES </w:t>
+      </w:r>
+    </w:p>
+    <w:p>
+      <w:pPr>
+        <w:rPr>
+          <w:rFonts w:ascii="Times New Roman" w:hAnsi="Times New Roman"/>
+          <w:sz w:val="16"/>
+          <w:szCs w:val="16"/>
+        </w:rPr>
+      </w:pPr>
+      <w:r>
+        <w:rPr>
+          <w:rStyle w:val="cf01"/>
+          <w:rFonts w:ascii="Times New Roman" w:hAnsi="Times New Roman" w:cs="Times New Roman"/>
+          <w:color w:val="auto"/>
           <w:sz w:val="16"/>
           <w:szCs w:val="16"/>
         </w:rPr>
@@ -5885,6 +5837,7 @@
           <w:sz w:val="16"/>
           <w:szCs w:val="16"/>
         </w:rPr>
+        <w:lastRenderedPageBreak/>
         <w:t>Tous impôts ou toutes taxes quelconques, présents et à venir sur le principal ou les intérêts des sommes qui pourront être dues par le Client seront à sa charge, y compris ceux dont l’Institution sera légalement redevable.</w:t>
       </w:r>
     </w:p>
@@ -6037,16 +5990,32 @@
           <w:sz w:val="16"/>
           <w:szCs w:val="16"/>
         </w:rPr>
-        <w:t xml:space="preserve">.2 Tout litige qui pourrait naître de l’interprétation ou de l’exécution du contrat, qui n’aura pas été réglé à l’amiable dans </w:t>
-      </w:r>
-      <w:r>
-        <w:rPr>
-          <w:rFonts w:ascii="Times New Roman" w:hAnsi="Times New Roman"/>
-          <w:sz w:val="16"/>
-          <w:szCs w:val="16"/>
-        </w:rPr>
-        <w:lastRenderedPageBreak/>
-        <w:t>un délai d’un mois, sera de la compétence des juridictions gabonaises.</w:t>
+        <w:t>.2 Tout litige qui pourrait naître de l’interprétation ou de l’exécution du contrat, qui n’aura pas été réglé à l’amiable dans un délai d’un mois, sera de la compétence des juridictions gabonaises.</w:t>
+      </w:r>
+    </w:p>
+    <w:p>
+      <w:pPr>
+        <w:rPr>
+          <w:rFonts w:ascii="Times New Roman" w:hAnsi="Times New Roman"/>
+          <w:sz w:val="16"/>
+          <w:szCs w:val="16"/>
+        </w:rPr>
+      </w:pPr>
+      <w:r>
+        <w:rPr>
+          <w:rFonts w:ascii="Times New Roman" w:hAnsi="Times New Roman"/>
+          <w:sz w:val="16"/>
+          <w:szCs w:val="16"/>
+        </w:rPr>
+        <w:t>En cas de détournement manifeste d’objet, l’Institution se réservera le droit de régler le litige devant les juridictions pénales</w:t>
+      </w:r>
+      <w:r>
+        <w:rPr>
+          <w:rFonts w:ascii="Times New Roman" w:hAnsi="Times New Roman"/>
+          <w:sz w:val="16"/>
+          <w:szCs w:val="16"/>
+        </w:rPr>
+        <w:t>.</w:t>
       </w:r>
     </w:p>
     <w:p>
@@ -6376,7 +6345,6 @@
       <w:t>${</w:t>
     </w:r>
     <w:proofErr w:type="spellStart"/>
-    <w:proofErr w:type="gramStart"/>
     <w:r>
       <w:rPr>
         <w:rFonts w:ascii="Times New Roman" w:hAnsi="Times New Roman"/>
@@ -6388,7 +6356,6 @@
       <w:t>company.denomination</w:t>
     </w:r>
     <w:proofErr w:type="spellEnd"/>
-    <w:proofErr w:type="gramEnd"/>
     <w:r>
       <w:rPr>
         <w:rFonts w:ascii="Times New Roman" w:hAnsi="Times New Roman"/>
@@ -6523,7 +6490,6 @@
       <w:t>${</w:t>
     </w:r>
     <w:proofErr w:type="spellStart"/>
-    <w:proofErr w:type="gramStart"/>
     <w:r>
       <w:rPr>
         <w:rFonts w:ascii="Times New Roman" w:hAnsi="Times New Roman"/>
@@ -6535,7 +6501,6 @@
       <w:t>company.denomination</w:t>
     </w:r>
     <w:proofErr w:type="spellEnd"/>
-    <w:proofErr w:type="gramEnd"/>
     <w:r>
       <w:rPr>
         <w:rFonts w:ascii="Times New Roman" w:hAnsi="Times New Roman"/>
@@ -8468,6 +8433,7 @@
   <w:style w:type="character" w:default="1" w:styleId="Policepardfaut">
     <w:name w:val="Default Paragraph Font"/>
     <w:uiPriority w:val="1"/>
+    <w:semiHidden/>
     <w:unhideWhenUsed/>
   </w:style>
   <w:style w:type="table" w:default="1" w:styleId="TableauNormal">

</xml_diff>